<commit_message>
Resumen de Reunión - Reanudación Formal del Proyecto.docx terminado
</commit_message>
<xml_diff>
--- a/Construcción/Resumen de Reunión - Reanudación Formal del Proyecto.docx
+++ b/Construcción/Resumen de Reunión - Reanudación Formal del Proyecto.docx
@@ -2640,8 +2640,6 @@
               </w:rPr>
               <w:t>X</w:t>
             </w:r>
-            <w:bookmarkStart w:id="27" w:name="_GoBack"/>
-            <w:bookmarkEnd w:id="27"/>
           </w:p>
         </w:tc>
         <w:tc>
@@ -2728,9 +2726,9 @@
           <w:lang w:eastAsia="es-ES"/>
         </w:rPr>
       </w:pPr>
-      <w:bookmarkStart w:id="28" w:name="_Toc231031572"/>
-      <w:bookmarkStart w:id="29" w:name="_Toc235002073"/>
-      <w:bookmarkStart w:id="30" w:name="_Toc525484080"/>
+      <w:bookmarkStart w:id="27" w:name="_Toc231031572"/>
+      <w:bookmarkStart w:id="28" w:name="_Toc235002073"/>
+      <w:bookmarkStart w:id="29" w:name="_Toc525484080"/>
       <w:r>
         <w:rPr>
           <w:rFonts w:ascii="Cambria" w:eastAsia="Times New Roman" w:hAnsi="Cambria" w:cs="Times New Roman"/>
@@ -2739,9 +2737,9 @@
         </w:rPr>
         <w:t>Participantes</w:t>
       </w:r>
+      <w:bookmarkEnd w:id="27"/>
       <w:bookmarkEnd w:id="28"/>
       <w:bookmarkEnd w:id="29"/>
-      <w:bookmarkEnd w:id="30"/>
       <w:r>
         <w:rPr>
           <w:rFonts w:ascii="Cambria" w:eastAsia="Times New Roman" w:hAnsi="Cambria" w:cs="Times New Roman"/>
@@ -2750,8 +2748,8 @@
         </w:rPr>
         <w:t xml:space="preserve"> </w:t>
       </w:r>
-      <w:bookmarkStart w:id="31" w:name="_Toc231031573"/>
-      <w:bookmarkStart w:id="32" w:name="_Toc235002074"/>
+      <w:bookmarkStart w:id="30" w:name="_Toc231031573"/>
+      <w:bookmarkStart w:id="31" w:name="_Toc235002074"/>
     </w:p>
     <w:p>
       <w:pPr>
@@ -2808,7 +2806,7 @@
           <w:lang w:eastAsia="es-ES"/>
         </w:rPr>
       </w:pPr>
-      <w:bookmarkStart w:id="33" w:name="_Toc525484081"/>
+      <w:bookmarkStart w:id="32" w:name="_Toc525484081"/>
       <w:r>
         <w:rPr>
           <w:rFonts w:ascii="Cambria" w:eastAsia="Times New Roman" w:hAnsi="Cambria" w:cs="Times New Roman"/>
@@ -2817,9 +2815,9 @@
         </w:rPr>
         <w:t>Definición de Roles</w:t>
       </w:r>
+      <w:bookmarkEnd w:id="30"/>
       <w:bookmarkEnd w:id="31"/>
       <w:bookmarkEnd w:id="32"/>
-      <w:bookmarkEnd w:id="33"/>
     </w:p>
     <w:p>
       <w:pPr>
@@ -3141,6 +3139,21 @@
     </w:p>
     <w:p>
       <w:pPr>
+        <w:rPr>
+          <w:rFonts w:ascii="Calibri" w:eastAsia="Calibri" w:hAnsi="Calibri" w:cs="Times New Roman"/>
+          <w:lang w:eastAsia="es-ES"/>
+        </w:rPr>
+      </w:pPr>
+      <w:r>
+        <w:rPr>
+          <w:rFonts w:ascii="Calibri" w:eastAsia="Calibri" w:hAnsi="Calibri" w:cs="Times New Roman"/>
+          <w:lang w:eastAsia="es-ES"/>
+        </w:rPr>
+        <w:br w:type="page"/>
+      </w:r>
+    </w:p>
+    <w:p>
+      <w:pPr>
         <w:pStyle w:val="PSI-Ttulo2"/>
         <w:rPr>
           <w:rFonts w:ascii="Cambria" w:eastAsia="Times New Roman" w:hAnsi="Cambria" w:cs="Times New Roman"/>
@@ -3148,56 +3161,1021 @@
           <w:lang w:eastAsia="es-ES"/>
         </w:rPr>
       </w:pPr>
-      <w:bookmarkStart w:id="34" w:name="_Toc231031574"/>
-      <w:bookmarkStart w:id="35" w:name="_Toc235002075"/>
-      <w:bookmarkStart w:id="36" w:name="_Toc525484082"/>
+      <w:bookmarkStart w:id="33" w:name="_Toc231031574"/>
+      <w:bookmarkStart w:id="34" w:name="_Toc235002075"/>
+      <w:bookmarkStart w:id="35" w:name="_Toc525484082"/>
       <w:r>
         <w:rPr>
           <w:rFonts w:ascii="Cambria" w:eastAsia="Times New Roman" w:hAnsi="Cambria" w:cs="Times New Roman"/>
           <w:color w:val="4F81BD"/>
           <w:lang w:eastAsia="es-ES"/>
         </w:rPr>
+        <w:lastRenderedPageBreak/>
         <w:t>Resoluciones:</w:t>
       </w:r>
+      <w:bookmarkEnd w:id="33"/>
       <w:bookmarkEnd w:id="34"/>
       <w:bookmarkEnd w:id="35"/>
+    </w:p>
+    <w:p>
+      <w:pPr>
+        <w:rPr>
+          <w:rFonts w:ascii="Calibri" w:eastAsia="Calibri" w:hAnsi="Calibri" w:cs="Times New Roman"/>
+          <w:lang w:eastAsia="es-ES"/>
+        </w:rPr>
+      </w:pPr>
+      <w:r>
+        <w:rPr>
+          <w:rFonts w:ascii="Calibri" w:eastAsia="Calibri" w:hAnsi="Calibri" w:cs="Times New Roman"/>
+          <w:lang w:eastAsia="es-ES"/>
+        </w:rPr>
+        <w:t>La presente reunión fue realiza</w:t>
+      </w:r>
+      <w:r>
+        <w:rPr>
+          <w:rFonts w:ascii="Calibri" w:eastAsia="Calibri" w:hAnsi="Calibri" w:cs="Times New Roman"/>
+          <w:lang w:eastAsia="es-ES"/>
+        </w:rPr>
+        <w:t>da con el fin de detallar todas aquellas cuestiones faltantes en el sistema.</w:t>
+      </w:r>
+    </w:p>
+    <w:p>
+      <w:pPr>
+        <w:rPr>
+          <w:rFonts w:ascii="Calibri" w:eastAsia="Calibri" w:hAnsi="Calibri" w:cs="Times New Roman"/>
+          <w:lang w:eastAsia="es-ES"/>
+        </w:rPr>
+      </w:pPr>
+      <w:r>
+        <w:rPr>
+          <w:rFonts w:ascii="Calibri" w:eastAsia="Calibri" w:hAnsi="Calibri" w:cs="Times New Roman"/>
+          <w:lang w:eastAsia="es-ES"/>
+        </w:rPr>
+        <w:t>De la reunión se concluyó que:</w:t>
+      </w:r>
+    </w:p>
+    <w:p>
+      <w:pPr>
+        <w:pStyle w:val="Prrafodelista"/>
+        <w:numPr>
+          <w:ilvl w:val="0"/>
+          <w:numId w:val="18"/>
+        </w:numPr>
+        <w:rPr>
+          <w:rFonts w:ascii="Calibri" w:eastAsia="Calibri" w:hAnsi="Calibri" w:cs="Times New Roman"/>
+          <w:lang w:eastAsia="es-ES"/>
+        </w:rPr>
+      </w:pPr>
+      <w:r>
+        <w:rPr>
+          <w:rFonts w:ascii="Calibri" w:eastAsia="Calibri" w:hAnsi="Calibri" w:cs="Times New Roman"/>
+          <w:lang w:eastAsia="es-ES"/>
+        </w:rPr>
+        <w:t xml:space="preserve">Se podría aplicar la librería </w:t>
+      </w:r>
+      <w:proofErr w:type="spellStart"/>
+      <w:r>
+        <w:rPr>
+          <w:rFonts w:ascii="Calibri" w:eastAsia="Calibri" w:hAnsi="Calibri" w:cs="Times New Roman"/>
+          <w:i/>
+          <w:lang w:eastAsia="es-ES"/>
+        </w:rPr>
+        <w:t>datatable</w:t>
+      </w:r>
+      <w:proofErr w:type="spellEnd"/>
+      <w:r>
+        <w:rPr>
+          <w:rFonts w:ascii="Calibri" w:eastAsia="Calibri" w:hAnsi="Calibri" w:cs="Times New Roman"/>
+          <w:lang w:eastAsia="es-ES"/>
+        </w:rPr>
+        <w:t xml:space="preserve"> a los Casos de Uso Gestionar Carrera, Asignatura, Planes, etc. Ya que un administrador verá todos los registros y estos podrían ser muchos.</w:t>
+      </w:r>
+    </w:p>
+    <w:p>
+      <w:pPr>
+        <w:pStyle w:val="Prrafodelista"/>
+        <w:numPr>
+          <w:ilvl w:val="0"/>
+          <w:numId w:val="18"/>
+        </w:numPr>
+        <w:rPr>
+          <w:rFonts w:ascii="Calibri" w:eastAsia="Calibri" w:hAnsi="Calibri" w:cs="Times New Roman"/>
+          <w:lang w:eastAsia="es-ES"/>
+        </w:rPr>
+      </w:pPr>
+      <w:r>
+        <w:rPr>
+          <w:rFonts w:ascii="Calibri" w:eastAsia="Calibri" w:hAnsi="Calibri" w:cs="Times New Roman"/>
+          <w:lang w:eastAsia="es-ES"/>
+        </w:rPr>
+        <w:t xml:space="preserve">Surgió la idea de agregar un Log. Este se encargaría de registrar los eventos que ocurren en el sistema. Podría servir en el hipotético caso de que algún profesor cargue un programa pero luego alguien lo elimine. O que algún empleado elimine una Carrera o Asignatura que no debiera borrar. </w:t>
+      </w:r>
+      <w:r>
+        <w:rPr>
+          <w:rFonts w:ascii="Calibri" w:eastAsia="Calibri" w:hAnsi="Calibri" w:cs="Times New Roman"/>
+          <w:b/>
+          <w:lang w:eastAsia="es-ES"/>
+        </w:rPr>
+        <w:t>Consultar a equipo docente.</w:t>
+      </w:r>
+    </w:p>
+    <w:p>
+      <w:pPr>
+        <w:pStyle w:val="Prrafodelista"/>
+        <w:numPr>
+          <w:ilvl w:val="0"/>
+          <w:numId w:val="18"/>
+        </w:numPr>
+        <w:rPr>
+          <w:rFonts w:ascii="Calibri" w:eastAsia="Calibri" w:hAnsi="Calibri" w:cs="Times New Roman"/>
+          <w:lang w:eastAsia="es-ES"/>
+        </w:rPr>
+      </w:pPr>
+      <w:r>
+        <w:rPr>
+          <w:rFonts w:ascii="Calibri" w:eastAsia="Calibri" w:hAnsi="Calibri" w:cs="Times New Roman"/>
+          <w:lang w:eastAsia="es-ES"/>
+        </w:rPr>
+        <w:t>También,</w:t>
+      </w:r>
+      <w:r>
+        <w:rPr>
+          <w:rFonts w:ascii="Calibri" w:eastAsia="Calibri" w:hAnsi="Calibri" w:cs="Times New Roman"/>
+          <w:lang w:eastAsia="es-ES"/>
+        </w:rPr>
+        <w:t xml:space="preserve"> surgió la idea de centralizar la Base de Datos. Para ello, habría que averiguar si existe algún sitio web que pueda cumplir esta función gratuitamente. Serviría para que todo el equipo de desarrollo tenga la misma versión de la Base de Datos.</w:t>
+      </w:r>
+    </w:p>
+    <w:p>
+      <w:pPr>
+        <w:pStyle w:val="Prrafodelista"/>
+        <w:numPr>
+          <w:ilvl w:val="0"/>
+          <w:numId w:val="18"/>
+        </w:numPr>
+        <w:rPr>
+          <w:rFonts w:ascii="Calibri" w:eastAsia="Calibri" w:hAnsi="Calibri" w:cs="Times New Roman"/>
+          <w:lang w:eastAsia="es-ES"/>
+        </w:rPr>
+      </w:pPr>
+      <w:r>
+        <w:rPr>
+          <w:rFonts w:ascii="Calibri" w:eastAsia="Calibri" w:hAnsi="Calibri" w:cs="Times New Roman"/>
+          <w:lang w:eastAsia="es-ES"/>
+        </w:rPr>
+        <w:t>A futuro, se plantea agregar un método que valide la estructura de un código de plan de carrera.</w:t>
+      </w:r>
+      <w:r>
+        <w:rPr>
+          <w:rFonts w:ascii="Calibri" w:eastAsia="Calibri" w:hAnsi="Calibri" w:cs="Times New Roman"/>
+          <w:lang w:eastAsia="es-ES"/>
+        </w:rPr>
+        <w:t xml:space="preserve"> Ya que, hasta donde vimos, tiene una estructura definida: código de carrera + ‘P’ + número creciente para cada plan. </w:t>
+      </w:r>
+      <w:r>
+        <w:rPr>
+          <w:rFonts w:ascii="Calibri" w:eastAsia="Calibri" w:hAnsi="Calibri" w:cs="Times New Roman"/>
+          <w:b/>
+          <w:lang w:eastAsia="es-ES"/>
+        </w:rPr>
+        <w:t>Consultar a equipo docente.</w:t>
+      </w:r>
+    </w:p>
+    <w:p>
+      <w:pPr>
+        <w:pStyle w:val="Prrafodelista"/>
+        <w:numPr>
+          <w:ilvl w:val="0"/>
+          <w:numId w:val="18"/>
+        </w:numPr>
+        <w:rPr>
+          <w:rFonts w:ascii="Calibri" w:eastAsia="Calibri" w:hAnsi="Calibri" w:cs="Times New Roman"/>
+          <w:lang w:eastAsia="es-ES"/>
+        </w:rPr>
+      </w:pPr>
+      <w:r>
+        <w:rPr>
+          <w:rFonts w:ascii="Calibri" w:eastAsia="Calibri" w:hAnsi="Calibri" w:cs="Times New Roman"/>
+          <w:lang w:eastAsia="es-ES"/>
+        </w:rPr>
+        <w:t>En una prueba. Nicolás tuvo errores al querer eliminar un Plan. Ver si puede replicarse o si sólo ocurrió porque había asignaturas relacionadas.</w:t>
+      </w:r>
+    </w:p>
+    <w:p>
+      <w:pPr>
+        <w:pStyle w:val="Prrafodelista"/>
+        <w:numPr>
+          <w:ilvl w:val="0"/>
+          <w:numId w:val="18"/>
+        </w:numPr>
+        <w:rPr>
+          <w:rFonts w:ascii="Calibri" w:eastAsia="Calibri" w:hAnsi="Calibri" w:cs="Times New Roman"/>
+          <w:lang w:eastAsia="es-ES"/>
+        </w:rPr>
+      </w:pPr>
+      <w:r>
+        <w:rPr>
+          <w:rFonts w:ascii="Calibri" w:eastAsia="Calibri" w:hAnsi="Calibri" w:cs="Times New Roman"/>
+          <w:lang w:eastAsia="es-ES"/>
+        </w:rPr>
+        <w:t>Aplicar JavaScript “</w:t>
+      </w:r>
+      <w:proofErr w:type="spellStart"/>
+      <w:r>
+        <w:rPr>
+          <w:rFonts w:ascii="Calibri" w:eastAsia="Calibri" w:hAnsi="Calibri" w:cs="Times New Roman"/>
+          <w:lang w:eastAsia="es-ES"/>
+        </w:rPr>
+        <w:t>Solo_Texto</w:t>
+      </w:r>
+      <w:proofErr w:type="spellEnd"/>
+      <w:r>
+        <w:rPr>
+          <w:rFonts w:ascii="Calibri" w:eastAsia="Calibri" w:hAnsi="Calibri" w:cs="Times New Roman"/>
+          <w:lang w:eastAsia="es-ES"/>
+        </w:rPr>
+        <w:t>” al nombre de un profesor.</w:t>
+      </w:r>
+    </w:p>
+    <w:p>
+      <w:pPr>
+        <w:pStyle w:val="Prrafodelista"/>
+        <w:numPr>
+          <w:ilvl w:val="0"/>
+          <w:numId w:val="18"/>
+        </w:numPr>
+        <w:rPr>
+          <w:rFonts w:ascii="Calibri" w:eastAsia="Calibri" w:hAnsi="Calibri" w:cs="Times New Roman"/>
+          <w:lang w:eastAsia="es-ES"/>
+        </w:rPr>
+      </w:pPr>
+      <w:r>
+        <w:rPr>
+          <w:rFonts w:ascii="Calibri" w:eastAsia="Calibri" w:hAnsi="Calibri" w:cs="Times New Roman"/>
+          <w:lang w:eastAsia="es-ES"/>
+        </w:rPr>
+        <w:t xml:space="preserve">Cambiar </w:t>
+      </w:r>
+      <w:proofErr w:type="spellStart"/>
+      <w:proofErr w:type="gramStart"/>
+      <w:r>
+        <w:rPr>
+          <w:rFonts w:ascii="Calibri" w:eastAsia="Calibri" w:hAnsi="Calibri" w:cs="Times New Roman"/>
+          <w:i/>
+          <w:lang w:eastAsia="es-ES"/>
+        </w:rPr>
+        <w:t>alert</w:t>
+      </w:r>
+      <w:proofErr w:type="spellEnd"/>
+      <w:r>
+        <w:rPr>
+          <w:rFonts w:ascii="Calibri" w:eastAsia="Calibri" w:hAnsi="Calibri" w:cs="Times New Roman"/>
+          <w:i/>
+          <w:lang w:eastAsia="es-ES"/>
+        </w:rPr>
+        <w:t>(</w:t>
+      </w:r>
+      <w:proofErr w:type="gramEnd"/>
+      <w:r>
+        <w:rPr>
+          <w:rFonts w:ascii="Calibri" w:eastAsia="Calibri" w:hAnsi="Calibri" w:cs="Times New Roman"/>
+          <w:i/>
+          <w:lang w:eastAsia="es-ES"/>
+        </w:rPr>
+        <w:t>)</w:t>
+      </w:r>
+      <w:r>
+        <w:rPr>
+          <w:rFonts w:ascii="Calibri" w:eastAsia="Calibri" w:hAnsi="Calibri" w:cs="Times New Roman"/>
+          <w:lang w:eastAsia="es-ES"/>
+        </w:rPr>
+        <w:t xml:space="preserve"> por </w:t>
+      </w:r>
+      <w:proofErr w:type="spellStart"/>
+      <w:r>
+        <w:rPr>
+          <w:rFonts w:ascii="Calibri" w:eastAsia="Calibri" w:hAnsi="Calibri" w:cs="Times New Roman"/>
+          <w:i/>
+          <w:lang w:eastAsia="es-ES"/>
+        </w:rPr>
+        <w:t>title</w:t>
+      </w:r>
+      <w:proofErr w:type="spellEnd"/>
+      <w:r>
+        <w:rPr>
+          <w:rFonts w:ascii="Calibri" w:eastAsia="Calibri" w:hAnsi="Calibri" w:cs="Times New Roman"/>
+          <w:i/>
+          <w:lang w:eastAsia="es-ES"/>
+        </w:rPr>
+        <w:t xml:space="preserve"> </w:t>
+      </w:r>
+      <w:r>
+        <w:rPr>
+          <w:rFonts w:ascii="Calibri" w:eastAsia="Calibri" w:hAnsi="Calibri" w:cs="Times New Roman"/>
+          <w:lang w:eastAsia="es-ES"/>
+        </w:rPr>
+        <w:t>en las validaciones que se hagan por JavaScript.</w:t>
+      </w:r>
+    </w:p>
+    <w:p>
+      <w:pPr>
+        <w:pStyle w:val="Prrafodelista"/>
+        <w:numPr>
+          <w:ilvl w:val="0"/>
+          <w:numId w:val="18"/>
+        </w:numPr>
+        <w:rPr>
+          <w:rFonts w:ascii="Calibri" w:eastAsia="Calibri" w:hAnsi="Calibri" w:cs="Times New Roman"/>
+          <w:lang w:eastAsia="es-ES"/>
+        </w:rPr>
+      </w:pPr>
+      <w:r>
+        <w:rPr>
+          <w:rFonts w:ascii="Calibri" w:eastAsia="Calibri" w:hAnsi="Calibri" w:cs="Times New Roman"/>
+          <w:lang w:eastAsia="es-ES"/>
+        </w:rPr>
+        <w:t>Analizar tamaño de archivos (Programas y Planes) a subir en el sistema.</w:t>
+      </w:r>
+    </w:p>
+    <w:p>
+      <w:pPr>
+        <w:pStyle w:val="Prrafodelista"/>
+        <w:numPr>
+          <w:ilvl w:val="0"/>
+          <w:numId w:val="18"/>
+        </w:numPr>
+        <w:rPr>
+          <w:rFonts w:ascii="Calibri" w:eastAsia="Calibri" w:hAnsi="Calibri" w:cs="Times New Roman"/>
+          <w:lang w:eastAsia="es-ES"/>
+        </w:rPr>
+      </w:pPr>
+      <w:r>
+        <w:rPr>
+          <w:rFonts w:ascii="Calibri" w:eastAsia="Calibri" w:hAnsi="Calibri" w:cs="Times New Roman"/>
+          <w:lang w:eastAsia="es-ES"/>
+        </w:rPr>
+        <w:t xml:space="preserve">Se plantea una funcionalidad </w:t>
+      </w:r>
+      <w:proofErr w:type="spellStart"/>
+      <w:r>
+        <w:rPr>
+          <w:rFonts w:ascii="Calibri" w:eastAsia="Calibri" w:hAnsi="Calibri" w:cs="Times New Roman"/>
+          <w:lang w:eastAsia="es-ES"/>
+        </w:rPr>
+        <w:t>notificarProgramaInesxistente</w:t>
+      </w:r>
+      <w:proofErr w:type="spellEnd"/>
+      <w:r>
+        <w:rPr>
+          <w:rFonts w:ascii="Calibri" w:eastAsia="Calibri" w:hAnsi="Calibri" w:cs="Times New Roman"/>
+          <w:lang w:eastAsia="es-ES"/>
+        </w:rPr>
+        <w:t xml:space="preserve">. Esta funcionalidad enviaría un correo electrónico a Secretaría Académica avisando que falta algún programa y alguien quiso descargarlo desde el Sistema </w:t>
+      </w:r>
+      <w:proofErr w:type="spellStart"/>
+      <w:r>
+        <w:rPr>
+          <w:rFonts w:ascii="Calibri" w:eastAsia="Calibri" w:hAnsi="Calibri" w:cs="Times New Roman"/>
+          <w:lang w:eastAsia="es-ES"/>
+        </w:rPr>
+        <w:t>Vaspa</w:t>
+      </w:r>
+      <w:proofErr w:type="spellEnd"/>
+      <w:r>
+        <w:rPr>
+          <w:rFonts w:ascii="Calibri" w:eastAsia="Calibri" w:hAnsi="Calibri" w:cs="Times New Roman"/>
+          <w:lang w:eastAsia="es-ES"/>
+        </w:rPr>
+        <w:t>.</w:t>
+      </w:r>
+    </w:p>
+    <w:p>
+      <w:pPr>
+        <w:pStyle w:val="Prrafodelista"/>
+        <w:numPr>
+          <w:ilvl w:val="0"/>
+          <w:numId w:val="18"/>
+        </w:numPr>
+        <w:rPr>
+          <w:rFonts w:ascii="Calibri" w:eastAsia="Calibri" w:hAnsi="Calibri" w:cs="Times New Roman"/>
+          <w:lang w:eastAsia="es-ES"/>
+        </w:rPr>
+      </w:pPr>
+      <w:r>
+        <w:rPr>
+          <w:rFonts w:ascii="Calibri" w:eastAsia="Calibri" w:hAnsi="Calibri" w:cs="Times New Roman"/>
+          <w:lang w:eastAsia="es-ES"/>
+        </w:rPr>
+        <w:t>Se ha definido que, en lugar de reemplazar los existentes, se crearán nuevos archivos para determinados documentos (Modelo de CU, Estimación, etc.). A pesar de estar usando control de versiones, creemos conveniente tener un acceso sencillo a todas las “versiones” de este documento y no tener que buscar en el repositorio.</w:t>
+      </w:r>
+    </w:p>
+    <w:p>
+      <w:pPr>
+        <w:pStyle w:val="Prrafodelista"/>
+        <w:numPr>
+          <w:ilvl w:val="0"/>
+          <w:numId w:val="18"/>
+        </w:numPr>
+        <w:rPr>
+          <w:rFonts w:ascii="Calibri" w:eastAsia="Calibri" w:hAnsi="Calibri" w:cs="Times New Roman"/>
+          <w:lang w:eastAsia="es-ES"/>
+        </w:rPr>
+      </w:pPr>
+      <w:r>
+        <w:rPr>
+          <w:rFonts w:ascii="Calibri" w:eastAsia="Calibri" w:hAnsi="Calibri" w:cs="Times New Roman"/>
+          <w:lang w:eastAsia="es-ES"/>
+        </w:rPr>
+        <w:t xml:space="preserve">Falta finalizar Plan de Proyecto. No tiene mucho sentido en estos momentos ya que el proyecto está avanzado. Pero es documentación que debe estar. </w:t>
+      </w:r>
+    </w:p>
+    <w:p>
+      <w:pPr>
+        <w:pStyle w:val="Prrafodelista"/>
+        <w:numPr>
+          <w:ilvl w:val="0"/>
+          <w:numId w:val="18"/>
+        </w:numPr>
+        <w:rPr>
+          <w:rFonts w:ascii="Calibri" w:eastAsia="Calibri" w:hAnsi="Calibri" w:cs="Times New Roman"/>
+          <w:lang w:eastAsia="es-ES"/>
+        </w:rPr>
+      </w:pPr>
+      <w:r>
+        <w:rPr>
+          <w:rFonts w:ascii="Calibri" w:eastAsia="Calibri" w:hAnsi="Calibri" w:cs="Times New Roman"/>
+          <w:lang w:eastAsia="es-ES"/>
+        </w:rPr>
+        <w:t>Se ha definido que la documentación de pruebas será:</w:t>
+      </w:r>
+    </w:p>
+    <w:p>
+      <w:pPr>
+        <w:pStyle w:val="Prrafodelista"/>
+        <w:numPr>
+          <w:ilvl w:val="1"/>
+          <w:numId w:val="18"/>
+        </w:numPr>
+        <w:rPr>
+          <w:rFonts w:ascii="Calibri" w:eastAsia="Calibri" w:hAnsi="Calibri" w:cs="Times New Roman"/>
+          <w:lang w:eastAsia="es-ES"/>
+        </w:rPr>
+      </w:pPr>
+      <w:r>
+        <w:rPr>
+          <w:rFonts w:ascii="Calibri" w:eastAsia="Calibri" w:hAnsi="Calibri" w:cs="Times New Roman"/>
+          <w:lang w:eastAsia="es-ES"/>
+        </w:rPr>
+        <w:t>Plan de pruebas: documento conciso de cómo se harán las pruebas.</w:t>
+      </w:r>
+    </w:p>
+    <w:p>
+      <w:pPr>
+        <w:pStyle w:val="Prrafodelista"/>
+        <w:numPr>
+          <w:ilvl w:val="1"/>
+          <w:numId w:val="18"/>
+        </w:numPr>
+        <w:rPr>
+          <w:rFonts w:ascii="Calibri" w:eastAsia="Calibri" w:hAnsi="Calibri" w:cs="Times New Roman"/>
+          <w:lang w:eastAsia="es-ES"/>
+        </w:rPr>
+      </w:pPr>
+      <w:r>
+        <w:rPr>
+          <w:rFonts w:ascii="Calibri" w:eastAsia="Calibri" w:hAnsi="Calibri" w:cs="Times New Roman"/>
+          <w:lang w:eastAsia="es-ES"/>
+        </w:rPr>
+        <w:t>Prueba de CU: documento con todas las pruebas aplicadas a un CU.</w:t>
+      </w:r>
+    </w:p>
+    <w:p>
+      <w:pPr>
+        <w:pStyle w:val="Prrafodelista"/>
+        <w:numPr>
+          <w:ilvl w:val="0"/>
+          <w:numId w:val="18"/>
+        </w:numPr>
+        <w:rPr>
+          <w:rFonts w:ascii="Calibri" w:eastAsia="Calibri" w:hAnsi="Calibri" w:cs="Times New Roman"/>
+          <w:lang w:eastAsia="es-ES"/>
+        </w:rPr>
+      </w:pPr>
+      <w:r>
+        <w:rPr>
+          <w:rFonts w:ascii="Calibri" w:eastAsia="Calibri" w:hAnsi="Calibri" w:cs="Times New Roman"/>
+          <w:lang w:eastAsia="es-ES"/>
+        </w:rPr>
+        <w:t>Se debe agregar el CU “Visualizar Plan” a la documentación y debe implementarse.</w:t>
+      </w:r>
+    </w:p>
+    <w:p>
+      <w:pPr>
+        <w:pStyle w:val="Prrafodelista"/>
+        <w:numPr>
+          <w:ilvl w:val="0"/>
+          <w:numId w:val="18"/>
+        </w:numPr>
+        <w:rPr>
+          <w:rFonts w:ascii="Calibri" w:eastAsia="Calibri" w:hAnsi="Calibri" w:cs="Times New Roman"/>
+          <w:lang w:eastAsia="es-ES"/>
+        </w:rPr>
+      </w:pPr>
+      <w:r>
+        <w:rPr>
+          <w:rFonts w:ascii="Calibri" w:eastAsia="Calibri" w:hAnsi="Calibri" w:cs="Times New Roman"/>
+          <w:lang w:eastAsia="es-ES"/>
+        </w:rPr>
+        <w:t xml:space="preserve">¿Qué se debe hacer cuando una asignatura pertenece a muchas carreras? ¿Cómo se diseña el programa? </w:t>
+      </w:r>
+      <w:r>
+        <w:rPr>
+          <w:rFonts w:ascii="Calibri" w:eastAsia="Calibri" w:hAnsi="Calibri" w:cs="Times New Roman"/>
+          <w:lang w:eastAsia="es-ES"/>
+        </w:rPr>
+        <w:t xml:space="preserve">¿Se debe agregar R/I? Algunos lo cargan, otros no. </w:t>
+      </w:r>
+      <w:r>
+        <w:rPr>
+          <w:rFonts w:ascii="Calibri" w:eastAsia="Calibri" w:hAnsi="Calibri" w:cs="Times New Roman"/>
+          <w:b/>
+          <w:lang w:eastAsia="es-ES"/>
+        </w:rPr>
+        <w:t>Consultar a equipo docente.</w:t>
+      </w:r>
+    </w:p>
+    <w:p>
+      <w:pPr>
+        <w:pStyle w:val="Prrafodelista"/>
+        <w:numPr>
+          <w:ilvl w:val="0"/>
+          <w:numId w:val="18"/>
+        </w:numPr>
+        <w:rPr>
+          <w:rFonts w:ascii="Calibri" w:eastAsia="Calibri" w:hAnsi="Calibri" w:cs="Times New Roman"/>
+          <w:lang w:eastAsia="es-ES"/>
+        </w:rPr>
+      </w:pPr>
+      <w:r>
+        <w:rPr>
+          <w:rFonts w:ascii="Calibri" w:eastAsia="Calibri" w:hAnsi="Calibri" w:cs="Times New Roman"/>
+          <w:lang w:eastAsia="es-ES"/>
+        </w:rPr>
+        <w:t>¿</w:t>
+      </w:r>
+      <w:r>
+        <w:rPr>
+          <w:rFonts w:ascii="Calibri" w:eastAsia="Calibri" w:hAnsi="Calibri" w:cs="Times New Roman"/>
+          <w:lang w:eastAsia="es-ES"/>
+        </w:rPr>
+        <w:t>Existe un listado de “divisiones” u obviamos esa parte que algunos cargan y otros no</w:t>
+      </w:r>
+      <w:r>
+        <w:rPr>
+          <w:rFonts w:ascii="Calibri" w:eastAsia="Calibri" w:hAnsi="Calibri" w:cs="Times New Roman"/>
+          <w:lang w:eastAsia="es-ES"/>
+        </w:rPr>
+        <w:t>?</w:t>
+      </w:r>
+      <w:r>
+        <w:rPr>
+          <w:rFonts w:ascii="Calibri" w:eastAsia="Calibri" w:hAnsi="Calibri" w:cs="Times New Roman"/>
+          <w:lang w:eastAsia="es-ES"/>
+        </w:rPr>
+        <w:t xml:space="preserve"> </w:t>
+      </w:r>
+      <w:r>
+        <w:rPr>
+          <w:rFonts w:ascii="Calibri" w:eastAsia="Calibri" w:hAnsi="Calibri" w:cs="Times New Roman"/>
+          <w:b/>
+          <w:lang w:eastAsia="es-ES"/>
+        </w:rPr>
+        <w:t>Consultar a equipo docente.</w:t>
+      </w:r>
+    </w:p>
+    <w:p>
+      <w:pPr>
+        <w:pStyle w:val="Prrafodelista"/>
+        <w:numPr>
+          <w:ilvl w:val="0"/>
+          <w:numId w:val="18"/>
+        </w:numPr>
+        <w:rPr>
+          <w:rFonts w:ascii="Calibri" w:eastAsia="Calibri" w:hAnsi="Calibri" w:cs="Times New Roman"/>
+          <w:lang w:eastAsia="es-ES"/>
+        </w:rPr>
+      </w:pPr>
+      <w:r>
+        <w:rPr>
+          <w:rFonts w:ascii="Calibri" w:eastAsia="Calibri" w:hAnsi="Calibri" w:cs="Times New Roman"/>
+          <w:lang w:eastAsia="es-ES"/>
+        </w:rPr>
+        <w:lastRenderedPageBreak/>
+        <w:t xml:space="preserve">¿Un profesor se asocia al departamento de su asignatura? ¿A qué departamento pertenece si da alguna asignatura de Exactas y otra de Sociales? </w:t>
+      </w:r>
+      <w:r>
+        <w:rPr>
+          <w:rFonts w:ascii="Calibri" w:eastAsia="Calibri" w:hAnsi="Calibri" w:cs="Times New Roman"/>
+          <w:b/>
+          <w:lang w:eastAsia="es-ES"/>
+        </w:rPr>
+        <w:t>Consultar a equipo docente.</w:t>
+      </w:r>
+    </w:p>
+    <w:p>
+      <w:pPr>
+        <w:pStyle w:val="Prrafodelista"/>
+        <w:numPr>
+          <w:ilvl w:val="0"/>
+          <w:numId w:val="18"/>
+        </w:numPr>
+        <w:rPr>
+          <w:rFonts w:ascii="Calibri" w:eastAsia="Calibri" w:hAnsi="Calibri" w:cs="Times New Roman"/>
+          <w:lang w:eastAsia="es-ES"/>
+        </w:rPr>
+      </w:pPr>
+      <w:r>
+        <w:rPr>
+          <w:rFonts w:ascii="Calibri" w:eastAsia="Calibri" w:hAnsi="Calibri" w:cs="Times New Roman"/>
+          <w:lang w:eastAsia="es-ES"/>
+        </w:rPr>
+        <w:t>Hacer un documento “Permisos del Sistema” que defina los usuario, los roles y los permisos de cada uno de ellos.</w:t>
+      </w:r>
+    </w:p>
+    <w:p>
+      <w:pPr>
+        <w:pStyle w:val="Prrafodelista"/>
+        <w:numPr>
+          <w:ilvl w:val="0"/>
+          <w:numId w:val="18"/>
+        </w:numPr>
+        <w:rPr>
+          <w:rFonts w:ascii="Calibri" w:eastAsia="Calibri" w:hAnsi="Calibri" w:cs="Times New Roman"/>
+          <w:lang w:eastAsia="es-ES"/>
+        </w:rPr>
+      </w:pPr>
+      <w:r>
+        <w:rPr>
+          <w:rFonts w:ascii="Calibri" w:eastAsia="Calibri" w:hAnsi="Calibri" w:cs="Times New Roman"/>
+          <w:lang w:eastAsia="es-ES"/>
+        </w:rPr>
+        <w:t>Sección Bibliografía: ¿Se deben hacer validaciones sobre los campos o dar libertades para que carguen lo que deseen los docentes?</w:t>
+      </w:r>
+    </w:p>
+    <w:p>
+      <w:pPr>
+        <w:pStyle w:val="Prrafodelista"/>
+        <w:numPr>
+          <w:ilvl w:val="0"/>
+          <w:numId w:val="18"/>
+        </w:numPr>
+        <w:rPr>
+          <w:rFonts w:ascii="Calibri" w:eastAsia="Calibri" w:hAnsi="Calibri" w:cs="Times New Roman"/>
+          <w:lang w:eastAsia="es-ES"/>
+        </w:rPr>
+      </w:pPr>
+      <w:r>
+        <w:rPr>
+          <w:rFonts w:ascii="Calibri" w:eastAsia="Calibri" w:hAnsi="Calibri" w:cs="Times New Roman"/>
+          <w:lang w:eastAsia="es-ES"/>
+        </w:rPr>
+        <w:t>¿Cómo se gestionarán las fechas de presentación del Programa? ¿Sanciones o advertencias cuando no se cargue?</w:t>
+      </w:r>
+    </w:p>
+    <w:p>
+      <w:pPr>
+        <w:pStyle w:val="Prrafodelista"/>
+        <w:numPr>
+          <w:ilvl w:val="0"/>
+          <w:numId w:val="18"/>
+        </w:numPr>
+        <w:rPr>
+          <w:rFonts w:ascii="Calibri" w:eastAsia="Calibri" w:hAnsi="Calibri" w:cs="Times New Roman"/>
+          <w:lang w:eastAsia="es-ES"/>
+        </w:rPr>
+      </w:pPr>
+      <w:r>
+        <w:rPr>
+          <w:rFonts w:ascii="Calibri" w:eastAsia="Calibri" w:hAnsi="Calibri" w:cs="Times New Roman"/>
+          <w:lang w:eastAsia="es-ES"/>
+        </w:rPr>
+        <w:t xml:space="preserve">Se debe programar una Pantalla Principal del Sistema. Debe tener una búsqueda rápida de programas. Una búsqueda más avanzada. Y un </w:t>
+      </w:r>
+      <w:proofErr w:type="spellStart"/>
+      <w:r>
+        <w:rPr>
+          <w:rFonts w:ascii="Calibri" w:eastAsia="Calibri" w:hAnsi="Calibri" w:cs="Times New Roman"/>
+          <w:lang w:eastAsia="es-ES"/>
+        </w:rPr>
+        <w:t>login</w:t>
+      </w:r>
+      <w:proofErr w:type="spellEnd"/>
+      <w:r>
+        <w:rPr>
+          <w:rFonts w:ascii="Calibri" w:eastAsia="Calibri" w:hAnsi="Calibri" w:cs="Times New Roman"/>
+          <w:lang w:eastAsia="es-ES"/>
+        </w:rPr>
+        <w:t xml:space="preserve"> para que los administradores ingresen.</w:t>
+      </w:r>
+    </w:p>
+    <w:p>
+      <w:pPr>
+        <w:pStyle w:val="Prrafodelista"/>
+        <w:numPr>
+          <w:ilvl w:val="0"/>
+          <w:numId w:val="18"/>
+        </w:numPr>
+        <w:rPr>
+          <w:rFonts w:ascii="Calibri" w:eastAsia="Calibri" w:hAnsi="Calibri" w:cs="Times New Roman"/>
+          <w:lang w:eastAsia="es-ES"/>
+        </w:rPr>
+      </w:pPr>
+      <w:r>
+        <w:rPr>
+          <w:rFonts w:ascii="Calibri" w:eastAsia="Calibri" w:hAnsi="Calibri" w:cs="Times New Roman"/>
+          <w:lang w:eastAsia="es-ES"/>
+        </w:rPr>
+        <w:t>En la Alta/Modificación de Programas se debe tener la posibilidad de cargar datos con formato (negrita, cursiva, viñetas, etc.).</w:t>
+      </w:r>
+    </w:p>
+    <w:p>
+      <w:pPr>
+        <w:pStyle w:val="Prrafodelista"/>
+        <w:numPr>
+          <w:ilvl w:val="0"/>
+          <w:numId w:val="18"/>
+        </w:numPr>
+        <w:rPr>
+          <w:rFonts w:ascii="Calibri" w:eastAsia="Calibri" w:hAnsi="Calibri" w:cs="Times New Roman"/>
+          <w:lang w:eastAsia="es-ES"/>
+        </w:rPr>
+      </w:pPr>
+      <w:r>
+        <w:rPr>
+          <w:rFonts w:ascii="Calibri" w:eastAsia="Calibri" w:hAnsi="Calibri" w:cs="Times New Roman"/>
+          <w:lang w:eastAsia="es-ES"/>
+        </w:rPr>
+        <w:t>Se deben diseñar paneles administrativos para: Secretaría Académica (orientado a la gestión de programas faltantes), Profesor</w:t>
+      </w:r>
+      <w:r>
+        <w:rPr>
+          <w:rFonts w:ascii="Calibri" w:eastAsia="Calibri" w:hAnsi="Calibri" w:cs="Times New Roman"/>
+          <w:lang w:eastAsia="es-ES"/>
+        </w:rPr>
+        <w:t xml:space="preserve"> </w:t>
+      </w:r>
+      <w:r>
+        <w:rPr>
+          <w:rFonts w:ascii="Calibri" w:eastAsia="Calibri" w:hAnsi="Calibri" w:cs="Times New Roman"/>
+          <w:lang w:eastAsia="es-ES"/>
+        </w:rPr>
+        <w:t>(sus asignaturas con sus programas), Departamento</w:t>
+      </w:r>
+      <w:r>
+        <w:rPr>
+          <w:rFonts w:ascii="Calibri" w:eastAsia="Calibri" w:hAnsi="Calibri" w:cs="Times New Roman"/>
+          <w:lang w:eastAsia="es-ES"/>
+        </w:rPr>
+        <w:t xml:space="preserve"> </w:t>
+      </w:r>
+      <w:r>
+        <w:rPr>
+          <w:rFonts w:ascii="Calibri" w:eastAsia="Calibri" w:hAnsi="Calibri" w:cs="Times New Roman"/>
+          <w:lang w:eastAsia="es-ES"/>
+        </w:rPr>
+        <w:t>(panel sencillo de aprobaciones de programas).</w:t>
+      </w:r>
+      <w:r>
+        <w:rPr>
+          <w:rFonts w:ascii="Calibri" w:eastAsia="Calibri" w:hAnsi="Calibri" w:cs="Times New Roman"/>
+          <w:lang w:eastAsia="es-ES"/>
+        </w:rPr>
+        <w:t xml:space="preserve"> ¿Los directores de departamento revisan todo el programa en detalle o sólo una sección? ¿Hacen sugerencias de cambios o sólo aprueban/desaprueban? </w:t>
+      </w:r>
+      <w:r>
+        <w:rPr>
+          <w:rFonts w:ascii="Calibri" w:eastAsia="Calibri" w:hAnsi="Calibri" w:cs="Times New Roman"/>
+          <w:b/>
+          <w:lang w:eastAsia="es-ES"/>
+        </w:rPr>
+        <w:t>Consultar a equipo docente.</w:t>
+      </w:r>
+    </w:p>
+    <w:p>
+      <w:pPr>
+        <w:pStyle w:val="PSI-Ttulo3"/>
+        <w:rPr>
+          <w:rFonts w:eastAsia="Calibri"/>
+          <w:lang w:eastAsia="es-ES"/>
+        </w:rPr>
+      </w:pPr>
+      <w:r>
+        <w:rPr>
+          <w:rFonts w:eastAsia="Calibri"/>
+          <w:lang w:eastAsia="es-ES"/>
+        </w:rPr>
+        <w:t>Modificaciones a la BD:</w:t>
+      </w:r>
+    </w:p>
+    <w:p>
+      <w:pPr>
+        <w:pStyle w:val="Prrafodelista"/>
+        <w:numPr>
+          <w:ilvl w:val="0"/>
+          <w:numId w:val="19"/>
+        </w:numPr>
+        <w:rPr>
+          <w:rFonts w:ascii="Calibri" w:eastAsia="Calibri" w:hAnsi="Calibri" w:cs="Times New Roman"/>
+          <w:lang w:eastAsia="es-ES"/>
+        </w:rPr>
+      </w:pPr>
+      <w:r>
+        <w:rPr>
+          <w:rFonts w:ascii="Calibri" w:eastAsia="Calibri" w:hAnsi="Calibri" w:cs="Times New Roman"/>
+          <w:lang w:eastAsia="es-ES"/>
+        </w:rPr>
+        <w:t xml:space="preserve">Analizar el borrado de la tabla </w:t>
+      </w:r>
+      <w:proofErr w:type="spellStart"/>
+      <w:r>
+        <w:rPr>
+          <w:rFonts w:ascii="Calibri" w:eastAsia="Calibri" w:hAnsi="Calibri" w:cs="Times New Roman"/>
+          <w:lang w:eastAsia="es-ES"/>
+        </w:rPr>
+        <w:t>Anio</w:t>
+      </w:r>
+      <w:proofErr w:type="spellEnd"/>
+      <w:r>
+        <w:rPr>
+          <w:rFonts w:ascii="Calibri" w:eastAsia="Calibri" w:hAnsi="Calibri" w:cs="Times New Roman"/>
+          <w:lang w:eastAsia="es-ES"/>
+        </w:rPr>
+        <w:t>.</w:t>
+      </w:r>
+    </w:p>
+    <w:p>
+      <w:pPr>
+        <w:pStyle w:val="Prrafodelista"/>
+        <w:numPr>
+          <w:ilvl w:val="0"/>
+          <w:numId w:val="19"/>
+        </w:numPr>
+        <w:rPr>
+          <w:rFonts w:ascii="Calibri" w:eastAsia="Calibri" w:hAnsi="Calibri" w:cs="Times New Roman"/>
+          <w:lang w:eastAsia="es-ES"/>
+        </w:rPr>
+      </w:pPr>
+      <w:r>
+        <w:rPr>
+          <w:rFonts w:ascii="Calibri" w:eastAsia="Calibri" w:hAnsi="Calibri" w:cs="Times New Roman"/>
+          <w:lang w:eastAsia="es-ES"/>
+        </w:rPr>
+        <w:t>Modificar longitud de nombre de carrera a 300 caracteres.</w:t>
+      </w:r>
+    </w:p>
+    <w:p>
+      <w:pPr>
+        <w:pStyle w:val="Prrafodelista"/>
+        <w:numPr>
+          <w:ilvl w:val="0"/>
+          <w:numId w:val="19"/>
+        </w:numPr>
+        <w:rPr>
+          <w:rFonts w:ascii="Calibri" w:eastAsia="Calibri" w:hAnsi="Calibri" w:cs="Times New Roman"/>
+          <w:lang w:eastAsia="es-ES"/>
+        </w:rPr>
+      </w:pPr>
+      <w:r>
+        <w:rPr>
+          <w:rFonts w:ascii="Calibri" w:eastAsia="Calibri" w:hAnsi="Calibri" w:cs="Times New Roman"/>
+          <w:lang w:eastAsia="es-ES"/>
+        </w:rPr>
+        <w:t xml:space="preserve">Se debe crear la tabla </w:t>
+      </w:r>
+      <w:proofErr w:type="spellStart"/>
+      <w:r>
+        <w:rPr>
+          <w:rFonts w:ascii="Calibri" w:eastAsia="Calibri" w:hAnsi="Calibri" w:cs="Times New Roman"/>
+          <w:lang w:eastAsia="es-ES"/>
+        </w:rPr>
+        <w:t>plan_pdf</w:t>
+      </w:r>
+      <w:proofErr w:type="spellEnd"/>
+      <w:r>
+        <w:rPr>
+          <w:rFonts w:ascii="Calibri" w:eastAsia="Calibri" w:hAnsi="Calibri" w:cs="Times New Roman"/>
+          <w:lang w:eastAsia="es-ES"/>
+        </w:rPr>
+        <w:t xml:space="preserve"> con los datos relevantes </w:t>
+      </w:r>
+      <w:r>
+        <w:rPr>
+          <w:rFonts w:ascii="Calibri" w:eastAsia="Calibri" w:hAnsi="Calibri" w:cs="Times New Roman"/>
+          <w:lang w:eastAsia="es-ES"/>
+        </w:rPr>
+        <w:t xml:space="preserve">(averiguar cuáles son) </w:t>
+      </w:r>
+      <w:r>
+        <w:rPr>
+          <w:rFonts w:ascii="Calibri" w:eastAsia="Calibri" w:hAnsi="Calibri" w:cs="Times New Roman"/>
+          <w:lang w:eastAsia="es-ES"/>
+        </w:rPr>
+        <w:t>sobre los planes de estudio que se subirán al sistema.</w:t>
+      </w:r>
+    </w:p>
+    <w:p>
+      <w:pPr>
+        <w:pStyle w:val="Prrafodelista"/>
+        <w:numPr>
+          <w:ilvl w:val="0"/>
+          <w:numId w:val="19"/>
+        </w:numPr>
+        <w:rPr>
+          <w:rFonts w:ascii="Calibri" w:eastAsia="Calibri" w:hAnsi="Calibri" w:cs="Times New Roman"/>
+          <w:lang w:eastAsia="es-ES"/>
+        </w:rPr>
+      </w:pPr>
+      <w:r>
+        <w:rPr>
+          <w:rFonts w:ascii="Calibri" w:eastAsia="Calibri" w:hAnsi="Calibri" w:cs="Times New Roman"/>
+          <w:lang w:eastAsia="es-ES"/>
+        </w:rPr>
+        <w:t xml:space="preserve">La relación entre </w:t>
+      </w:r>
+      <w:proofErr w:type="spellStart"/>
+      <w:r>
+        <w:rPr>
+          <w:rFonts w:ascii="Calibri" w:eastAsia="Calibri" w:hAnsi="Calibri" w:cs="Times New Roman"/>
+          <w:lang w:eastAsia="es-ES"/>
+        </w:rPr>
+        <w:t>Registro_notificación</w:t>
+      </w:r>
+      <w:proofErr w:type="spellEnd"/>
+      <w:r>
+        <w:rPr>
+          <w:rFonts w:ascii="Calibri" w:eastAsia="Calibri" w:hAnsi="Calibri" w:cs="Times New Roman"/>
+          <w:lang w:eastAsia="es-ES"/>
+        </w:rPr>
+        <w:t xml:space="preserve"> y Programa no es correcta. Se debe cambiar la relación para que </w:t>
+      </w:r>
+      <w:proofErr w:type="spellStart"/>
+      <w:r>
+        <w:rPr>
+          <w:rFonts w:ascii="Calibri" w:eastAsia="Calibri" w:hAnsi="Calibri" w:cs="Times New Roman"/>
+          <w:lang w:eastAsia="es-ES"/>
+        </w:rPr>
+        <w:t>Registro_notificación</w:t>
+      </w:r>
+      <w:proofErr w:type="spellEnd"/>
+      <w:r>
+        <w:rPr>
+          <w:rFonts w:ascii="Calibri" w:eastAsia="Calibri" w:hAnsi="Calibri" w:cs="Times New Roman"/>
+          <w:lang w:eastAsia="es-ES"/>
+        </w:rPr>
+        <w:t xml:space="preserve"> se relacione con Asignatura. Ya que cuando se almacena una notificación, el programa aún no existir</w:t>
+      </w:r>
+      <w:r>
+        <w:rPr>
+          <w:rFonts w:ascii="Calibri" w:eastAsia="Calibri" w:hAnsi="Calibri" w:cs="Times New Roman"/>
+          <w:lang w:eastAsia="es-ES"/>
+        </w:rPr>
+        <w:t>ía</w:t>
+      </w:r>
+      <w:r>
+        <w:rPr>
+          <w:rFonts w:ascii="Calibri" w:eastAsia="Calibri" w:hAnsi="Calibri" w:cs="Times New Roman"/>
+          <w:lang w:eastAsia="es-ES"/>
+        </w:rPr>
+        <w:t>.</w:t>
+      </w:r>
+    </w:p>
+    <w:p>
+      <w:pPr>
+        <w:pStyle w:val="Prrafodelista"/>
+        <w:numPr>
+          <w:ilvl w:val="0"/>
+          <w:numId w:val="19"/>
+        </w:numPr>
+        <w:rPr>
+          <w:rFonts w:ascii="Calibri" w:eastAsia="Calibri" w:hAnsi="Calibri" w:cs="Times New Roman"/>
+          <w:lang w:eastAsia="es-ES"/>
+        </w:rPr>
+      </w:pPr>
+      <w:r>
+        <w:rPr>
+          <w:rFonts w:ascii="Calibri" w:eastAsia="Calibri" w:hAnsi="Calibri" w:cs="Times New Roman"/>
+          <w:lang w:eastAsia="es-ES"/>
+        </w:rPr>
+        <w:t>Atributo Editorial de Libro está en mayúsculas. Debe ser minúscula.</w:t>
+      </w:r>
+      <w:bookmarkStart w:id="36" w:name="_GoBack"/>
       <w:bookmarkEnd w:id="36"/>
     </w:p>
     <w:p>
       <w:pPr>
-        <w:rPr>
-          <w:rFonts w:ascii="Calibri" w:eastAsia="Calibri" w:hAnsi="Calibri" w:cs="Times New Roman"/>
-          <w:lang w:eastAsia="es-ES"/>
-        </w:rPr>
-      </w:pPr>
-      <w:r>
-        <w:rPr>
-          <w:rFonts w:ascii="Calibri" w:eastAsia="Calibri" w:hAnsi="Calibri" w:cs="Times New Roman"/>
-          <w:lang w:eastAsia="es-ES"/>
-        </w:rPr>
-        <w:t>La presente reunión fue realiza</w:t>
-      </w:r>
-      <w:r>
-        <w:rPr>
-          <w:rFonts w:ascii="Calibri" w:eastAsia="Calibri" w:hAnsi="Calibri" w:cs="Times New Roman"/>
-          <w:lang w:eastAsia="es-ES"/>
-        </w:rPr>
-        <w:t>da…</w:t>
-      </w:r>
-    </w:p>
-    <w:p>
-      <w:pPr>
-        <w:rPr>
-          <w:rFonts w:ascii="Calibri" w:eastAsia="Calibri" w:hAnsi="Calibri" w:cs="Times New Roman"/>
-          <w:lang w:eastAsia="es-ES"/>
-        </w:rPr>
-      </w:pPr>
-    </w:p>
-    <w:p>
-      <w:pPr>
-        <w:pStyle w:val="PSI-Ttulo2"/>
-        <w:rPr>
-          <w:rFonts w:eastAsia="Times New Roman"/>
+        <w:pStyle w:val="PSI-Ttulo3"/>
+        <w:rPr>
+          <w:rFonts w:ascii="Calibri" w:eastAsia="Calibri" w:hAnsi="Calibri" w:cs="Times New Roman"/>
           <w:lang w:eastAsia="es-ES"/>
         </w:rPr>
       </w:pPr>
@@ -3217,14 +4195,7 @@
           <w:lang w:eastAsia="es-ES"/>
         </w:rPr>
         <w:lastRenderedPageBreak/>
-        <w:t>Compromisos</w:t>
-      </w:r>
-      <w:r>
-        <w:rPr>
-          <w:rFonts w:eastAsia="Times New Roman"/>
-          <w:lang w:eastAsia="es-ES"/>
-        </w:rPr>
-        <w:t xml:space="preserve"> Asumidos</w:t>
+        <w:t>Compromisos Asumidos</w:t>
       </w:r>
       <w:bookmarkEnd w:id="37"/>
       <w:bookmarkEnd w:id="38"/>
@@ -3233,48 +4204,21 @@
     <w:p>
       <w:pPr>
         <w:rPr>
-          <w:rFonts w:ascii="Calibri" w:eastAsia="Calibri" w:hAnsi="Calibri" w:cs="Times New Roman"/>
-          <w:lang w:eastAsia="es-ES"/>
-        </w:rPr>
-      </w:pPr>
-      <w:r>
-        <w:rPr>
-          <w:rFonts w:ascii="Calibri" w:eastAsia="Calibri" w:hAnsi="Calibri" w:cs="Times New Roman"/>
-          <w:lang w:eastAsia="es-ES"/>
-        </w:rPr>
-        <w:t>Los compromisos asumidos con sus fechas límites se verán reflejados en el Plan de Iteración correspondiente.</w:t>
-      </w:r>
-    </w:p>
-    <w:p>
-      <w:pPr>
-        <w:pStyle w:val="PSI-Ttulo2"/>
-        <w:rPr>
           <w:rFonts w:ascii="Cambria" w:eastAsia="Times New Roman" w:hAnsi="Cambria" w:cs="Times New Roman"/>
           <w:color w:val="4F81BD"/>
           <w:lang w:eastAsia="es-ES"/>
         </w:rPr>
       </w:pPr>
+      <w:r>
+        <w:rPr>
+          <w:rFonts w:ascii="Calibri" w:eastAsia="Calibri" w:hAnsi="Calibri" w:cs="Times New Roman"/>
+          <w:lang w:eastAsia="es-ES"/>
+        </w:rPr>
+        <w:t>Los compromisos asumidos con sus fechas límites se verán reflejados en el Plan de Iteración correspondiente.</w:t>
+      </w:r>
       <w:bookmarkStart w:id="40" w:name="_Toc231031577"/>
       <w:bookmarkStart w:id="41" w:name="_Toc235002078"/>
       <w:bookmarkStart w:id="42" w:name="_Toc525484085"/>
-      <w:r>
-        <w:rPr>
-          <w:rFonts w:ascii="Cambria" w:eastAsia="Times New Roman" w:hAnsi="Cambria" w:cs="Times New Roman"/>
-          <w:color w:val="4F81BD"/>
-          <w:lang w:eastAsia="es-ES"/>
-        </w:rPr>
-        <w:t>Resoluciones</w:t>
-      </w:r>
-    </w:p>
-    <w:p>
-      <w:pPr>
-        <w:pStyle w:val="PSI-Ttulo2"/>
-        <w:rPr>
-          <w:rFonts w:ascii="Cambria" w:eastAsia="Times New Roman" w:hAnsi="Cambria" w:cs="Times New Roman"/>
-          <w:color w:val="4F81BD"/>
-          <w:lang w:eastAsia="es-ES"/>
-        </w:rPr>
-      </w:pPr>
     </w:p>
     <w:p>
       <w:pPr>
@@ -3471,7 +4415,7 @@
             <w:rFonts w:asciiTheme="majorHAnsi" w:hAnsiTheme="majorHAnsi" w:cstheme="majorHAnsi"/>
             <w:noProof/>
           </w:rPr>
-          <w:t>5</w:t>
+          <w:t>8</w:t>
         </w:r>
         <w:r>
           <w:rPr>
@@ -3508,7 +4452,7 @@
             <w:rFonts w:asciiTheme="majorHAnsi" w:hAnsiTheme="majorHAnsi" w:cstheme="majorHAnsi"/>
             <w:noProof/>
           </w:rPr>
-          <w:t>6</w:t>
+          <w:t>8</w:t>
         </w:r>
         <w:r>
           <w:rPr>
@@ -4981,6 +5925,119 @@
     </w:lvl>
   </w:abstractNum>
   <w:abstractNum w:abstractNumId="9">
+    <w:nsid w:val="37102CFE"/>
+    <w:multiLevelType w:val="hybridMultilevel"/>
+    <w:tmpl w:val="B004125C"/>
+    <w:lvl w:ilvl="0" w:tplc="0C0A0001">
+      <w:start w:val="1"/>
+      <w:numFmt w:val="bullet"/>
+      <w:lvlText w:val=""/>
+      <w:lvlJc w:val="left"/>
+      <w:pPr>
+        <w:ind w:left="1080" w:hanging="360"/>
+      </w:pPr>
+      <w:rPr>
+        <w:rFonts w:ascii="Symbol" w:hAnsi="Symbol" w:hint="default"/>
+      </w:rPr>
+    </w:lvl>
+    <w:lvl w:ilvl="1" w:tplc="0C0A0003" w:tentative="1">
+      <w:start w:val="1"/>
+      <w:numFmt w:val="bullet"/>
+      <w:lvlText w:val="o"/>
+      <w:lvlJc w:val="left"/>
+      <w:pPr>
+        <w:ind w:left="1800" w:hanging="360"/>
+      </w:pPr>
+      <w:rPr>
+        <w:rFonts w:ascii="Courier New" w:hAnsi="Courier New" w:cs="Courier New" w:hint="default"/>
+      </w:rPr>
+    </w:lvl>
+    <w:lvl w:ilvl="2" w:tplc="0C0A0005" w:tentative="1">
+      <w:start w:val="1"/>
+      <w:numFmt w:val="bullet"/>
+      <w:lvlText w:val=""/>
+      <w:lvlJc w:val="left"/>
+      <w:pPr>
+        <w:ind w:left="2520" w:hanging="360"/>
+      </w:pPr>
+      <w:rPr>
+        <w:rFonts w:ascii="Wingdings" w:hAnsi="Wingdings" w:hint="default"/>
+      </w:rPr>
+    </w:lvl>
+    <w:lvl w:ilvl="3" w:tplc="0C0A0001" w:tentative="1">
+      <w:start w:val="1"/>
+      <w:numFmt w:val="bullet"/>
+      <w:lvlText w:val=""/>
+      <w:lvlJc w:val="left"/>
+      <w:pPr>
+        <w:ind w:left="3240" w:hanging="360"/>
+      </w:pPr>
+      <w:rPr>
+        <w:rFonts w:ascii="Symbol" w:hAnsi="Symbol" w:hint="default"/>
+      </w:rPr>
+    </w:lvl>
+    <w:lvl w:ilvl="4" w:tplc="0C0A0003" w:tentative="1">
+      <w:start w:val="1"/>
+      <w:numFmt w:val="bullet"/>
+      <w:lvlText w:val="o"/>
+      <w:lvlJc w:val="left"/>
+      <w:pPr>
+        <w:ind w:left="3960" w:hanging="360"/>
+      </w:pPr>
+      <w:rPr>
+        <w:rFonts w:ascii="Courier New" w:hAnsi="Courier New" w:cs="Courier New" w:hint="default"/>
+      </w:rPr>
+    </w:lvl>
+    <w:lvl w:ilvl="5" w:tplc="0C0A0005" w:tentative="1">
+      <w:start w:val="1"/>
+      <w:numFmt w:val="bullet"/>
+      <w:lvlText w:val=""/>
+      <w:lvlJc w:val="left"/>
+      <w:pPr>
+        <w:ind w:left="4680" w:hanging="360"/>
+      </w:pPr>
+      <w:rPr>
+        <w:rFonts w:ascii="Wingdings" w:hAnsi="Wingdings" w:hint="default"/>
+      </w:rPr>
+    </w:lvl>
+    <w:lvl w:ilvl="6" w:tplc="0C0A0001" w:tentative="1">
+      <w:start w:val="1"/>
+      <w:numFmt w:val="bullet"/>
+      <w:lvlText w:val=""/>
+      <w:lvlJc w:val="left"/>
+      <w:pPr>
+        <w:ind w:left="5400" w:hanging="360"/>
+      </w:pPr>
+      <w:rPr>
+        <w:rFonts w:ascii="Symbol" w:hAnsi="Symbol" w:hint="default"/>
+      </w:rPr>
+    </w:lvl>
+    <w:lvl w:ilvl="7" w:tplc="0C0A0003" w:tentative="1">
+      <w:start w:val="1"/>
+      <w:numFmt w:val="bullet"/>
+      <w:lvlText w:val="o"/>
+      <w:lvlJc w:val="left"/>
+      <w:pPr>
+        <w:ind w:left="6120" w:hanging="360"/>
+      </w:pPr>
+      <w:rPr>
+        <w:rFonts w:ascii="Courier New" w:hAnsi="Courier New" w:cs="Courier New" w:hint="default"/>
+      </w:rPr>
+    </w:lvl>
+    <w:lvl w:ilvl="8" w:tplc="0C0A0005" w:tentative="1">
+      <w:start w:val="1"/>
+      <w:numFmt w:val="bullet"/>
+      <w:lvlText w:val=""/>
+      <w:lvlJc w:val="left"/>
+      <w:pPr>
+        <w:ind w:left="6840" w:hanging="360"/>
+      </w:pPr>
+      <w:rPr>
+        <w:rFonts w:ascii="Wingdings" w:hAnsi="Wingdings" w:hint="default"/>
+      </w:rPr>
+    </w:lvl>
+  </w:abstractNum>
+  <w:abstractNum w:abstractNumId="10">
     <w:nsid w:val="3A116D42"/>
     <w:multiLevelType w:val="hybridMultilevel"/>
     <w:tmpl w:val="B23A083A"/>
@@ -5093,7 +6150,7 @@
       </w:rPr>
     </w:lvl>
   </w:abstractNum>
-  <w:abstractNum w:abstractNumId="10">
+  <w:abstractNum w:abstractNumId="11">
     <w:nsid w:val="487036EC"/>
     <w:multiLevelType w:val="hybridMultilevel"/>
     <w:tmpl w:val="BDFE724A"/>
@@ -5179,7 +6236,7 @@
       </w:pPr>
     </w:lvl>
   </w:abstractNum>
-  <w:abstractNum w:abstractNumId="11">
+  <w:abstractNum w:abstractNumId="12">
     <w:nsid w:val="52D90BB8"/>
     <w:multiLevelType w:val="hybridMultilevel"/>
     <w:tmpl w:val="1D2461DE"/>
@@ -5293,7 +6350,233 @@
       </w:rPr>
     </w:lvl>
   </w:abstractNum>
-  <w:abstractNum w:abstractNumId="12">
+  <w:abstractNum w:abstractNumId="13">
+    <w:nsid w:val="6A691ECC"/>
+    <w:multiLevelType w:val="hybridMultilevel"/>
+    <w:tmpl w:val="3E9C3266"/>
+    <w:lvl w:ilvl="0" w:tplc="0C0A0001">
+      <w:start w:val="1"/>
+      <w:numFmt w:val="bullet"/>
+      <w:lvlText w:val=""/>
+      <w:lvlJc w:val="left"/>
+      <w:pPr>
+        <w:ind w:left="720" w:hanging="360"/>
+      </w:pPr>
+      <w:rPr>
+        <w:rFonts w:ascii="Symbol" w:hAnsi="Symbol" w:hint="default"/>
+      </w:rPr>
+    </w:lvl>
+    <w:lvl w:ilvl="1" w:tplc="0C0A0003">
+      <w:start w:val="1"/>
+      <w:numFmt w:val="bullet"/>
+      <w:lvlText w:val="o"/>
+      <w:lvlJc w:val="left"/>
+      <w:pPr>
+        <w:ind w:left="1440" w:hanging="360"/>
+      </w:pPr>
+      <w:rPr>
+        <w:rFonts w:ascii="Courier New" w:hAnsi="Courier New" w:cs="Courier New" w:hint="default"/>
+      </w:rPr>
+    </w:lvl>
+    <w:lvl w:ilvl="2" w:tplc="0C0A0005" w:tentative="1">
+      <w:start w:val="1"/>
+      <w:numFmt w:val="bullet"/>
+      <w:lvlText w:val=""/>
+      <w:lvlJc w:val="left"/>
+      <w:pPr>
+        <w:ind w:left="2160" w:hanging="360"/>
+      </w:pPr>
+      <w:rPr>
+        <w:rFonts w:ascii="Wingdings" w:hAnsi="Wingdings" w:hint="default"/>
+      </w:rPr>
+    </w:lvl>
+    <w:lvl w:ilvl="3" w:tplc="0C0A0001" w:tentative="1">
+      <w:start w:val="1"/>
+      <w:numFmt w:val="bullet"/>
+      <w:lvlText w:val=""/>
+      <w:lvlJc w:val="left"/>
+      <w:pPr>
+        <w:ind w:left="2880" w:hanging="360"/>
+      </w:pPr>
+      <w:rPr>
+        <w:rFonts w:ascii="Symbol" w:hAnsi="Symbol" w:hint="default"/>
+      </w:rPr>
+    </w:lvl>
+    <w:lvl w:ilvl="4" w:tplc="0C0A0003" w:tentative="1">
+      <w:start w:val="1"/>
+      <w:numFmt w:val="bullet"/>
+      <w:lvlText w:val="o"/>
+      <w:lvlJc w:val="left"/>
+      <w:pPr>
+        <w:ind w:left="3600" w:hanging="360"/>
+      </w:pPr>
+      <w:rPr>
+        <w:rFonts w:ascii="Courier New" w:hAnsi="Courier New" w:cs="Courier New" w:hint="default"/>
+      </w:rPr>
+    </w:lvl>
+    <w:lvl w:ilvl="5" w:tplc="0C0A0005" w:tentative="1">
+      <w:start w:val="1"/>
+      <w:numFmt w:val="bullet"/>
+      <w:lvlText w:val=""/>
+      <w:lvlJc w:val="left"/>
+      <w:pPr>
+        <w:ind w:left="4320" w:hanging="360"/>
+      </w:pPr>
+      <w:rPr>
+        <w:rFonts w:ascii="Wingdings" w:hAnsi="Wingdings" w:hint="default"/>
+      </w:rPr>
+    </w:lvl>
+    <w:lvl w:ilvl="6" w:tplc="0C0A0001" w:tentative="1">
+      <w:start w:val="1"/>
+      <w:numFmt w:val="bullet"/>
+      <w:lvlText w:val=""/>
+      <w:lvlJc w:val="left"/>
+      <w:pPr>
+        <w:ind w:left="5040" w:hanging="360"/>
+      </w:pPr>
+      <w:rPr>
+        <w:rFonts w:ascii="Symbol" w:hAnsi="Symbol" w:hint="default"/>
+      </w:rPr>
+    </w:lvl>
+    <w:lvl w:ilvl="7" w:tplc="0C0A0003" w:tentative="1">
+      <w:start w:val="1"/>
+      <w:numFmt w:val="bullet"/>
+      <w:lvlText w:val="o"/>
+      <w:lvlJc w:val="left"/>
+      <w:pPr>
+        <w:ind w:left="5760" w:hanging="360"/>
+      </w:pPr>
+      <w:rPr>
+        <w:rFonts w:ascii="Courier New" w:hAnsi="Courier New" w:cs="Courier New" w:hint="default"/>
+      </w:rPr>
+    </w:lvl>
+    <w:lvl w:ilvl="8" w:tplc="0C0A0005" w:tentative="1">
+      <w:start w:val="1"/>
+      <w:numFmt w:val="bullet"/>
+      <w:lvlText w:val=""/>
+      <w:lvlJc w:val="left"/>
+      <w:pPr>
+        <w:ind w:left="6480" w:hanging="360"/>
+      </w:pPr>
+      <w:rPr>
+        <w:rFonts w:ascii="Wingdings" w:hAnsi="Wingdings" w:hint="default"/>
+      </w:rPr>
+    </w:lvl>
+  </w:abstractNum>
+  <w:abstractNum w:abstractNumId="14">
+    <w:nsid w:val="6FD17C00"/>
+    <w:multiLevelType w:val="hybridMultilevel"/>
+    <w:tmpl w:val="DCC2787C"/>
+    <w:lvl w:ilvl="0" w:tplc="0C0A0001">
+      <w:start w:val="1"/>
+      <w:numFmt w:val="bullet"/>
+      <w:lvlText w:val=""/>
+      <w:lvlJc w:val="left"/>
+      <w:pPr>
+        <w:ind w:left="720" w:hanging="360"/>
+      </w:pPr>
+      <w:rPr>
+        <w:rFonts w:ascii="Symbol" w:hAnsi="Symbol" w:hint="default"/>
+      </w:rPr>
+    </w:lvl>
+    <w:lvl w:ilvl="1" w:tplc="0C0A0003" w:tentative="1">
+      <w:start w:val="1"/>
+      <w:numFmt w:val="bullet"/>
+      <w:lvlText w:val="o"/>
+      <w:lvlJc w:val="left"/>
+      <w:pPr>
+        <w:ind w:left="1440" w:hanging="360"/>
+      </w:pPr>
+      <w:rPr>
+        <w:rFonts w:ascii="Courier New" w:hAnsi="Courier New" w:cs="Courier New" w:hint="default"/>
+      </w:rPr>
+    </w:lvl>
+    <w:lvl w:ilvl="2" w:tplc="0C0A0005" w:tentative="1">
+      <w:start w:val="1"/>
+      <w:numFmt w:val="bullet"/>
+      <w:lvlText w:val=""/>
+      <w:lvlJc w:val="left"/>
+      <w:pPr>
+        <w:ind w:left="2160" w:hanging="360"/>
+      </w:pPr>
+      <w:rPr>
+        <w:rFonts w:ascii="Wingdings" w:hAnsi="Wingdings" w:hint="default"/>
+      </w:rPr>
+    </w:lvl>
+    <w:lvl w:ilvl="3" w:tplc="0C0A0001" w:tentative="1">
+      <w:start w:val="1"/>
+      <w:numFmt w:val="bullet"/>
+      <w:lvlText w:val=""/>
+      <w:lvlJc w:val="left"/>
+      <w:pPr>
+        <w:ind w:left="2880" w:hanging="360"/>
+      </w:pPr>
+      <w:rPr>
+        <w:rFonts w:ascii="Symbol" w:hAnsi="Symbol" w:hint="default"/>
+      </w:rPr>
+    </w:lvl>
+    <w:lvl w:ilvl="4" w:tplc="0C0A0003" w:tentative="1">
+      <w:start w:val="1"/>
+      <w:numFmt w:val="bullet"/>
+      <w:lvlText w:val="o"/>
+      <w:lvlJc w:val="left"/>
+      <w:pPr>
+        <w:ind w:left="3600" w:hanging="360"/>
+      </w:pPr>
+      <w:rPr>
+        <w:rFonts w:ascii="Courier New" w:hAnsi="Courier New" w:cs="Courier New" w:hint="default"/>
+      </w:rPr>
+    </w:lvl>
+    <w:lvl w:ilvl="5" w:tplc="0C0A0005" w:tentative="1">
+      <w:start w:val="1"/>
+      <w:numFmt w:val="bullet"/>
+      <w:lvlText w:val=""/>
+      <w:lvlJc w:val="left"/>
+      <w:pPr>
+        <w:ind w:left="4320" w:hanging="360"/>
+      </w:pPr>
+      <w:rPr>
+        <w:rFonts w:ascii="Wingdings" w:hAnsi="Wingdings" w:hint="default"/>
+      </w:rPr>
+    </w:lvl>
+    <w:lvl w:ilvl="6" w:tplc="0C0A0001" w:tentative="1">
+      <w:start w:val="1"/>
+      <w:numFmt w:val="bullet"/>
+      <w:lvlText w:val=""/>
+      <w:lvlJc w:val="left"/>
+      <w:pPr>
+        <w:ind w:left="5040" w:hanging="360"/>
+      </w:pPr>
+      <w:rPr>
+        <w:rFonts w:ascii="Symbol" w:hAnsi="Symbol" w:hint="default"/>
+      </w:rPr>
+    </w:lvl>
+    <w:lvl w:ilvl="7" w:tplc="0C0A0003" w:tentative="1">
+      <w:start w:val="1"/>
+      <w:numFmt w:val="bullet"/>
+      <w:lvlText w:val="o"/>
+      <w:lvlJc w:val="left"/>
+      <w:pPr>
+        <w:ind w:left="5760" w:hanging="360"/>
+      </w:pPr>
+      <w:rPr>
+        <w:rFonts w:ascii="Courier New" w:hAnsi="Courier New" w:cs="Courier New" w:hint="default"/>
+      </w:rPr>
+    </w:lvl>
+    <w:lvl w:ilvl="8" w:tplc="0C0A0005" w:tentative="1">
+      <w:start w:val="1"/>
+      <w:numFmt w:val="bullet"/>
+      <w:lvlText w:val=""/>
+      <w:lvlJc w:val="left"/>
+      <w:pPr>
+        <w:ind w:left="6480" w:hanging="360"/>
+      </w:pPr>
+      <w:rPr>
+        <w:rFonts w:ascii="Wingdings" w:hAnsi="Wingdings" w:hint="default"/>
+      </w:rPr>
+    </w:lvl>
+  </w:abstractNum>
+  <w:abstractNum w:abstractNumId="15">
     <w:nsid w:val="708E589C"/>
     <w:multiLevelType w:val="multilevel"/>
     <w:tmpl w:val="381042DE"/>
@@ -5433,7 +6716,7 @@
       </w:rPr>
     </w:lvl>
   </w:abstractNum>
-  <w:abstractNum w:abstractNumId="13">
+  <w:abstractNum w:abstractNumId="16">
     <w:nsid w:val="7DD64906"/>
     <w:multiLevelType w:val="hybridMultilevel"/>
     <w:tmpl w:val="795E7434"/>
@@ -5551,13 +6834,13 @@
     <w:abstractNumId w:val="7"/>
   </w:num>
   <w:num w:numId="2">
-    <w:abstractNumId w:val="10"/>
+    <w:abstractNumId w:val="11"/>
   </w:num>
   <w:num w:numId="3">
-    <w:abstractNumId w:val="10"/>
+    <w:abstractNumId w:val="11"/>
   </w:num>
   <w:num w:numId="4">
-    <w:abstractNumId w:val="10"/>
+    <w:abstractNumId w:val="11"/>
   </w:num>
   <w:num w:numId="5">
     <w:abstractNumId w:val="1"/>
@@ -5572,28 +6855,37 @@
     <w:abstractNumId w:val="0"/>
   </w:num>
   <w:num w:numId="9">
-    <w:abstractNumId w:val="12"/>
+    <w:abstractNumId w:val="15"/>
   </w:num>
   <w:num w:numId="10">
-    <w:abstractNumId w:val="13"/>
+    <w:abstractNumId w:val="16"/>
   </w:num>
   <w:num w:numId="11">
     <w:abstractNumId w:val="5"/>
   </w:num>
   <w:num w:numId="12">
-    <w:abstractNumId w:val="11"/>
+    <w:abstractNumId w:val="12"/>
   </w:num>
   <w:num w:numId="13">
     <w:abstractNumId w:val="8"/>
   </w:num>
   <w:num w:numId="14">
-    <w:abstractNumId w:val="9"/>
+    <w:abstractNumId w:val="10"/>
   </w:num>
   <w:num w:numId="15">
     <w:abstractNumId w:val="4"/>
   </w:num>
   <w:num w:numId="16">
     <w:abstractNumId w:val="6"/>
+  </w:num>
+  <w:num w:numId="17">
+    <w:abstractNumId w:val="14"/>
+  </w:num>
+  <w:num w:numId="18">
+    <w:abstractNumId w:val="13"/>
+  </w:num>
+  <w:num w:numId="19">
+    <w:abstractNumId w:val="9"/>
   </w:num>
 </w:numbering>
 </file>
@@ -6718,6 +8010,17 @@
       </w:numPr>
     </w:pPr>
   </w:style>
+  <w:style w:type="paragraph" w:styleId="Prrafodelista">
+    <w:name w:val="List Paragraph"/>
+    <w:basedOn w:val="Normal"/>
+    <w:uiPriority w:val="34"/>
+    <w:qFormat/>
+    <w:rsid w:val="002D626E"/>
+    <w:pPr>
+      <w:ind w:left="720"/>
+      <w:contextualSpacing/>
+    </w:pPr>
+  </w:style>
 </w:styles>
 </file>
 
@@ -7028,7 +8331,7 @@
 </file>
 
 <file path=customXml/itemProps2.xml><?xml version="1.0" encoding="utf-8"?>
-<ds:datastoreItem xmlns:ds="http://schemas.openxmlformats.org/officeDocument/2006/customXml" ds:itemID="{D4C3C267-ED3B-49D4-A81D-09D6F6A7741D}">
+<ds:datastoreItem xmlns:ds="http://schemas.openxmlformats.org/officeDocument/2006/customXml" ds:itemID="{ADB161A1-8864-4CF5-84E8-0B4DC56E452E}">
   <ds:schemaRefs>
     <ds:schemaRef ds:uri="http://schemas.openxmlformats.org/officeDocument/2006/bibliography"/>
   </ds:schemaRefs>

</xml_diff>

<commit_message>
Pequeños cambios en Resumen de Reunión - Reanudación Formal del Proyecto.docx. Se agregan: Estimación 4 - 14-06-19.docx (terminada) Plan de Iteración 5  - Construccion.docx (en desarrollo)
</commit_message>
<xml_diff>
--- a/Construcción/Resumen de Reunión - Reanudación Formal del Proyecto.docx
+++ b/Construcción/Resumen de Reunión - Reanudación Formal del Proyecto.docx
@@ -1966,13 +1966,8 @@
       <w:pPr>
         <w:pStyle w:val="PSI-Normal"/>
       </w:pPr>
-      <w:proofErr w:type="spellStart"/>
-      <w:r>
-        <w:t>Flock</w:t>
-      </w:r>
-      <w:proofErr w:type="spellEnd"/>
-      <w:r>
-        <w:t xml:space="preserve"> (nueva herramienta de comunicación utilizada)</w:t>
+      <w:r>
+        <w:t>Flock (nueva herramienta de comunicación utilizada)</w:t>
       </w:r>
     </w:p>
     <w:p>
@@ -2123,23 +2118,7 @@
         <w:pStyle w:val="PSI-Normal"/>
       </w:pPr>
       <w:r>
-        <w:t xml:space="preserve">Av. </w:t>
-      </w:r>
-      <w:proofErr w:type="spellStart"/>
-      <w:r>
-        <w:t>Gregores</w:t>
-      </w:r>
-      <w:proofErr w:type="spellEnd"/>
-      <w:r>
-        <w:t xml:space="preserve"> y Piloto "</w:t>
-      </w:r>
-      <w:proofErr w:type="spellStart"/>
-      <w:r>
-        <w:t>Lero</w:t>
-      </w:r>
-      <w:proofErr w:type="spellEnd"/>
-      <w:r>
-        <w:t xml:space="preserve">" Rivera. UNPA - UARG. </w:t>
+        <w:t xml:space="preserve">Av. Gregores y Piloto "Lero" Rivera. UNPA - UARG. </w:t>
       </w:r>
     </w:p>
     <w:p>
@@ -3233,7 +3212,6 @@
         </w:rPr>
         <w:t xml:space="preserve">Se podría aplicar la librería </w:t>
       </w:r>
-      <w:proofErr w:type="spellStart"/>
       <w:r>
         <w:rPr>
           <w:rFonts w:ascii="Calibri" w:eastAsia="Calibri" w:hAnsi="Calibri" w:cs="Times New Roman"/>
@@ -3242,7 +3220,6 @@
         </w:rPr>
         <w:t>datatable</w:t>
       </w:r>
-      <w:proofErr w:type="spellEnd"/>
       <w:r>
         <w:rPr>
           <w:rFonts w:ascii="Calibri" w:eastAsia="Calibri" w:hAnsi="Calibri" w:cs="Times New Roman"/>
@@ -3378,23 +3355,7 @@
           <w:rFonts w:ascii="Calibri" w:eastAsia="Calibri" w:hAnsi="Calibri" w:cs="Times New Roman"/>
           <w:lang w:eastAsia="es-ES"/>
         </w:rPr>
-        <w:t>Aplicar JavaScript “</w:t>
-      </w:r>
-      <w:proofErr w:type="spellStart"/>
-      <w:r>
-        <w:rPr>
-          <w:rFonts w:ascii="Calibri" w:eastAsia="Calibri" w:hAnsi="Calibri" w:cs="Times New Roman"/>
-          <w:lang w:eastAsia="es-ES"/>
-        </w:rPr>
-        <w:t>Solo_Texto</w:t>
-      </w:r>
-      <w:proofErr w:type="spellEnd"/>
-      <w:r>
-        <w:rPr>
-          <w:rFonts w:ascii="Calibri" w:eastAsia="Calibri" w:hAnsi="Calibri" w:cs="Times New Roman"/>
-          <w:lang w:eastAsia="es-ES"/>
-        </w:rPr>
-        <w:t>” al nombre de un profesor.</w:t>
+        <w:t>Aplicar JavaScript “Solo_Texto” al nombre de un profesor.</w:t>
       </w:r>
     </w:p>
     <w:p>
@@ -3416,51 +3377,29 @@
         </w:rPr>
         <w:t xml:space="preserve">Cambiar </w:t>
       </w:r>
-      <w:proofErr w:type="spellStart"/>
-      <w:proofErr w:type="gramStart"/>
       <w:r>
         <w:rPr>
           <w:rFonts w:ascii="Calibri" w:eastAsia="Calibri" w:hAnsi="Calibri" w:cs="Times New Roman"/>
           <w:i/>
           <w:lang w:eastAsia="es-ES"/>
         </w:rPr>
-        <w:t>alert</w:t>
-      </w:r>
-      <w:proofErr w:type="spellEnd"/>
+        <w:t>alert()</w:t>
+      </w:r>
+      <w:r>
+        <w:rPr>
+          <w:rFonts w:ascii="Calibri" w:eastAsia="Calibri" w:hAnsi="Calibri" w:cs="Times New Roman"/>
+          <w:lang w:eastAsia="es-ES"/>
+        </w:rPr>
+        <w:t xml:space="preserve"> por </w:t>
+      </w:r>
       <w:r>
         <w:rPr>
           <w:rFonts w:ascii="Calibri" w:eastAsia="Calibri" w:hAnsi="Calibri" w:cs="Times New Roman"/>
           <w:i/>
           <w:lang w:eastAsia="es-ES"/>
         </w:rPr>
-        <w:t>(</w:t>
-      </w:r>
-      <w:proofErr w:type="gramEnd"/>
-      <w:r>
-        <w:rPr>
-          <w:rFonts w:ascii="Calibri" w:eastAsia="Calibri" w:hAnsi="Calibri" w:cs="Times New Roman"/>
-          <w:i/>
-          <w:lang w:eastAsia="es-ES"/>
-        </w:rPr>
-        <w:t>)</w:t>
-      </w:r>
-      <w:r>
-        <w:rPr>
-          <w:rFonts w:ascii="Calibri" w:eastAsia="Calibri" w:hAnsi="Calibri" w:cs="Times New Roman"/>
-          <w:lang w:eastAsia="es-ES"/>
-        </w:rPr>
-        <w:t xml:space="preserve"> por </w:t>
-      </w:r>
-      <w:proofErr w:type="spellStart"/>
-      <w:r>
-        <w:rPr>
-          <w:rFonts w:ascii="Calibri" w:eastAsia="Calibri" w:hAnsi="Calibri" w:cs="Times New Roman"/>
-          <w:i/>
-          <w:lang w:eastAsia="es-ES"/>
-        </w:rPr>
         <w:t>title</w:t>
       </w:r>
-      <w:proofErr w:type="spellEnd"/>
       <w:r>
         <w:rPr>
           <w:rFonts w:ascii="Calibri" w:eastAsia="Calibri" w:hAnsi="Calibri" w:cs="Times New Roman"/>
@@ -3514,39 +3453,7 @@
           <w:rFonts w:ascii="Calibri" w:eastAsia="Calibri" w:hAnsi="Calibri" w:cs="Times New Roman"/>
           <w:lang w:eastAsia="es-ES"/>
         </w:rPr>
-        <w:t xml:space="preserve">Se plantea una funcionalidad </w:t>
-      </w:r>
-      <w:proofErr w:type="spellStart"/>
-      <w:r>
-        <w:rPr>
-          <w:rFonts w:ascii="Calibri" w:eastAsia="Calibri" w:hAnsi="Calibri" w:cs="Times New Roman"/>
-          <w:lang w:eastAsia="es-ES"/>
-        </w:rPr>
-        <w:t>notificarProgramaInesxistente</w:t>
-      </w:r>
-      <w:proofErr w:type="spellEnd"/>
-      <w:r>
-        <w:rPr>
-          <w:rFonts w:ascii="Calibri" w:eastAsia="Calibri" w:hAnsi="Calibri" w:cs="Times New Roman"/>
-          <w:lang w:eastAsia="es-ES"/>
-        </w:rPr>
-        <w:t xml:space="preserve">. Esta funcionalidad enviaría un correo electrónico a Secretaría Académica avisando que falta algún programa y alguien quiso descargarlo desde el Sistema </w:t>
-      </w:r>
-      <w:proofErr w:type="spellStart"/>
-      <w:r>
-        <w:rPr>
-          <w:rFonts w:ascii="Calibri" w:eastAsia="Calibri" w:hAnsi="Calibri" w:cs="Times New Roman"/>
-          <w:lang w:eastAsia="es-ES"/>
-        </w:rPr>
-        <w:t>Vaspa</w:t>
-      </w:r>
-      <w:proofErr w:type="spellEnd"/>
-      <w:r>
-        <w:rPr>
-          <w:rFonts w:ascii="Calibri" w:eastAsia="Calibri" w:hAnsi="Calibri" w:cs="Times New Roman"/>
-          <w:lang w:eastAsia="es-ES"/>
-        </w:rPr>
-        <w:t>.</w:t>
+        <w:t>Se plantea una funcionalidad notificarProgramaInesxistente. Esta funcionalidad enviaría un correo electrónico a Secretaría Académica avisando que falta algún programa y alguien quiso descargarlo desde el Sistema Vaspa.</w:t>
       </w:r>
     </w:p>
     <w:p>
@@ -3821,6 +3728,23 @@
         </w:rPr>
         <w:t>Sección Bibliografía: ¿Se deben hacer validaciones sobre los campos o dar libertades para que carguen lo que deseen los docentes?</w:t>
       </w:r>
+      <w:r>
+        <w:rPr>
+          <w:rFonts w:ascii="Calibri" w:eastAsia="Calibri" w:hAnsi="Calibri" w:cs="Times New Roman"/>
+          <w:lang w:eastAsia="es-ES"/>
+        </w:rPr>
+        <w:t xml:space="preserve"> </w:t>
+      </w:r>
+      <w:r>
+        <w:rPr>
+          <w:rFonts w:ascii="Calibri" w:eastAsia="Calibri" w:hAnsi="Calibri" w:cs="Times New Roman"/>
+          <w:b/>
+          <w:lang w:eastAsia="es-ES"/>
+        </w:rPr>
+        <w:t>Consultar a equipo docente.</w:t>
+      </w:r>
+      <w:bookmarkStart w:id="36" w:name="_GoBack"/>
+      <w:bookmarkEnd w:id="36"/>
     </w:p>
     <w:p>
       <w:pPr>
@@ -3841,6 +3765,21 @@
         </w:rPr>
         <w:t>¿Cómo se gestionarán las fechas de presentación del Programa? ¿Sanciones o advertencias cuando no se cargue?</w:t>
       </w:r>
+      <w:r>
+        <w:rPr>
+          <w:rFonts w:ascii="Calibri" w:eastAsia="Calibri" w:hAnsi="Calibri" w:cs="Times New Roman"/>
+          <w:lang w:eastAsia="es-ES"/>
+        </w:rPr>
+        <w:t xml:space="preserve"> </w:t>
+      </w:r>
+      <w:r>
+        <w:rPr>
+          <w:rFonts w:ascii="Calibri" w:eastAsia="Calibri" w:hAnsi="Calibri" w:cs="Times New Roman"/>
+          <w:b/>
+          <w:lang w:eastAsia="es-ES"/>
+        </w:rPr>
+        <w:t>Consultar a equipo docente.</w:t>
+      </w:r>
     </w:p>
     <w:p>
       <w:pPr>
@@ -3859,23 +3798,7 @@
           <w:rFonts w:ascii="Calibri" w:eastAsia="Calibri" w:hAnsi="Calibri" w:cs="Times New Roman"/>
           <w:lang w:eastAsia="es-ES"/>
         </w:rPr>
-        <w:t xml:space="preserve">Se debe programar una Pantalla Principal del Sistema. Debe tener una búsqueda rápida de programas. Una búsqueda más avanzada. Y un </w:t>
-      </w:r>
-      <w:proofErr w:type="spellStart"/>
-      <w:r>
-        <w:rPr>
-          <w:rFonts w:ascii="Calibri" w:eastAsia="Calibri" w:hAnsi="Calibri" w:cs="Times New Roman"/>
-          <w:lang w:eastAsia="es-ES"/>
-        </w:rPr>
-        <w:t>login</w:t>
-      </w:r>
-      <w:proofErr w:type="spellEnd"/>
-      <w:r>
-        <w:rPr>
-          <w:rFonts w:ascii="Calibri" w:eastAsia="Calibri" w:hAnsi="Calibri" w:cs="Times New Roman"/>
-          <w:lang w:eastAsia="es-ES"/>
-        </w:rPr>
-        <w:t xml:space="preserve"> para que los administradores ingresen.</w:t>
+        <w:t>Se debe programar una Pantalla Principal del Sistema. Debe tener una búsqueda rápida de programas. Una búsqueda más avanzada. Y un login para que los administradores ingresen.</w:t>
       </w:r>
     </w:p>
     <w:p>
@@ -3994,23 +3917,7 @@
           <w:rFonts w:ascii="Calibri" w:eastAsia="Calibri" w:hAnsi="Calibri" w:cs="Times New Roman"/>
           <w:lang w:eastAsia="es-ES"/>
         </w:rPr>
-        <w:t xml:space="preserve">Analizar el borrado de la tabla </w:t>
-      </w:r>
-      <w:proofErr w:type="spellStart"/>
-      <w:r>
-        <w:rPr>
-          <w:rFonts w:ascii="Calibri" w:eastAsia="Calibri" w:hAnsi="Calibri" w:cs="Times New Roman"/>
-          <w:lang w:eastAsia="es-ES"/>
-        </w:rPr>
-        <w:t>Anio</w:t>
-      </w:r>
-      <w:proofErr w:type="spellEnd"/>
-      <w:r>
-        <w:rPr>
-          <w:rFonts w:ascii="Calibri" w:eastAsia="Calibri" w:hAnsi="Calibri" w:cs="Times New Roman"/>
-          <w:lang w:eastAsia="es-ES"/>
-        </w:rPr>
-        <w:t>.</w:t>
+        <w:t>Analizar el borrado de la tabla Anio.</w:t>
       </w:r>
     </w:p>
     <w:p>
@@ -4050,23 +3957,7 @@
           <w:rFonts w:ascii="Calibri" w:eastAsia="Calibri" w:hAnsi="Calibri" w:cs="Times New Roman"/>
           <w:lang w:eastAsia="es-ES"/>
         </w:rPr>
-        <w:t xml:space="preserve">Se debe crear la tabla </w:t>
-      </w:r>
-      <w:proofErr w:type="spellStart"/>
-      <w:r>
-        <w:rPr>
-          <w:rFonts w:ascii="Calibri" w:eastAsia="Calibri" w:hAnsi="Calibri" w:cs="Times New Roman"/>
-          <w:lang w:eastAsia="es-ES"/>
-        </w:rPr>
-        <w:t>plan_pdf</w:t>
-      </w:r>
-      <w:proofErr w:type="spellEnd"/>
-      <w:r>
-        <w:rPr>
-          <w:rFonts w:ascii="Calibri" w:eastAsia="Calibri" w:hAnsi="Calibri" w:cs="Times New Roman"/>
-          <w:lang w:eastAsia="es-ES"/>
-        </w:rPr>
-        <w:t xml:space="preserve"> con los datos relevantes </w:t>
+        <w:t xml:space="preserve">Se debe crear la tabla plan_pdf con los datos relevantes </w:t>
       </w:r>
       <w:r>
         <w:rPr>
@@ -4100,39 +3991,7 @@
           <w:rFonts w:ascii="Calibri" w:eastAsia="Calibri" w:hAnsi="Calibri" w:cs="Times New Roman"/>
           <w:lang w:eastAsia="es-ES"/>
         </w:rPr>
-        <w:t xml:space="preserve">La relación entre </w:t>
-      </w:r>
-      <w:proofErr w:type="spellStart"/>
-      <w:r>
-        <w:rPr>
-          <w:rFonts w:ascii="Calibri" w:eastAsia="Calibri" w:hAnsi="Calibri" w:cs="Times New Roman"/>
-          <w:lang w:eastAsia="es-ES"/>
-        </w:rPr>
-        <w:t>Registro_notificación</w:t>
-      </w:r>
-      <w:proofErr w:type="spellEnd"/>
-      <w:r>
-        <w:rPr>
-          <w:rFonts w:ascii="Calibri" w:eastAsia="Calibri" w:hAnsi="Calibri" w:cs="Times New Roman"/>
-          <w:lang w:eastAsia="es-ES"/>
-        </w:rPr>
-        <w:t xml:space="preserve"> y Programa no es correcta. Se debe cambiar la relación para que </w:t>
-      </w:r>
-      <w:proofErr w:type="spellStart"/>
-      <w:r>
-        <w:rPr>
-          <w:rFonts w:ascii="Calibri" w:eastAsia="Calibri" w:hAnsi="Calibri" w:cs="Times New Roman"/>
-          <w:lang w:eastAsia="es-ES"/>
-        </w:rPr>
-        <w:t>Registro_notificación</w:t>
-      </w:r>
-      <w:proofErr w:type="spellEnd"/>
-      <w:r>
-        <w:rPr>
-          <w:rFonts w:ascii="Calibri" w:eastAsia="Calibri" w:hAnsi="Calibri" w:cs="Times New Roman"/>
-          <w:lang w:eastAsia="es-ES"/>
-        </w:rPr>
-        <w:t xml:space="preserve"> se relacione con Asignatura. Ya que cuando se almacena una notificación, el programa aún no existir</w:t>
+        <w:t>La relación entre Registro_notificación y Programa no es correcta. Se debe cambiar la relación para que Registro_notificación se relacione con Asignatura. Ya que cuando se almacena una notificación, el programa aún no existir</w:t>
       </w:r>
       <w:r>
         <w:rPr>
@@ -4168,8 +4027,6 @@
         </w:rPr>
         <w:t>Atributo Editorial de Libro está en mayúsculas. Debe ser minúscula.</w:t>
       </w:r>
-      <w:bookmarkStart w:id="36" w:name="_GoBack"/>
-      <w:bookmarkEnd w:id="36"/>
     </w:p>
     <w:p>
       <w:pPr>
@@ -4415,7 +4272,7 @@
             <w:rFonts w:asciiTheme="majorHAnsi" w:hAnsiTheme="majorHAnsi" w:cstheme="majorHAnsi"/>
             <w:noProof/>
           </w:rPr>
-          <w:t>8</w:t>
+          <w:t>6</w:t>
         </w:r>
         <w:r>
           <w:rPr>
@@ -8331,7 +8188,7 @@
 </file>
 
 <file path=customXml/itemProps2.xml><?xml version="1.0" encoding="utf-8"?>
-<ds:datastoreItem xmlns:ds="http://schemas.openxmlformats.org/officeDocument/2006/customXml" ds:itemID="{ADB161A1-8864-4CF5-84E8-0B4DC56E452E}">
+<ds:datastoreItem xmlns:ds="http://schemas.openxmlformats.org/officeDocument/2006/customXml" ds:itemID="{02482899-9820-4771-B8E1-4495D21BEF6F}">
   <ds:schemaRefs>
     <ds:schemaRef ds:uri="http://schemas.openxmlformats.org/officeDocument/2006/bibliography"/>
   </ds:schemaRefs>

</xml_diff>

<commit_message>
-Completado de Secciones de los siguientes documentos:
Especificación de Requerimientos.
Modelo de Casos de Uso.
Modelo de Datos.

-Agregado al repositorio el documento: Estándar de Programación PHP.

-Modificación del Diagrama de Clases.
</commit_message>
<xml_diff>
--- a/Construcción/Resumen de Reunión - Reanudación Formal del Proyecto.docx
+++ b/Construcción/Resumen de Reunión - Reanudación Formal del Proyecto.docx
@@ -1,6 +1,6 @@
 
 <file path=word/document.xml><?xml version="1.0" encoding="utf-8"?>
-<w:document xmlns:wpc="http://schemas.microsoft.com/office/word/2010/wordprocessingCanvas" xmlns:mc="http://schemas.openxmlformats.org/markup-compatibility/2006" xmlns:o="urn:schemas-microsoft-com:office:office" xmlns:r="http://schemas.openxmlformats.org/officeDocument/2006/relationships" xmlns:m="http://schemas.openxmlformats.org/officeDocument/2006/math" xmlns:v="urn:schemas-microsoft-com:vml" xmlns:wp14="http://schemas.microsoft.com/office/word/2010/wordprocessingDrawing" xmlns:wp="http://schemas.openxmlformats.org/drawingml/2006/wordprocessingDrawing" xmlns:w10="urn:schemas-microsoft-com:office:word" xmlns:w="http://schemas.openxmlformats.org/wordprocessingml/2006/main" xmlns:w14="http://schemas.microsoft.com/office/word/2010/wordml" xmlns:w15="http://schemas.microsoft.com/office/word/2012/wordml" xmlns:wpg="http://schemas.microsoft.com/office/word/2010/wordprocessingGroup" xmlns:wpi="http://schemas.microsoft.com/office/word/2010/wordprocessingInk" xmlns:wne="http://schemas.microsoft.com/office/word/2006/wordml" xmlns:wps="http://schemas.microsoft.com/office/word/2010/wordprocessingShape" mc:Ignorable="w14 w15 wp14">
+<w:document xmlns:ve="http://schemas.openxmlformats.org/markup-compatibility/2006" xmlns:o="urn:schemas-microsoft-com:office:office" xmlns:r="http://schemas.openxmlformats.org/officeDocument/2006/relationships" xmlns:m="http://schemas.openxmlformats.org/officeDocument/2006/math" xmlns:v="urn:schemas-microsoft-com:vml" xmlns:wp="http://schemas.openxmlformats.org/drawingml/2006/wordprocessingDrawing" xmlns:w10="urn:schemas-microsoft-com:office:word" xmlns:w="http://schemas.openxmlformats.org/wordprocessingml/2006/main" xmlns:wne="http://schemas.microsoft.com/office/word/2006/wordml">
   <w:body>
     <w:sdt>
       <w:sdtPr>
@@ -109,7 +109,6 @@
             <w:dataBinding w:prefixMappings="xmlns:ns0='http://schemas.openxmlformats.org/package/2006/metadata/core-properties' xmlns:ns1='http://purl.org/dc/elements/1.1/'" w:xpath="/ns0:coreProperties[1]/ns1:title[1]" w:storeItemID="{6C3C8BC8-F283-45AE-878A-BAB7291924A1}"/>
             <w:text/>
           </w:sdtPr>
-          <w:sdtEndPr/>
           <w:sdtContent>
             <w:p>
               <w:pPr>
@@ -161,7 +160,6 @@
             <w:dataBinding w:prefixMappings="xmlns:ns0='http://schemas.openxmlformats.org/package/2006/metadata/core-properties' xmlns:ns1='http://purl.org/dc/elements/1.1/'" w:xpath="/ns0:coreProperties[1]/ns1:subject[1]" w:storeItemID="{6C3C8BC8-F283-45AE-878A-BAB7291924A1}"/>
             <w:text/>
           </w:sdtPr>
-          <w:sdtEndPr/>
           <w:sdtContent>
             <w:p>
               <w:pPr>
@@ -213,7 +211,6 @@
             <w:dataBinding w:prefixMappings="xmlns:ns0='http://schemas.openxmlformats.org/officeDocument/2006/extended-properties' " w:xpath="/ns0:Properties[1]/ns0:Company[1]" w:storeItemID="{6668398D-A668-4E3E-A5EB-62B293D839F1}"/>
             <w:text/>
           </w:sdtPr>
-          <w:sdtEndPr/>
           <w:sdtContent>
             <w:p>
               <w:pPr>
@@ -224,8 +221,17 @@
                   <w:rFonts w:asciiTheme="majorHAnsi" w:hAnsiTheme="majorHAnsi"/>
                   <w:lang w:val="es-AR"/>
                 </w:rPr>
-                <w:t>VASPA Team</w:t>
+                <w:t xml:space="preserve">VASPA </w:t>
               </w:r>
+              <w:proofErr w:type="spellStart"/>
+              <w:r>
+                <w:rPr>
+                  <w:rFonts w:asciiTheme="majorHAnsi" w:hAnsiTheme="majorHAnsi"/>
+                  <w:lang w:val="es-AR"/>
+                </w:rPr>
+                <w:t>Team</w:t>
+              </w:r>
+              <w:proofErr w:type="spellEnd"/>
             </w:p>
           </w:sdtContent>
         </w:sdt>
@@ -239,7 +245,6 @@
             <w:dataBinding w:prefixMappings="xmlns:ns0='http://schemas.openxmlformats.org/package/2006/metadata/core-properties' xmlns:ns1='http://purl.org/dc/elements/1.1/'" w:xpath="/ns0:coreProperties[1]/ns1:creator[1]" w:storeItemID="{6C3C8BC8-F283-45AE-878A-BAB7291924A1}"/>
             <w:text/>
           </w:sdtPr>
-          <w:sdtEndPr/>
           <w:sdtContent>
             <w:p>
               <w:pPr>
@@ -263,7 +268,7 @@
           <w:r>
             <w:rPr>
               <w:noProof/>
-              <w:lang w:val="es-ES" w:eastAsia="es-ES"/>
+              <w:lang w:eastAsia="es-AR"/>
             </w:rPr>
             <w:drawing>
               <wp:anchor distT="0" distB="0" distL="114300" distR="114300" simplePos="0" relativeHeight="251667456" behindDoc="0" locked="0" layoutInCell="1" allowOverlap="1">
@@ -322,7 +327,7 @@
           <w:r>
             <w:rPr>
               <w:noProof/>
-              <w:lang w:val="es-ES" w:eastAsia="es-ES"/>
+              <w:lang w:eastAsia="es-AR"/>
             </w:rPr>
             <w:drawing>
               <wp:anchor distT="0" distB="0" distL="114300" distR="114300" simplePos="0" relativeHeight="251666432" behindDoc="0" locked="0" layoutInCell="1" allowOverlap="1">
@@ -449,7 +454,7 @@
       <w:r>
         <w:rPr>
           <w:noProof/>
-          <w:lang w:eastAsia="es-ES"/>
+          <w:lang w:val="es-AR" w:eastAsia="es-AR"/>
         </w:rPr>
         <w:drawing>
           <wp:anchor distT="0" distB="0" distL="114300" distR="114300" simplePos="0" relativeHeight="251682816" behindDoc="0" locked="0" layoutInCell="1" allowOverlap="1">
@@ -530,7 +535,6 @@
           <w:docPartUnique/>
         </w:docPartObj>
       </w:sdtPr>
-      <w:sdtEndPr/>
       <w:sdtContent>
         <w:p>
           <w:pPr>
@@ -565,7 +569,7 @@
           <w:r>
             <w:fldChar w:fldCharType="separate"/>
           </w:r>
-          <w:hyperlink w:anchor="_Toc525484069" w:history="1">
+          <w:hyperlink w:anchor="_Toc18314983" w:history="1">
             <w:r>
               <w:rPr>
                 <w:rStyle w:val="Hipervnculo"/>
@@ -592,7 +596,7 @@
                 <w:noProof/>
                 <w:webHidden/>
               </w:rPr>
-              <w:instrText xml:space="preserve"> PAGEREF _Toc525484069 \h </w:instrText>
+              <w:instrText xml:space="preserve"> PAGEREF _Toc18314983 \h </w:instrText>
             </w:r>
             <w:r>
               <w:rPr>
@@ -636,7 +640,7 @@
               <w:lang w:val="es-AR" w:eastAsia="es-AR"/>
             </w:rPr>
           </w:pPr>
-          <w:hyperlink w:anchor="_Toc525484070" w:history="1">
+          <w:hyperlink w:anchor="_Toc18314984" w:history="1">
             <w:r>
               <w:rPr>
                 <w:rStyle w:val="Hipervnculo"/>
@@ -665,7 +669,7 @@
                 <w:noProof/>
                 <w:webHidden/>
               </w:rPr>
-              <w:instrText xml:space="preserve"> PAGEREF _Toc525484070 \h </w:instrText>
+              <w:instrText xml:space="preserve"> PAGEREF _Toc18314984 \h </w:instrText>
             </w:r>
             <w:r>
               <w:rPr>
@@ -709,7 +713,7 @@
               <w:lang w:val="es-AR" w:eastAsia="es-AR"/>
             </w:rPr>
           </w:pPr>
-          <w:hyperlink w:anchor="_Toc525484071" w:history="1">
+          <w:hyperlink w:anchor="_Toc18314985" w:history="1">
             <w:r>
               <w:rPr>
                 <w:rStyle w:val="Hipervnculo"/>
@@ -738,7 +742,7 @@
                 <w:noProof/>
                 <w:webHidden/>
               </w:rPr>
-              <w:instrText xml:space="preserve"> PAGEREF _Toc525484071 \h </w:instrText>
+              <w:instrText xml:space="preserve"> PAGEREF _Toc18314985 \h </w:instrText>
             </w:r>
             <w:r>
               <w:rPr>
@@ -782,7 +786,7 @@
               <w:lang w:val="es-AR" w:eastAsia="es-AR"/>
             </w:rPr>
           </w:pPr>
-          <w:hyperlink w:anchor="_Toc525484072" w:history="1">
+          <w:hyperlink w:anchor="_Toc18314986" w:history="1">
             <w:r>
               <w:rPr>
                 <w:rStyle w:val="Hipervnculo"/>
@@ -811,7 +815,7 @@
                 <w:noProof/>
                 <w:webHidden/>
               </w:rPr>
-              <w:instrText xml:space="preserve"> PAGEREF _Toc525484072 \h </w:instrText>
+              <w:instrText xml:space="preserve"> PAGEREF _Toc18314986 \h </w:instrText>
             </w:r>
             <w:r>
               <w:rPr>
@@ -855,7 +859,7 @@
               <w:lang w:val="es-AR" w:eastAsia="es-AR"/>
             </w:rPr>
           </w:pPr>
-          <w:hyperlink w:anchor="_Toc525484073" w:history="1">
+          <w:hyperlink w:anchor="_Toc18314987" w:history="1">
             <w:r>
               <w:rPr>
                 <w:rStyle w:val="Hipervnculo"/>
@@ -884,7 +888,7 @@
                 <w:noProof/>
                 <w:webHidden/>
               </w:rPr>
-              <w:instrText xml:space="preserve"> PAGEREF _Toc525484073 \h </w:instrText>
+              <w:instrText xml:space="preserve"> PAGEREF _Toc18314987 \h </w:instrText>
             </w:r>
             <w:r>
               <w:rPr>
@@ -928,7 +932,7 @@
               <w:lang w:val="es-AR" w:eastAsia="es-AR"/>
             </w:rPr>
           </w:pPr>
-          <w:hyperlink w:anchor="_Toc525484074" w:history="1">
+          <w:hyperlink w:anchor="_Toc18314988" w:history="1">
             <w:r>
               <w:rPr>
                 <w:rStyle w:val="Hipervnculo"/>
@@ -957,7 +961,7 @@
                 <w:noProof/>
                 <w:webHidden/>
               </w:rPr>
-              <w:instrText xml:space="preserve"> PAGEREF _Toc525484074 \h </w:instrText>
+              <w:instrText xml:space="preserve"> PAGEREF _Toc18314988 \h </w:instrText>
             </w:r>
             <w:r>
               <w:rPr>
@@ -1001,7 +1005,7 @@
               <w:lang w:val="es-AR" w:eastAsia="es-AR"/>
             </w:rPr>
           </w:pPr>
-          <w:hyperlink w:anchor="_Toc525484075" w:history="1">
+          <w:hyperlink w:anchor="_Toc18314989" w:history="1">
             <w:r>
               <w:rPr>
                 <w:rStyle w:val="Hipervnculo"/>
@@ -1030,7 +1034,7 @@
                 <w:noProof/>
                 <w:webHidden/>
               </w:rPr>
-              <w:instrText xml:space="preserve"> PAGEREF _Toc525484075 \h </w:instrText>
+              <w:instrText xml:space="preserve"> PAGEREF _Toc18314989 \h </w:instrText>
             </w:r>
             <w:r>
               <w:rPr>
@@ -1074,7 +1078,7 @@
               <w:lang w:val="es-AR" w:eastAsia="es-AR"/>
             </w:rPr>
           </w:pPr>
-          <w:hyperlink w:anchor="_Toc525484076" w:history="1">
+          <w:hyperlink w:anchor="_Toc18314990" w:history="1">
             <w:r>
               <w:rPr>
                 <w:rStyle w:val="Hipervnculo"/>
@@ -1103,7 +1107,7 @@
                 <w:noProof/>
                 <w:webHidden/>
               </w:rPr>
-              <w:instrText xml:space="preserve"> PAGEREF _Toc525484076 \h </w:instrText>
+              <w:instrText xml:space="preserve"> PAGEREF _Toc18314990 \h </w:instrText>
             </w:r>
             <w:r>
               <w:rPr>
@@ -1147,7 +1151,7 @@
               <w:lang w:val="es-AR" w:eastAsia="es-AR"/>
             </w:rPr>
           </w:pPr>
-          <w:hyperlink w:anchor="_Toc525484077" w:history="1">
+          <w:hyperlink w:anchor="_Toc18314991" w:history="1">
             <w:r>
               <w:rPr>
                 <w:rStyle w:val="Hipervnculo"/>
@@ -1176,7 +1180,7 @@
                 <w:noProof/>
                 <w:webHidden/>
               </w:rPr>
-              <w:instrText xml:space="preserve"> PAGEREF _Toc525484077 \h </w:instrText>
+              <w:instrText xml:space="preserve"> PAGEREF _Toc18314991 \h </w:instrText>
             </w:r>
             <w:r>
               <w:rPr>
@@ -1220,7 +1224,7 @@
               <w:lang w:val="es-AR" w:eastAsia="es-AR"/>
             </w:rPr>
           </w:pPr>
-          <w:hyperlink w:anchor="_Toc525484078" w:history="1">
+          <w:hyperlink w:anchor="_Toc18314992" w:history="1">
             <w:r>
               <w:rPr>
                 <w:rStyle w:val="Hipervnculo"/>
@@ -1249,7 +1253,7 @@
                 <w:noProof/>
                 <w:webHidden/>
               </w:rPr>
-              <w:instrText xml:space="preserve"> PAGEREF _Toc525484078 \h </w:instrText>
+              <w:instrText xml:space="preserve"> PAGEREF _Toc18314992 \h </w:instrText>
             </w:r>
             <w:r>
               <w:rPr>
@@ -1293,7 +1297,7 @@
               <w:lang w:val="es-AR" w:eastAsia="es-AR"/>
             </w:rPr>
           </w:pPr>
-          <w:hyperlink w:anchor="_Toc525484079" w:history="1">
+          <w:hyperlink w:anchor="_Toc18314993" w:history="1">
             <w:r>
               <w:rPr>
                 <w:rStyle w:val="Hipervnculo"/>
@@ -1322,7 +1326,7 @@
                 <w:noProof/>
                 <w:webHidden/>
               </w:rPr>
-              <w:instrText xml:space="preserve"> PAGEREF _Toc525484079 \h </w:instrText>
+              <w:instrText xml:space="preserve"> PAGEREF _Toc18314993 \h </w:instrText>
             </w:r>
             <w:r>
               <w:rPr>
@@ -1366,7 +1370,7 @@
               <w:lang w:val="es-AR" w:eastAsia="es-AR"/>
             </w:rPr>
           </w:pPr>
-          <w:hyperlink w:anchor="_Toc525484080" w:history="1">
+          <w:hyperlink w:anchor="_Toc18314994" w:history="1">
             <w:r>
               <w:rPr>
                 <w:rStyle w:val="Hipervnculo"/>
@@ -1395,7 +1399,7 @@
                 <w:noProof/>
                 <w:webHidden/>
               </w:rPr>
-              <w:instrText xml:space="preserve"> PAGEREF _Toc525484080 \h </w:instrText>
+              <w:instrText xml:space="preserve"> PAGEREF _Toc18314994 \h </w:instrText>
             </w:r>
             <w:r>
               <w:rPr>
@@ -1439,7 +1443,7 @@
               <w:lang w:val="es-AR" w:eastAsia="es-AR"/>
             </w:rPr>
           </w:pPr>
-          <w:hyperlink w:anchor="_Toc525484081" w:history="1">
+          <w:hyperlink w:anchor="_Toc18314995" w:history="1">
             <w:r>
               <w:rPr>
                 <w:rStyle w:val="Hipervnculo"/>
@@ -1468,7 +1472,7 @@
                 <w:noProof/>
                 <w:webHidden/>
               </w:rPr>
-              <w:instrText xml:space="preserve"> PAGEREF _Toc525484081 \h </w:instrText>
+              <w:instrText xml:space="preserve"> PAGEREF _Toc18314995 \h </w:instrText>
             </w:r>
             <w:r>
               <w:rPr>
@@ -1512,7 +1516,7 @@
               <w:lang w:val="es-AR" w:eastAsia="es-AR"/>
             </w:rPr>
           </w:pPr>
-          <w:hyperlink w:anchor="_Toc525484082" w:history="1">
+          <w:hyperlink w:anchor="_Toc18314996" w:history="1">
             <w:r>
               <w:rPr>
                 <w:rStyle w:val="Hipervnculo"/>
@@ -1541,7 +1545,7 @@
                 <w:noProof/>
                 <w:webHidden/>
               </w:rPr>
-              <w:instrText xml:space="preserve"> PAGEREF _Toc525484082 \h </w:instrText>
+              <w:instrText xml:space="preserve"> PAGEREF _Toc18314996 \h </w:instrText>
             </w:r>
             <w:r>
               <w:rPr>
@@ -1561,7 +1565,149 @@
                 <w:noProof/>
                 <w:webHidden/>
               </w:rPr>
-              <w:t>5</w:t>
+              <w:t>6</w:t>
+            </w:r>
+            <w:r>
+              <w:rPr>
+                <w:noProof/>
+                <w:webHidden/>
+              </w:rPr>
+              <w:fldChar w:fldCharType="end"/>
+            </w:r>
+          </w:hyperlink>
+        </w:p>
+        <w:p>
+          <w:pPr>
+            <w:pStyle w:val="TDC3"/>
+            <w:rPr>
+              <w:rFonts w:eastAsiaTheme="minorEastAsia"/>
+              <w:noProof/>
+              <w:sz w:val="22"/>
+              <w:szCs w:val="22"/>
+              <w:lang w:val="es-AR" w:eastAsia="es-AR"/>
+            </w:rPr>
+          </w:pPr>
+          <w:hyperlink w:anchor="_Toc18314997" w:history="1">
+            <w:r>
+              <w:rPr>
+                <w:rStyle w:val="Hipervnculo"/>
+                <w:rFonts w:eastAsia="Calibri"/>
+                <w:noProof/>
+                <w:lang w:eastAsia="es-ES"/>
+              </w:rPr>
+              <w:t>Modificaciones a la BD:</w:t>
+            </w:r>
+            <w:r>
+              <w:rPr>
+                <w:noProof/>
+                <w:webHidden/>
+              </w:rPr>
+              <w:tab/>
+            </w:r>
+            <w:r>
+              <w:rPr>
+                <w:noProof/>
+                <w:webHidden/>
+              </w:rPr>
+              <w:fldChar w:fldCharType="begin"/>
+            </w:r>
+            <w:r>
+              <w:rPr>
+                <w:noProof/>
+                <w:webHidden/>
+              </w:rPr>
+              <w:instrText xml:space="preserve"> PAGEREF _Toc18314997 \h </w:instrText>
+            </w:r>
+            <w:r>
+              <w:rPr>
+                <w:noProof/>
+                <w:webHidden/>
+              </w:rPr>
+            </w:r>
+            <w:r>
+              <w:rPr>
+                <w:noProof/>
+                <w:webHidden/>
+              </w:rPr>
+              <w:fldChar w:fldCharType="separate"/>
+            </w:r>
+            <w:r>
+              <w:rPr>
+                <w:noProof/>
+                <w:webHidden/>
+              </w:rPr>
+              <w:t>7</w:t>
+            </w:r>
+            <w:r>
+              <w:rPr>
+                <w:noProof/>
+                <w:webHidden/>
+              </w:rPr>
+              <w:fldChar w:fldCharType="end"/>
+            </w:r>
+          </w:hyperlink>
+        </w:p>
+        <w:p>
+          <w:pPr>
+            <w:pStyle w:val="TDC3"/>
+            <w:rPr>
+              <w:rFonts w:eastAsiaTheme="minorEastAsia"/>
+              <w:noProof/>
+              <w:sz w:val="22"/>
+              <w:szCs w:val="22"/>
+              <w:lang w:val="es-AR" w:eastAsia="es-AR"/>
+            </w:rPr>
+          </w:pPr>
+          <w:hyperlink w:anchor="_Toc18314998" w:history="1">
+            <w:r>
+              <w:rPr>
+                <w:rStyle w:val="Hipervnculo"/>
+                <w:rFonts w:eastAsia="Times New Roman"/>
+                <w:noProof/>
+                <w:lang w:eastAsia="es-ES"/>
+              </w:rPr>
+              <w:t>Compromisos Asumidos</w:t>
+            </w:r>
+            <w:r>
+              <w:rPr>
+                <w:noProof/>
+                <w:webHidden/>
+              </w:rPr>
+              <w:tab/>
+            </w:r>
+            <w:r>
+              <w:rPr>
+                <w:noProof/>
+                <w:webHidden/>
+              </w:rPr>
+              <w:fldChar w:fldCharType="begin"/>
+            </w:r>
+            <w:r>
+              <w:rPr>
+                <w:noProof/>
+                <w:webHidden/>
+              </w:rPr>
+              <w:instrText xml:space="preserve"> PAGEREF _Toc18314998 \h </w:instrText>
+            </w:r>
+            <w:r>
+              <w:rPr>
+                <w:noProof/>
+                <w:webHidden/>
+              </w:rPr>
+            </w:r>
+            <w:r>
+              <w:rPr>
+                <w:noProof/>
+                <w:webHidden/>
+              </w:rPr>
+              <w:fldChar w:fldCharType="separate"/>
+            </w:r>
+            <w:r>
+              <w:rPr>
+                <w:noProof/>
+                <w:webHidden/>
+              </w:rPr>
+              <w:t>8</w:t>
             </w:r>
             <w:r>
               <w:rPr>
@@ -1585,80 +1731,7 @@
               <w:lang w:val="es-AR" w:eastAsia="es-AR"/>
             </w:rPr>
           </w:pPr>
-          <w:hyperlink w:anchor="_Toc525484083" w:history="1">
-            <w:r>
-              <w:rPr>
-                <w:rStyle w:val="Hipervnculo"/>
-                <w:rFonts w:eastAsia="Times New Roman"/>
-                <w:noProof/>
-                <w:lang w:eastAsia="es-ES"/>
-              </w:rPr>
-              <w:t>Compromisos Asumidos</w:t>
-            </w:r>
-            <w:r>
-              <w:rPr>
-                <w:noProof/>
-                <w:webHidden/>
-              </w:rPr>
-              <w:tab/>
-            </w:r>
-            <w:r>
-              <w:rPr>
-                <w:noProof/>
-                <w:webHidden/>
-              </w:rPr>
-              <w:fldChar w:fldCharType="begin"/>
-            </w:r>
-            <w:r>
-              <w:rPr>
-                <w:noProof/>
-                <w:webHidden/>
-              </w:rPr>
-              <w:instrText xml:space="preserve"> PAGEREF _Toc525484083 \h </w:instrText>
-            </w:r>
-            <w:r>
-              <w:rPr>
-                <w:noProof/>
-                <w:webHidden/>
-              </w:rPr>
-            </w:r>
-            <w:r>
-              <w:rPr>
-                <w:noProof/>
-                <w:webHidden/>
-              </w:rPr>
-              <w:fldChar w:fldCharType="separate"/>
-            </w:r>
-            <w:r>
-              <w:rPr>
-                <w:noProof/>
-                <w:webHidden/>
-              </w:rPr>
-              <w:t>6</w:t>
-            </w:r>
-            <w:r>
-              <w:rPr>
-                <w:noProof/>
-                <w:webHidden/>
-              </w:rPr>
-              <w:fldChar w:fldCharType="end"/>
-            </w:r>
-          </w:hyperlink>
-        </w:p>
-        <w:p>
-          <w:pPr>
-            <w:pStyle w:val="TDC2"/>
-            <w:rPr>
-              <w:rFonts w:eastAsiaTheme="minorEastAsia"/>
-              <w:i w:val="0"/>
-              <w:iCs w:val="0"/>
-              <w:noProof/>
-              <w:sz w:val="22"/>
-              <w:szCs w:val="22"/>
-              <w:lang w:val="es-AR" w:eastAsia="es-AR"/>
-            </w:rPr>
-          </w:pPr>
-          <w:hyperlink w:anchor="_Toc525484084" w:history="1">
+          <w:hyperlink w:anchor="_Toc18314999" w:history="1">
             <w:r>
               <w:rPr>
                 <w:rStyle w:val="Hipervnculo"/>
@@ -1666,7 +1739,7 @@
                 <w:noProof/>
                 <w:lang w:eastAsia="es-ES"/>
               </w:rPr>
-              <w:t>Temas Adicionales</w:t>
+              <w:t>Observaciones:</w:t>
             </w:r>
             <w:r>
               <w:rPr>
@@ -1687,7 +1760,7 @@
                 <w:noProof/>
                 <w:webHidden/>
               </w:rPr>
-              <w:instrText xml:space="preserve"> PAGEREF _Toc525484084 \h </w:instrText>
+              <w:instrText xml:space="preserve"> PAGEREF _Toc18314999 \h </w:instrText>
             </w:r>
             <w:r>
               <w:rPr>
@@ -1707,80 +1780,7 @@
                 <w:noProof/>
                 <w:webHidden/>
               </w:rPr>
-              <w:t>6</w:t>
-            </w:r>
-            <w:r>
-              <w:rPr>
-                <w:noProof/>
-                <w:webHidden/>
-              </w:rPr>
-              <w:fldChar w:fldCharType="end"/>
-            </w:r>
-          </w:hyperlink>
-        </w:p>
-        <w:p>
-          <w:pPr>
-            <w:pStyle w:val="TDC2"/>
-            <w:rPr>
-              <w:rFonts w:eastAsiaTheme="minorEastAsia"/>
-              <w:i w:val="0"/>
-              <w:iCs w:val="0"/>
-              <w:noProof/>
-              <w:sz w:val="22"/>
-              <w:szCs w:val="22"/>
-              <w:lang w:val="es-AR" w:eastAsia="es-AR"/>
-            </w:rPr>
-          </w:pPr>
-          <w:hyperlink w:anchor="_Toc525484085" w:history="1">
-            <w:r>
-              <w:rPr>
-                <w:rStyle w:val="Hipervnculo"/>
-                <w:rFonts w:ascii="Cambria" w:eastAsia="Times New Roman" w:hAnsi="Cambria" w:cs="Times New Roman"/>
-                <w:noProof/>
-                <w:lang w:eastAsia="es-ES"/>
-              </w:rPr>
-              <w:t>Observaciones:</w:t>
-            </w:r>
-            <w:r>
-              <w:rPr>
-                <w:noProof/>
-                <w:webHidden/>
-              </w:rPr>
-              <w:tab/>
-            </w:r>
-            <w:r>
-              <w:rPr>
-                <w:noProof/>
-                <w:webHidden/>
-              </w:rPr>
-              <w:fldChar w:fldCharType="begin"/>
-            </w:r>
-            <w:r>
-              <w:rPr>
-                <w:noProof/>
-                <w:webHidden/>
-              </w:rPr>
-              <w:instrText xml:space="preserve"> PAGEREF _Toc525484085 \h </w:instrText>
-            </w:r>
-            <w:r>
-              <w:rPr>
-                <w:noProof/>
-                <w:webHidden/>
-              </w:rPr>
-            </w:r>
-            <w:r>
-              <w:rPr>
-                <w:noProof/>
-                <w:webHidden/>
-              </w:rPr>
-              <w:fldChar w:fldCharType="separate"/>
-            </w:r>
-            <w:r>
-              <w:rPr>
-                <w:noProof/>
-                <w:webHidden/>
-              </w:rPr>
-              <w:t>6</w:t>
+              <w:t>8</w:t>
             </w:r>
             <w:r>
               <w:rPr>
@@ -1820,7 +1820,6 @@
         <w:dataBinding w:prefixMappings="xmlns:ns0='http://purl.org/dc/elements/1.1/' xmlns:ns1='http://schemas.openxmlformats.org/package/2006/metadata/core-properties' " w:xpath="/ns1:coreProperties[1]/ns0:title[1]" w:storeItemID="{6C3C8BC8-F283-45AE-878A-BAB7291924A1}"/>
         <w:text/>
       </w:sdtPr>
-      <w:sdtEndPr/>
       <w:sdtContent>
         <w:p>
           <w:pPr>
@@ -1839,7 +1838,7 @@
       <w:pPr>
         <w:pStyle w:val="PSI-Ttulo1"/>
       </w:pPr>
-      <w:bookmarkStart w:id="0" w:name="_Toc525484069"/>
+      <w:bookmarkStart w:id="0" w:name="_Toc18314983"/>
       <w:r>
         <w:t>Convocatoria</w:t>
       </w:r>
@@ -1856,7 +1855,7 @@
       </w:pPr>
       <w:bookmarkStart w:id="1" w:name="_Toc231031562"/>
       <w:bookmarkStart w:id="2" w:name="_Toc235002063"/>
-      <w:bookmarkStart w:id="3" w:name="_Toc525484070"/>
+      <w:bookmarkStart w:id="3" w:name="_Toc18314984"/>
       <w:r>
         <w:rPr>
           <w:rFonts w:ascii="Cambria" w:eastAsia="Times New Roman" w:hAnsi="Cambria" w:cs="Times New Roman"/>
@@ -1909,7 +1908,7 @@
       </w:pPr>
       <w:bookmarkStart w:id="4" w:name="_Toc231031563"/>
       <w:bookmarkStart w:id="5" w:name="_Toc235002064"/>
-      <w:bookmarkStart w:id="6" w:name="_Toc525484071"/>
+      <w:bookmarkStart w:id="6" w:name="_Toc18314985"/>
       <w:r>
         <w:rPr>
           <w:rFonts w:ascii="Cambria" w:eastAsia="Times New Roman" w:hAnsi="Cambria" w:cs="Times New Roman"/>
@@ -1949,7 +1948,7 @@
           <w:lang w:eastAsia="es-ES"/>
         </w:rPr>
       </w:pPr>
-      <w:bookmarkStart w:id="9" w:name="_Toc525484072"/>
+      <w:bookmarkStart w:id="9" w:name="_Toc18314986"/>
       <w:r>
         <w:rPr>
           <w:rFonts w:ascii="Cambria" w:eastAsia="Times New Roman" w:hAnsi="Cambria" w:cs="Times New Roman"/>
@@ -1966,8 +1965,13 @@
       <w:pPr>
         <w:pStyle w:val="PSI-Normal"/>
       </w:pPr>
-      <w:r>
-        <w:t>Flock (nueva herramienta de comunicación utilizada)</w:t>
+      <w:proofErr w:type="spellStart"/>
+      <w:r>
+        <w:t>Flock</w:t>
+      </w:r>
+      <w:proofErr w:type="spellEnd"/>
+      <w:r>
+        <w:t xml:space="preserve"> (nueva herramienta de comunicación utilizada)</w:t>
       </w:r>
     </w:p>
     <w:p>
@@ -1987,7 +1991,7 @@
           <w:lang w:eastAsia="es-ES"/>
         </w:rPr>
       </w:pPr>
-      <w:bookmarkStart w:id="10" w:name="_Toc525484073"/>
+      <w:bookmarkStart w:id="10" w:name="_Toc18314987"/>
       <w:r>
         <w:rPr>
           <w:rFonts w:ascii="Cambria" w:eastAsia="Times New Roman" w:hAnsi="Cambria" w:cs="Times New Roman"/>
@@ -2009,7 +2013,7 @@
       </w:pPr>
       <w:bookmarkStart w:id="11" w:name="_Toc231031566"/>
       <w:bookmarkStart w:id="12" w:name="_Toc235002067"/>
-      <w:bookmarkStart w:id="13" w:name="_Toc525484074"/>
+      <w:bookmarkStart w:id="13" w:name="_Toc18314988"/>
       <w:r>
         <w:rPr>
           <w:rFonts w:ascii="Cambria" w:eastAsia="Times New Roman" w:hAnsi="Cambria" w:cs="Times New Roman"/>
@@ -2049,7 +2053,7 @@
           <w:lang w:eastAsia="es-ES"/>
         </w:rPr>
       </w:pPr>
-      <w:bookmarkStart w:id="16" w:name="_Toc525484075"/>
+      <w:bookmarkStart w:id="16" w:name="_Toc18314989"/>
       <w:r>
         <w:rPr>
           <w:rFonts w:ascii="Cambria" w:eastAsia="Times New Roman" w:hAnsi="Cambria" w:cs="Times New Roman"/>
@@ -2092,7 +2096,7 @@
           <w:lang w:eastAsia="es-ES"/>
         </w:rPr>
       </w:pPr>
-      <w:bookmarkStart w:id="19" w:name="_Toc525484076"/>
+      <w:bookmarkStart w:id="19" w:name="_Toc18314990"/>
       <w:r>
         <w:rPr>
           <w:rFonts w:ascii="Cambria" w:eastAsia="Times New Roman" w:hAnsi="Cambria" w:cs="Times New Roman"/>
@@ -2118,7 +2122,23 @@
         <w:pStyle w:val="PSI-Normal"/>
       </w:pPr>
       <w:r>
-        <w:t xml:space="preserve">Av. Gregores y Piloto "Lero" Rivera. UNPA - UARG. </w:t>
+        <w:t xml:space="preserve">Av. </w:t>
+      </w:r>
+      <w:proofErr w:type="spellStart"/>
+      <w:r>
+        <w:t>Gregores</w:t>
+      </w:r>
+      <w:proofErr w:type="spellEnd"/>
+      <w:r>
+        <w:t xml:space="preserve"> y Piloto "</w:t>
+      </w:r>
+      <w:proofErr w:type="spellStart"/>
+      <w:r>
+        <w:t>Lero</w:t>
+      </w:r>
+      <w:proofErr w:type="spellEnd"/>
+      <w:r>
+        <w:t xml:space="preserve">" Rivera. UNPA - UARG. </w:t>
       </w:r>
     </w:p>
     <w:p>
@@ -2132,7 +2152,7 @@
       </w:pPr>
       <w:bookmarkStart w:id="20" w:name="_Toc231031569"/>
       <w:bookmarkStart w:id="21" w:name="_Toc235002070"/>
-      <w:bookmarkStart w:id="22" w:name="_Toc525484077"/>
+      <w:bookmarkStart w:id="22" w:name="_Toc18314991"/>
       <w:r>
         <w:rPr>
           <w:rFonts w:ascii="Cambria" w:eastAsia="Times New Roman" w:hAnsi="Cambria" w:cs="Times New Roman"/>
@@ -2205,7 +2225,7 @@
           <w:lang w:eastAsia="es-ES"/>
         </w:rPr>
       </w:pPr>
-      <w:bookmarkStart w:id="23" w:name="_Toc525484078"/>
+      <w:bookmarkStart w:id="23" w:name="_Toc18314992"/>
       <w:r>
         <w:rPr>
           <w:rFonts w:ascii="Cambria" w:eastAsia="Times New Roman" w:hAnsi="Cambria" w:cs="Times New Roman"/>
@@ -2228,7 +2248,7 @@
       </w:pPr>
       <w:bookmarkStart w:id="24" w:name="_Toc231031571"/>
       <w:bookmarkStart w:id="25" w:name="_Toc235002072"/>
-      <w:bookmarkStart w:id="26" w:name="_Toc525484079"/>
+      <w:bookmarkStart w:id="26" w:name="_Toc18314993"/>
       <w:r>
         <w:rPr>
           <w:rFonts w:ascii="Cambria" w:eastAsia="Times New Roman" w:hAnsi="Cambria" w:cs="Times New Roman"/>
@@ -2267,7 +2287,7 @@
           <w:left w:w="70" w:type="dxa"/>
           <w:right w:w="70" w:type="dxa"/>
         </w:tblCellMar>
-        <w:tblLook w:val="0000" w:firstRow="0" w:lastRow="0" w:firstColumn="0" w:lastColumn="0" w:noHBand="0" w:noVBand="0"/>
+        <w:tblLook w:val="0000"/>
       </w:tblPr>
       <w:tblGrid>
         <w:gridCol w:w="1542"/>
@@ -2707,7 +2727,7 @@
       </w:pPr>
       <w:bookmarkStart w:id="27" w:name="_Toc231031572"/>
       <w:bookmarkStart w:id="28" w:name="_Toc235002073"/>
-      <w:bookmarkStart w:id="29" w:name="_Toc525484080"/>
+      <w:bookmarkStart w:id="29" w:name="_Toc18314994"/>
       <w:r>
         <w:rPr>
           <w:rFonts w:ascii="Cambria" w:eastAsia="Times New Roman" w:hAnsi="Cambria" w:cs="Times New Roman"/>
@@ -2785,7 +2805,7 @@
           <w:lang w:eastAsia="es-ES"/>
         </w:rPr>
       </w:pPr>
-      <w:bookmarkStart w:id="32" w:name="_Toc525484081"/>
+      <w:bookmarkStart w:id="32" w:name="_Toc18314995"/>
       <w:r>
         <w:rPr>
           <w:rFonts w:ascii="Cambria" w:eastAsia="Times New Roman" w:hAnsi="Cambria" w:cs="Times New Roman"/>
@@ -2823,7 +2843,7 @@
           <w:left w:w="70" w:type="dxa"/>
           <w:right w:w="70" w:type="dxa"/>
         </w:tblCellMar>
-        <w:tblLook w:val="0000" w:firstRow="0" w:lastRow="0" w:firstColumn="0" w:lastColumn="0" w:noHBand="0" w:noVBand="0"/>
+        <w:tblLook w:val="0000"/>
       </w:tblPr>
       <w:tblGrid>
         <w:gridCol w:w="3544"/>
@@ -3142,7 +3162,7 @@
       </w:pPr>
       <w:bookmarkStart w:id="33" w:name="_Toc231031574"/>
       <w:bookmarkStart w:id="34" w:name="_Toc235002075"/>
-      <w:bookmarkStart w:id="35" w:name="_Toc525484082"/>
+      <w:bookmarkStart w:id="35" w:name="_Toc18314996"/>
       <w:r>
         <w:rPr>
           <w:rFonts w:ascii="Cambria" w:eastAsia="Times New Roman" w:hAnsi="Cambria" w:cs="Times New Roman"/>
@@ -3212,6 +3232,7 @@
         </w:rPr>
         <w:t xml:space="preserve">Se podría aplicar la librería </w:t>
       </w:r>
+      <w:proofErr w:type="spellStart"/>
       <w:r>
         <w:rPr>
           <w:rFonts w:ascii="Calibri" w:eastAsia="Calibri" w:hAnsi="Calibri" w:cs="Times New Roman"/>
@@ -3220,6 +3241,7 @@
         </w:rPr>
         <w:t>datatable</w:t>
       </w:r>
+      <w:proofErr w:type="spellEnd"/>
       <w:r>
         <w:rPr>
           <w:rFonts w:ascii="Calibri" w:eastAsia="Calibri" w:hAnsi="Calibri" w:cs="Times New Roman"/>
@@ -3355,7 +3377,39 @@
           <w:rFonts w:ascii="Calibri" w:eastAsia="Calibri" w:hAnsi="Calibri" w:cs="Times New Roman"/>
           <w:lang w:eastAsia="es-ES"/>
         </w:rPr>
-        <w:t>Aplicar JavaScript “Solo_Texto” al nombre de un profesor.</w:t>
+        <w:t xml:space="preserve">Aplicar </w:t>
+      </w:r>
+      <w:proofErr w:type="spellStart"/>
+      <w:r>
+        <w:rPr>
+          <w:rFonts w:ascii="Calibri" w:eastAsia="Calibri" w:hAnsi="Calibri" w:cs="Times New Roman"/>
+          <w:lang w:eastAsia="es-ES"/>
+        </w:rPr>
+        <w:t>JavaScript</w:t>
+      </w:r>
+      <w:proofErr w:type="spellEnd"/>
+      <w:r>
+        <w:rPr>
+          <w:rFonts w:ascii="Calibri" w:eastAsia="Calibri" w:hAnsi="Calibri" w:cs="Times New Roman"/>
+          <w:lang w:eastAsia="es-ES"/>
+        </w:rPr>
+        <w:t xml:space="preserve"> “</w:t>
+      </w:r>
+      <w:proofErr w:type="spellStart"/>
+      <w:r>
+        <w:rPr>
+          <w:rFonts w:ascii="Calibri" w:eastAsia="Calibri" w:hAnsi="Calibri" w:cs="Times New Roman"/>
+          <w:lang w:eastAsia="es-ES"/>
+        </w:rPr>
+        <w:t>Solo_Texto</w:t>
+      </w:r>
+      <w:proofErr w:type="spellEnd"/>
+      <w:r>
+        <w:rPr>
+          <w:rFonts w:ascii="Calibri" w:eastAsia="Calibri" w:hAnsi="Calibri" w:cs="Times New Roman"/>
+          <w:lang w:eastAsia="es-ES"/>
+        </w:rPr>
+        <w:t>” al nombre de un profesor.</w:t>
       </w:r>
     </w:p>
     <w:p>
@@ -3377,13 +3431,23 @@
         </w:rPr>
         <w:t xml:space="preserve">Cambiar </w:t>
       </w:r>
+      <w:proofErr w:type="spellStart"/>
       <w:r>
         <w:rPr>
           <w:rFonts w:ascii="Calibri" w:eastAsia="Calibri" w:hAnsi="Calibri" w:cs="Times New Roman"/>
           <w:i/>
           <w:lang w:eastAsia="es-ES"/>
         </w:rPr>
-        <w:t>alert()</w:t>
+        <w:t>alert</w:t>
+      </w:r>
+      <w:proofErr w:type="spellEnd"/>
+      <w:r>
+        <w:rPr>
+          <w:rFonts w:ascii="Calibri" w:eastAsia="Calibri" w:hAnsi="Calibri" w:cs="Times New Roman"/>
+          <w:i/>
+          <w:lang w:eastAsia="es-ES"/>
+        </w:rPr>
+        <w:t>()</w:t>
       </w:r>
       <w:r>
         <w:rPr>
@@ -3392,6 +3456,7 @@
         </w:rPr>
         <w:t xml:space="preserve"> por </w:t>
       </w:r>
+      <w:proofErr w:type="spellStart"/>
       <w:r>
         <w:rPr>
           <w:rFonts w:ascii="Calibri" w:eastAsia="Calibri" w:hAnsi="Calibri" w:cs="Times New Roman"/>
@@ -3400,6 +3465,7 @@
         </w:rPr>
         <w:t>title</w:t>
       </w:r>
+      <w:proofErr w:type="spellEnd"/>
       <w:r>
         <w:rPr>
           <w:rFonts w:ascii="Calibri" w:eastAsia="Calibri" w:hAnsi="Calibri" w:cs="Times New Roman"/>
@@ -3413,7 +3479,23 @@
           <w:rFonts w:ascii="Calibri" w:eastAsia="Calibri" w:hAnsi="Calibri" w:cs="Times New Roman"/>
           <w:lang w:eastAsia="es-ES"/>
         </w:rPr>
-        <w:t>en las validaciones que se hagan por JavaScript.</w:t>
+        <w:t xml:space="preserve">en las validaciones que se hagan por </w:t>
+      </w:r>
+      <w:proofErr w:type="spellStart"/>
+      <w:r>
+        <w:rPr>
+          <w:rFonts w:ascii="Calibri" w:eastAsia="Calibri" w:hAnsi="Calibri" w:cs="Times New Roman"/>
+          <w:lang w:eastAsia="es-ES"/>
+        </w:rPr>
+        <w:t>JavaScript</w:t>
+      </w:r>
+      <w:proofErr w:type="spellEnd"/>
+      <w:r>
+        <w:rPr>
+          <w:rFonts w:ascii="Calibri" w:eastAsia="Calibri" w:hAnsi="Calibri" w:cs="Times New Roman"/>
+          <w:lang w:eastAsia="es-ES"/>
+        </w:rPr>
+        <w:t>.</w:t>
       </w:r>
     </w:p>
     <w:p>
@@ -3453,7 +3535,39 @@
           <w:rFonts w:ascii="Calibri" w:eastAsia="Calibri" w:hAnsi="Calibri" w:cs="Times New Roman"/>
           <w:lang w:eastAsia="es-ES"/>
         </w:rPr>
-        <w:t>Se plantea una funcionalidad notificarProgramaInesxistente. Esta funcionalidad enviaría un correo electrónico a Secretaría Académica avisando que falta algún programa y alguien quiso descargarlo desde el Sistema Vaspa.</w:t>
+        <w:t xml:space="preserve">Se plantea una funcionalidad </w:t>
+      </w:r>
+      <w:proofErr w:type="spellStart"/>
+      <w:r>
+        <w:rPr>
+          <w:rFonts w:ascii="Calibri" w:eastAsia="Calibri" w:hAnsi="Calibri" w:cs="Times New Roman"/>
+          <w:lang w:eastAsia="es-ES"/>
+        </w:rPr>
+        <w:t>notificarProgramaInesxistente</w:t>
+      </w:r>
+      <w:proofErr w:type="spellEnd"/>
+      <w:r>
+        <w:rPr>
+          <w:rFonts w:ascii="Calibri" w:eastAsia="Calibri" w:hAnsi="Calibri" w:cs="Times New Roman"/>
+          <w:lang w:eastAsia="es-ES"/>
+        </w:rPr>
+        <w:t xml:space="preserve">. Esta funcionalidad enviaría un correo electrónico a Secretaría Académica avisando que falta algún programa y alguien quiso descargarlo desde el Sistema </w:t>
+      </w:r>
+      <w:proofErr w:type="spellStart"/>
+      <w:r>
+        <w:rPr>
+          <w:rFonts w:ascii="Calibri" w:eastAsia="Calibri" w:hAnsi="Calibri" w:cs="Times New Roman"/>
+          <w:lang w:eastAsia="es-ES"/>
+        </w:rPr>
+        <w:t>Vaspa</w:t>
+      </w:r>
+      <w:proofErr w:type="spellEnd"/>
+      <w:r>
+        <w:rPr>
+          <w:rFonts w:ascii="Calibri" w:eastAsia="Calibri" w:hAnsi="Calibri" w:cs="Times New Roman"/>
+          <w:lang w:eastAsia="es-ES"/>
+        </w:rPr>
+        <w:t>.</w:t>
       </w:r>
     </w:p>
     <w:p>
@@ -3798,7 +3912,23 @@
           <w:rFonts w:ascii="Calibri" w:eastAsia="Calibri" w:hAnsi="Calibri" w:cs="Times New Roman"/>
           <w:lang w:eastAsia="es-ES"/>
         </w:rPr>
-        <w:t>Se debe programar una Pantalla Principal del Sistema. Debe tener una búsqueda rápida de programas. Una búsqueda más avanzada. Y un login para que los administradores ingresen.</w:t>
+        <w:t xml:space="preserve">Se debe programar una Pantalla Principal del Sistema. Debe tener una búsqueda rápida de programas. Una búsqueda más avanzada. Y un </w:t>
+      </w:r>
+      <w:proofErr w:type="spellStart"/>
+      <w:r>
+        <w:rPr>
+          <w:rFonts w:ascii="Calibri" w:eastAsia="Calibri" w:hAnsi="Calibri" w:cs="Times New Roman"/>
+          <w:lang w:eastAsia="es-ES"/>
+        </w:rPr>
+        <w:t>login</w:t>
+      </w:r>
+      <w:proofErr w:type="spellEnd"/>
+      <w:r>
+        <w:rPr>
+          <w:rFonts w:ascii="Calibri" w:eastAsia="Calibri" w:hAnsi="Calibri" w:cs="Times New Roman"/>
+          <w:lang w:eastAsia="es-ES"/>
+        </w:rPr>
+        <w:t xml:space="preserve"> para que los administradores ingresen.</w:t>
       </w:r>
     </w:p>
     <w:p>
@@ -3892,6 +4022,7 @@
           <w:lang w:eastAsia="es-ES"/>
         </w:rPr>
       </w:pPr>
+      <w:bookmarkStart w:id="37" w:name="_Toc18314997"/>
       <w:r>
         <w:rPr>
           <w:rFonts w:eastAsia="Calibri"/>
@@ -3899,6 +4030,7 @@
         </w:rPr>
         <w:t>Modificaciones a la BD:</w:t>
       </w:r>
+      <w:bookmarkEnd w:id="37"/>
     </w:p>
     <w:p>
       <w:pPr>
@@ -3917,7 +4049,23 @@
           <w:rFonts w:ascii="Calibri" w:eastAsia="Calibri" w:hAnsi="Calibri" w:cs="Times New Roman"/>
           <w:lang w:eastAsia="es-ES"/>
         </w:rPr>
-        <w:t>Analizar el borrado de la tabla Anio.</w:t>
+        <w:t xml:space="preserve">Analizar el borrado de la tabla </w:t>
+      </w:r>
+      <w:proofErr w:type="spellStart"/>
+      <w:r>
+        <w:rPr>
+          <w:rFonts w:ascii="Calibri" w:eastAsia="Calibri" w:hAnsi="Calibri" w:cs="Times New Roman"/>
+          <w:lang w:eastAsia="es-ES"/>
+        </w:rPr>
+        <w:t>Anio</w:t>
+      </w:r>
+      <w:proofErr w:type="spellEnd"/>
+      <w:r>
+        <w:rPr>
+          <w:rFonts w:ascii="Calibri" w:eastAsia="Calibri" w:hAnsi="Calibri" w:cs="Times New Roman"/>
+          <w:lang w:eastAsia="es-ES"/>
+        </w:rPr>
+        <w:t>.</w:t>
       </w:r>
     </w:p>
     <w:p>
@@ -3957,7 +4105,23 @@
           <w:rFonts w:ascii="Calibri" w:eastAsia="Calibri" w:hAnsi="Calibri" w:cs="Times New Roman"/>
           <w:lang w:eastAsia="es-ES"/>
         </w:rPr>
-        <w:t xml:space="preserve">Se debe crear la tabla plan_pdf con los datos relevantes </w:t>
+        <w:t xml:space="preserve">Se debe crear la tabla </w:t>
+      </w:r>
+      <w:proofErr w:type="spellStart"/>
+      <w:r>
+        <w:rPr>
+          <w:rFonts w:ascii="Calibri" w:eastAsia="Calibri" w:hAnsi="Calibri" w:cs="Times New Roman"/>
+          <w:lang w:eastAsia="es-ES"/>
+        </w:rPr>
+        <w:t>plan_pdf</w:t>
+      </w:r>
+      <w:proofErr w:type="spellEnd"/>
+      <w:r>
+        <w:rPr>
+          <w:rFonts w:ascii="Calibri" w:eastAsia="Calibri" w:hAnsi="Calibri" w:cs="Times New Roman"/>
+          <w:lang w:eastAsia="es-ES"/>
+        </w:rPr>
+        <w:t xml:space="preserve"> con los datos relevantes </w:t>
       </w:r>
       <w:r>
         <w:rPr>
@@ -3991,7 +4155,39 @@
           <w:rFonts w:ascii="Calibri" w:eastAsia="Calibri" w:hAnsi="Calibri" w:cs="Times New Roman"/>
           <w:lang w:eastAsia="es-ES"/>
         </w:rPr>
-        <w:t>La relación entre Registro_notificación y Programa no es correcta. Se debe cambiar la relación para que Registro_notificación se relacione con Asignatura. Ya que cuando se almacena una notificación, el programa aún no existir</w:t>
+        <w:t xml:space="preserve">La relación entre </w:t>
+      </w:r>
+      <w:proofErr w:type="spellStart"/>
+      <w:r>
+        <w:rPr>
+          <w:rFonts w:ascii="Calibri" w:eastAsia="Calibri" w:hAnsi="Calibri" w:cs="Times New Roman"/>
+          <w:lang w:eastAsia="es-ES"/>
+        </w:rPr>
+        <w:t>Registro_notificación</w:t>
+      </w:r>
+      <w:proofErr w:type="spellEnd"/>
+      <w:r>
+        <w:rPr>
+          <w:rFonts w:ascii="Calibri" w:eastAsia="Calibri" w:hAnsi="Calibri" w:cs="Times New Roman"/>
+          <w:lang w:eastAsia="es-ES"/>
+        </w:rPr>
+        <w:t xml:space="preserve"> y Programa no es correcta. Se debe cambiar la relación para que </w:t>
+      </w:r>
+      <w:proofErr w:type="spellStart"/>
+      <w:r>
+        <w:rPr>
+          <w:rFonts w:ascii="Calibri" w:eastAsia="Calibri" w:hAnsi="Calibri" w:cs="Times New Roman"/>
+          <w:lang w:eastAsia="es-ES"/>
+        </w:rPr>
+        <w:t>Registro_notificación</w:t>
+      </w:r>
+      <w:proofErr w:type="spellEnd"/>
+      <w:r>
+        <w:rPr>
+          <w:rFonts w:ascii="Calibri" w:eastAsia="Calibri" w:hAnsi="Calibri" w:cs="Times New Roman"/>
+          <w:lang w:eastAsia="es-ES"/>
+        </w:rPr>
+        <w:t xml:space="preserve"> se relacione con Asignatura. Ya que cuando se almacena una notificación, el programa aún no existir</w:t>
       </w:r>
       <w:r>
         <w:rPr>
@@ -4036,8 +4232,8 @@
           <w:lang w:eastAsia="es-ES"/>
         </w:rPr>
       </w:pPr>
-      <w:bookmarkStart w:id="37" w:name="_Toc231031575"/>
-      <w:bookmarkStart w:id="38" w:name="_Toc235002076"/>
+      <w:bookmarkStart w:id="38" w:name="_Toc231031575"/>
+      <w:bookmarkStart w:id="39" w:name="_Toc235002076"/>
       <w:r>
         <w:rPr>
           <w:rFonts w:eastAsia="Times New Roman"/>
@@ -4045,7 +4241,7 @@
         </w:rPr>
         <w:br w:type="page"/>
       </w:r>
-      <w:bookmarkStart w:id="39" w:name="_Toc525484083"/>
+      <w:bookmarkStart w:id="40" w:name="_Toc18314998"/>
       <w:r>
         <w:rPr>
           <w:rFonts w:eastAsia="Times New Roman"/>
@@ -4054,9 +4250,9 @@
         <w:lastRenderedPageBreak/>
         <w:t>Compromisos Asumidos</w:t>
       </w:r>
-      <w:bookmarkEnd w:id="37"/>
       <w:bookmarkEnd w:id="38"/>
       <w:bookmarkEnd w:id="39"/>
+      <w:bookmarkEnd w:id="40"/>
     </w:p>
     <w:p>
       <w:pPr>
@@ -4073,9 +4269,8 @@
         </w:rPr>
         <w:t>Los compromisos asumidos con sus fechas límites se verán reflejados en el Plan de Iteración correspondiente.</w:t>
       </w:r>
-      <w:bookmarkStart w:id="40" w:name="_Toc231031577"/>
-      <w:bookmarkStart w:id="41" w:name="_Toc235002078"/>
-      <w:bookmarkStart w:id="42" w:name="_Toc525484085"/>
+      <w:bookmarkStart w:id="41" w:name="_Toc231031577"/>
+      <w:bookmarkStart w:id="42" w:name="_Toc235002078"/>
     </w:p>
     <w:p>
       <w:pPr>
@@ -4086,6 +4281,7 @@
           <w:lang w:eastAsia="es-ES"/>
         </w:rPr>
       </w:pPr>
+      <w:bookmarkStart w:id="43" w:name="_Toc18314999"/>
       <w:r>
         <w:rPr>
           <w:rFonts w:ascii="Cambria" w:eastAsia="Times New Roman" w:hAnsi="Cambria" w:cs="Times New Roman"/>
@@ -4094,16 +4290,16 @@
         </w:rPr>
         <w:t>Observaciones:</w:t>
       </w:r>
-      <w:bookmarkEnd w:id="40"/>
       <w:bookmarkEnd w:id="41"/>
       <w:bookmarkEnd w:id="42"/>
+      <w:bookmarkEnd w:id="43"/>
     </w:p>
     <w:p>
       <w:pPr>
         <w:pStyle w:val="PSI-Normal"/>
       </w:pPr>
-      <w:bookmarkStart w:id="43" w:name="_Toc231031578"/>
-      <w:bookmarkStart w:id="44" w:name="_Toc235002079"/>
+      <w:bookmarkStart w:id="44" w:name="_Toc231031578"/>
+      <w:bookmarkStart w:id="45" w:name="_Toc235002079"/>
       <w:r>
         <w:t xml:space="preserve">Siendo las </w:t>
       </w:r>
@@ -4122,8 +4318,8 @@
       <w:r>
         <w:t xml:space="preserve"> Hs se da por finalizada la reunión.  </w:t>
       </w:r>
-      <w:bookmarkEnd w:id="43"/>
       <w:bookmarkEnd w:id="44"/>
+      <w:bookmarkEnd w:id="45"/>
     </w:p>
     <w:sectPr>
       <w:headerReference w:type="default" r:id="rId11"/>
@@ -4139,7 +4335,7 @@
 </file>
 
 <file path=word/endnotes.xml><?xml version="1.0" encoding="utf-8"?>
-<w:endnotes xmlns:wpc="http://schemas.microsoft.com/office/word/2010/wordprocessingCanvas" xmlns:mc="http://schemas.openxmlformats.org/markup-compatibility/2006" xmlns:o="urn:schemas-microsoft-com:office:office" xmlns:r="http://schemas.openxmlformats.org/officeDocument/2006/relationships" xmlns:m="http://schemas.openxmlformats.org/officeDocument/2006/math" xmlns:v="urn:schemas-microsoft-com:vml" xmlns:wp14="http://schemas.microsoft.com/office/word/2010/wordprocessingDrawing" xmlns:wp="http://schemas.openxmlformats.org/drawingml/2006/wordprocessingDrawing" xmlns:w10="urn:schemas-microsoft-com:office:word" xmlns:w="http://schemas.openxmlformats.org/wordprocessingml/2006/main" xmlns:w14="http://schemas.microsoft.com/office/word/2010/wordml" xmlns:w15="http://schemas.microsoft.com/office/word/2012/wordml" xmlns:wpg="http://schemas.microsoft.com/office/word/2010/wordprocessingGroup" xmlns:wpi="http://schemas.microsoft.com/office/word/2010/wordprocessingInk" xmlns:wne="http://schemas.microsoft.com/office/word/2006/wordml" xmlns:wps="http://schemas.microsoft.com/office/word/2010/wordprocessingShape" mc:Ignorable="w14 w15 wp14">
+<w:endnotes xmlns:ve="http://schemas.openxmlformats.org/markup-compatibility/2006" xmlns:o="urn:schemas-microsoft-com:office:office" xmlns:r="http://schemas.openxmlformats.org/officeDocument/2006/relationships" xmlns:m="http://schemas.openxmlformats.org/officeDocument/2006/math" xmlns:v="urn:schemas-microsoft-com:vml" xmlns:wp="http://schemas.openxmlformats.org/drawingml/2006/wordprocessingDrawing" xmlns:w10="urn:schemas-microsoft-com:office:word" xmlns:w="http://schemas.openxmlformats.org/wordprocessingml/2006/main" xmlns:wne="http://schemas.microsoft.com/office/word/2006/wordml">
   <w:endnote w:type="separator" w:id="-1">
     <w:p>
       <w:pPr>
@@ -4166,7 +4362,7 @@
 </file>
 
 <file path=word/footer1.xml><?xml version="1.0" encoding="utf-8"?>
-<w:ftr xmlns:wpc="http://schemas.microsoft.com/office/word/2010/wordprocessingCanvas" xmlns:mc="http://schemas.openxmlformats.org/markup-compatibility/2006" xmlns:o="urn:schemas-microsoft-com:office:office" xmlns:r="http://schemas.openxmlformats.org/officeDocument/2006/relationships" xmlns:m="http://schemas.openxmlformats.org/officeDocument/2006/math" xmlns:v="urn:schemas-microsoft-com:vml" xmlns:wp14="http://schemas.microsoft.com/office/word/2010/wordprocessingDrawing" xmlns:wp="http://schemas.openxmlformats.org/drawingml/2006/wordprocessingDrawing" xmlns:w10="urn:schemas-microsoft-com:office:word" xmlns:w="http://schemas.openxmlformats.org/wordprocessingml/2006/main" xmlns:w14="http://schemas.microsoft.com/office/word/2010/wordml" xmlns:w15="http://schemas.microsoft.com/office/word/2012/wordml" xmlns:wpg="http://schemas.microsoft.com/office/word/2010/wordprocessingGroup" xmlns:wpi="http://schemas.microsoft.com/office/word/2010/wordprocessingInk" xmlns:wne="http://schemas.microsoft.com/office/word/2006/wordml" xmlns:wps="http://schemas.microsoft.com/office/word/2010/wordprocessingShape" mc:Ignorable="w14 w15 wp14">
+<w:ftr xmlns:ve="http://schemas.openxmlformats.org/markup-compatibility/2006" xmlns:o="urn:schemas-microsoft-com:office:office" xmlns:r="http://schemas.openxmlformats.org/officeDocument/2006/relationships" xmlns:m="http://schemas.openxmlformats.org/officeDocument/2006/math" xmlns:v="urn:schemas-microsoft-com:vml" xmlns:wp="http://schemas.openxmlformats.org/drawingml/2006/wordprocessingDrawing" xmlns:w10="urn:schemas-microsoft-com:office:word" xmlns:w="http://schemas.openxmlformats.org/wordprocessingml/2006/main" xmlns:wne="http://schemas.microsoft.com/office/word/2006/wordml">
   <w:p>
     <w:pPr>
       <w:tabs>
@@ -4180,14 +4376,21 @@
         <w:dataBinding w:prefixMappings="xmlns:ns0='http://schemas.openxmlformats.org/officeDocument/2006/extended-properties' " w:xpath="/ns0:Properties[1]/ns0:Company[1]" w:storeItemID="{6668398D-A668-4E3E-A5EB-62B293D839F1}"/>
         <w:text/>
       </w:sdtPr>
-      <w:sdtEndPr/>
       <w:sdtContent>
         <w:r>
           <w:rPr>
             <w:lang w:val="es-AR"/>
           </w:rPr>
-          <w:t>VASPA Team</w:t>
+          <w:t xml:space="preserve">VASPA </w:t>
         </w:r>
+        <w:proofErr w:type="spellStart"/>
+        <w:r>
+          <w:rPr>
+            <w:lang w:val="es-AR"/>
+          </w:rPr>
+          <w:t>Team</w:t>
+        </w:r>
+        <w:proofErr w:type="spellEnd"/>
       </w:sdtContent>
     </w:sdt>
     <w:r>
@@ -4226,7 +4429,6 @@
           <w:docPartUnique/>
         </w:docPartObj>
       </w:sdtPr>
-      <w:sdtEndPr/>
       <w:sdtContent>
         <w:r>
           <w:tab/>
@@ -4272,7 +4474,7 @@
             <w:rFonts w:asciiTheme="majorHAnsi" w:hAnsiTheme="majorHAnsi" w:cstheme="majorHAnsi"/>
             <w:noProof/>
           </w:rPr>
-          <w:t>6</w:t>
+          <w:t>3</w:t>
         </w:r>
         <w:r>
           <w:rPr>
@@ -4338,7 +4540,6 @@
       <w:dataBinding w:prefixMappings="xmlns:ns0='http://purl.org/dc/elements/1.1/' xmlns:ns1='http://schemas.openxmlformats.org/package/2006/metadata/core-properties' " w:xpath="/ns1:coreProperties[1]/ns0:creator[1]" w:storeItemID="{6C3C8BC8-F283-45AE-878A-BAB7291924A1}"/>
       <w:text/>
     </w:sdtPr>
-    <w:sdtEndPr/>
     <w:sdtContent>
       <w:p>
         <w:pPr>
@@ -4357,7 +4558,7 @@
 </file>
 
 <file path=word/footnotes.xml><?xml version="1.0" encoding="utf-8"?>
-<w:footnotes xmlns:wpc="http://schemas.microsoft.com/office/word/2010/wordprocessingCanvas" xmlns:mc="http://schemas.openxmlformats.org/markup-compatibility/2006" xmlns:o="urn:schemas-microsoft-com:office:office" xmlns:r="http://schemas.openxmlformats.org/officeDocument/2006/relationships" xmlns:m="http://schemas.openxmlformats.org/officeDocument/2006/math" xmlns:v="urn:schemas-microsoft-com:vml" xmlns:wp14="http://schemas.microsoft.com/office/word/2010/wordprocessingDrawing" xmlns:wp="http://schemas.openxmlformats.org/drawingml/2006/wordprocessingDrawing" xmlns:w10="urn:schemas-microsoft-com:office:word" xmlns:w="http://schemas.openxmlformats.org/wordprocessingml/2006/main" xmlns:w14="http://schemas.microsoft.com/office/word/2010/wordml" xmlns:w15="http://schemas.microsoft.com/office/word/2012/wordml" xmlns:wpg="http://schemas.microsoft.com/office/word/2010/wordprocessingGroup" xmlns:wpi="http://schemas.microsoft.com/office/word/2010/wordprocessingInk" xmlns:wne="http://schemas.microsoft.com/office/word/2006/wordml" xmlns:wps="http://schemas.microsoft.com/office/word/2010/wordprocessingShape" mc:Ignorable="w14 w15 wp14">
+<w:footnotes xmlns:ve="http://schemas.openxmlformats.org/markup-compatibility/2006" xmlns:o="urn:schemas-microsoft-com:office:office" xmlns:r="http://schemas.openxmlformats.org/officeDocument/2006/relationships" xmlns:m="http://schemas.openxmlformats.org/officeDocument/2006/math" xmlns:v="urn:schemas-microsoft-com:vml" xmlns:wp="http://schemas.openxmlformats.org/drawingml/2006/wordprocessingDrawing" xmlns:w10="urn:schemas-microsoft-com:office:word" xmlns:w="http://schemas.openxmlformats.org/wordprocessingml/2006/main" xmlns:wne="http://schemas.microsoft.com/office/word/2006/wordml">
   <w:footnote w:type="separator" w:id="-1">
     <w:p>
       <w:pPr>
@@ -4384,7 +4585,7 @@
 </file>
 
 <file path=word/header1.xml><?xml version="1.0" encoding="utf-8"?>
-<w:hdr xmlns:wpc="http://schemas.microsoft.com/office/word/2010/wordprocessingCanvas" xmlns:mc="http://schemas.openxmlformats.org/markup-compatibility/2006" xmlns:o="urn:schemas-microsoft-com:office:office" xmlns:r="http://schemas.openxmlformats.org/officeDocument/2006/relationships" xmlns:m="http://schemas.openxmlformats.org/officeDocument/2006/math" xmlns:v="urn:schemas-microsoft-com:vml" xmlns:wp14="http://schemas.microsoft.com/office/word/2010/wordprocessingDrawing" xmlns:wp="http://schemas.openxmlformats.org/drawingml/2006/wordprocessingDrawing" xmlns:w10="urn:schemas-microsoft-com:office:word" xmlns:w="http://schemas.openxmlformats.org/wordprocessingml/2006/main" xmlns:w14="http://schemas.microsoft.com/office/word/2010/wordml" xmlns:w15="http://schemas.microsoft.com/office/word/2012/wordml" xmlns:wpg="http://schemas.microsoft.com/office/word/2010/wordprocessingGroup" xmlns:wpi="http://schemas.microsoft.com/office/word/2010/wordprocessingInk" xmlns:wne="http://schemas.microsoft.com/office/word/2006/wordml" xmlns:wps="http://schemas.microsoft.com/office/word/2010/wordprocessingShape" mc:Ignorable="w14 w15 wp14">
+<w:hdr xmlns:ve="http://schemas.openxmlformats.org/markup-compatibility/2006" xmlns:o="urn:schemas-microsoft-com:office:office" xmlns:r="http://schemas.openxmlformats.org/officeDocument/2006/relationships" xmlns:m="http://schemas.openxmlformats.org/officeDocument/2006/math" xmlns:v="urn:schemas-microsoft-com:vml" xmlns:wp="http://schemas.openxmlformats.org/drawingml/2006/wordprocessingDrawing" xmlns:w10="urn:schemas-microsoft-com:office:word" xmlns:w="http://schemas.openxmlformats.org/wordprocessingml/2006/main" xmlns:wne="http://schemas.microsoft.com/office/word/2006/wordml">
   <w:sdt>
     <w:sdtPr>
       <w:rPr>
@@ -4395,7 +4596,6 @@
       <w:dataBinding w:prefixMappings="xmlns:ns0='http://schemas.openxmlformats.org/package/2006/metadata/core-properties' xmlns:ns1='http://purl.org/dc/elements/1.1/'" w:xpath="/ns0:coreProperties[1]/ns1:title[1]" w:storeItemID="{6C3C8BC8-F283-45AE-878A-BAB7291924A1}"/>
       <w:text/>
     </w:sdtPr>
-    <w:sdtEndPr/>
     <w:sdtContent>
       <w:p>
         <w:pPr>
@@ -4433,7 +4633,7 @@
         <w:rFonts w:asciiTheme="majorHAnsi" w:eastAsiaTheme="majorEastAsia" w:hAnsiTheme="majorHAnsi" w:cstheme="majorBidi"/>
         <w:noProof/>
         <w:szCs w:val="36"/>
-        <w:lang w:eastAsia="es-ES"/>
+        <w:lang w:val="es-AR" w:eastAsia="es-AR"/>
       </w:rPr>
       <w:drawing>
         <wp:anchor distT="0" distB="0" distL="114300" distR="114300" simplePos="0" relativeHeight="251684864" behindDoc="0" locked="0" layoutInCell="1" allowOverlap="1">
@@ -4484,7 +4684,7 @@
         <w:rFonts w:asciiTheme="majorHAnsi" w:eastAsiaTheme="majorEastAsia" w:hAnsiTheme="majorHAnsi" w:cstheme="majorBidi"/>
         <w:noProof/>
         <w:szCs w:val="36"/>
-        <w:lang w:eastAsia="es-ES"/>
+        <w:lang w:val="es-AR" w:eastAsia="es-AR"/>
       </w:rPr>
       <w:drawing>
         <wp:anchor distT="0" distB="0" distL="114300" distR="114300" simplePos="0" relativeHeight="251682816" behindDoc="0" locked="0" layoutInCell="1" allowOverlap="1">
@@ -4586,7 +4786,6 @@
         <w:dataBinding w:prefixMappings="xmlns:ns0='http://schemas.openxmlformats.org/package/2006/metadata/core-properties' xmlns:ns1='http://purl.org/dc/elements/1.1/'" w:xpath="/ns0:coreProperties[1]/ns1:subject[1]" w:storeItemID="{6C3C8BC8-F283-45AE-878A-BAB7291924A1}"/>
         <w:text/>
       </w:sdtPr>
-      <w:sdtEndPr/>
       <w:sdtContent>
         <w:r>
           <w:rPr>
@@ -4610,7 +4809,7 @@
 </file>
 
 <file path=word/numbering.xml><?xml version="1.0" encoding="utf-8"?>
-<w:numbering xmlns:wpc="http://schemas.microsoft.com/office/word/2010/wordprocessingCanvas" xmlns:mc="http://schemas.openxmlformats.org/markup-compatibility/2006" xmlns:o="urn:schemas-microsoft-com:office:office" xmlns:r="http://schemas.openxmlformats.org/officeDocument/2006/relationships" xmlns:m="http://schemas.openxmlformats.org/officeDocument/2006/math" xmlns:v="urn:schemas-microsoft-com:vml" xmlns:wp14="http://schemas.microsoft.com/office/word/2010/wordprocessingDrawing" xmlns:wp="http://schemas.openxmlformats.org/drawingml/2006/wordprocessingDrawing" xmlns:w10="urn:schemas-microsoft-com:office:word" xmlns:w="http://schemas.openxmlformats.org/wordprocessingml/2006/main" xmlns:w14="http://schemas.microsoft.com/office/word/2010/wordml" xmlns:w15="http://schemas.microsoft.com/office/word/2012/wordml" xmlns:wpg="http://schemas.microsoft.com/office/word/2010/wordprocessingGroup" xmlns:wpi="http://schemas.microsoft.com/office/word/2010/wordprocessingInk" xmlns:wne="http://schemas.microsoft.com/office/word/2006/wordml" xmlns:wps="http://schemas.microsoft.com/office/word/2010/wordprocessingShape" mc:Ignorable="w14 w15 wp14">
+<w:numbering xmlns:ve="http://schemas.openxmlformats.org/markup-compatibility/2006" xmlns:o="urn:schemas-microsoft-com:office:office" xmlns:r="http://schemas.openxmlformats.org/officeDocument/2006/relationships" xmlns:m="http://schemas.openxmlformats.org/officeDocument/2006/math" xmlns:v="urn:schemas-microsoft-com:vml" xmlns:wp="http://schemas.openxmlformats.org/drawingml/2006/wordprocessingDrawing" xmlns:w10="urn:schemas-microsoft-com:office:word" xmlns:w="http://schemas.openxmlformats.org/wordprocessingml/2006/main" xmlns:wne="http://schemas.microsoft.com/office/word/2006/wordml">
   <w:abstractNum w:abstractNumId="0">
     <w:nsid w:val="00000003"/>
     <w:multiLevelType w:val="multilevel"/>
@@ -6748,7 +6947,7 @@
 </file>
 
 <file path=word/styles.xml><?xml version="1.0" encoding="utf-8"?>
-<w:styles xmlns:mc="http://schemas.openxmlformats.org/markup-compatibility/2006" xmlns:r="http://schemas.openxmlformats.org/officeDocument/2006/relationships" xmlns:w="http://schemas.openxmlformats.org/wordprocessingml/2006/main" xmlns:w14="http://schemas.microsoft.com/office/word/2010/wordml" xmlns:w15="http://schemas.microsoft.com/office/word/2012/wordml" mc:Ignorable="w14 w15">
+<w:styles xmlns:r="http://schemas.openxmlformats.org/officeDocument/2006/relationships" xmlns:w="http://schemas.openxmlformats.org/wordprocessingml/2006/main">
   <w:docDefaults>
     <w:rPrDefault>
       <w:rPr>
@@ -6765,378 +6964,145 @@
       </w:pPr>
     </w:pPrDefault>
   </w:docDefaults>
-  <w:latentStyles w:defLockedState="0" w:defUIPriority="99" w:defSemiHidden="0" w:defUnhideWhenUsed="0" w:defQFormat="0" w:count="371">
-    <w:lsdException w:name="Normal" w:uiPriority="0" w:qFormat="1"/>
-    <w:lsdException w:name="heading 1" w:uiPriority="0" w:qFormat="1"/>
-    <w:lsdException w:name="heading 2" w:semiHidden="1" w:uiPriority="0" w:unhideWhenUsed="1" w:qFormat="1"/>
-    <w:lsdException w:name="heading 3" w:semiHidden="1" w:uiPriority="9" w:unhideWhenUsed="1" w:qFormat="1"/>
-    <w:lsdException w:name="heading 4" w:semiHidden="1" w:uiPriority="9" w:unhideWhenUsed="1" w:qFormat="1"/>
-    <w:lsdException w:name="heading 5" w:semiHidden="1" w:uiPriority="9" w:unhideWhenUsed="1" w:qFormat="1"/>
-    <w:lsdException w:name="heading 6" w:semiHidden="1" w:uiPriority="9" w:unhideWhenUsed="1" w:qFormat="1"/>
-    <w:lsdException w:name="heading 7" w:semiHidden="1" w:uiPriority="9" w:unhideWhenUsed="1" w:qFormat="1"/>
-    <w:lsdException w:name="heading 8" w:semiHidden="1" w:uiPriority="9" w:unhideWhenUsed="1" w:qFormat="1"/>
-    <w:lsdException w:name="heading 9" w:semiHidden="1" w:uiPriority="9" w:unhideWhenUsed="1" w:qFormat="1"/>
-    <w:lsdException w:name="index 1" w:semiHidden="1" w:unhideWhenUsed="1"/>
-    <w:lsdException w:name="index 2" w:semiHidden="1" w:unhideWhenUsed="1"/>
-    <w:lsdException w:name="index 3" w:semiHidden="1" w:unhideWhenUsed="1"/>
-    <w:lsdException w:name="index 4" w:semiHidden="1" w:unhideWhenUsed="1"/>
-    <w:lsdException w:name="index 5" w:semiHidden="1" w:unhideWhenUsed="1"/>
-    <w:lsdException w:name="index 6" w:semiHidden="1" w:unhideWhenUsed="1"/>
-    <w:lsdException w:name="index 7" w:semiHidden="1" w:unhideWhenUsed="1"/>
-    <w:lsdException w:name="index 8" w:semiHidden="1" w:unhideWhenUsed="1"/>
-    <w:lsdException w:name="index 9" w:semiHidden="1" w:unhideWhenUsed="1"/>
-    <w:lsdException w:name="toc 1" w:semiHidden="1" w:uiPriority="39" w:unhideWhenUsed="1" w:qFormat="1"/>
-    <w:lsdException w:name="toc 2" w:semiHidden="1" w:uiPriority="39" w:unhideWhenUsed="1" w:qFormat="1"/>
-    <w:lsdException w:name="toc 3" w:semiHidden="1" w:uiPriority="39" w:unhideWhenUsed="1" w:qFormat="1"/>
-    <w:lsdException w:name="toc 4" w:semiHidden="1" w:uiPriority="39" w:unhideWhenUsed="1"/>
-    <w:lsdException w:name="toc 5" w:semiHidden="1" w:uiPriority="39" w:unhideWhenUsed="1"/>
-    <w:lsdException w:name="toc 6" w:semiHidden="1" w:uiPriority="39" w:unhideWhenUsed="1"/>
-    <w:lsdException w:name="toc 7" w:semiHidden="1" w:uiPriority="39" w:unhideWhenUsed="1"/>
-    <w:lsdException w:name="toc 8" w:semiHidden="1" w:uiPriority="39" w:unhideWhenUsed="1"/>
-    <w:lsdException w:name="toc 9" w:semiHidden="1" w:uiPriority="39" w:unhideWhenUsed="1"/>
-    <w:lsdException w:name="Normal Indent" w:semiHidden="1" w:unhideWhenUsed="1"/>
-    <w:lsdException w:name="footnote text" w:semiHidden="1" w:unhideWhenUsed="1"/>
-    <w:lsdException w:name="annotation text" w:semiHidden="1" w:unhideWhenUsed="1"/>
-    <w:lsdException w:name="header" w:semiHidden="1" w:unhideWhenUsed="1"/>
-    <w:lsdException w:name="footer" w:semiHidden="1" w:unhideWhenUsed="1"/>
-    <w:lsdException w:name="index heading" w:semiHidden="1" w:unhideWhenUsed="1"/>
-    <w:lsdException w:name="caption" w:semiHidden="1" w:uiPriority="35" w:unhideWhenUsed="1" w:qFormat="1"/>
-    <w:lsdException w:name="table of figures" w:semiHidden="1" w:unhideWhenUsed="1"/>
-    <w:lsdException w:name="envelope address" w:semiHidden="1" w:unhideWhenUsed="1"/>
-    <w:lsdException w:name="envelope return" w:semiHidden="1" w:unhideWhenUsed="1"/>
-    <w:lsdException w:name="footnote reference" w:semiHidden="1" w:unhideWhenUsed="1"/>
-    <w:lsdException w:name="annotation reference" w:semiHidden="1" w:unhideWhenUsed="1"/>
-    <w:lsdException w:name="line number" w:semiHidden="1" w:unhideWhenUsed="1"/>
-    <w:lsdException w:name="page number" w:semiHidden="1" w:unhideWhenUsed="1"/>
-    <w:lsdException w:name="endnote reference" w:semiHidden="1" w:unhideWhenUsed="1"/>
-    <w:lsdException w:name="endnote text" w:semiHidden="1" w:unhideWhenUsed="1"/>
-    <w:lsdException w:name="table of authorities" w:semiHidden="1" w:unhideWhenUsed="1"/>
-    <w:lsdException w:name="macro" w:semiHidden="1" w:unhideWhenUsed="1"/>
-    <w:lsdException w:name="toa heading" w:semiHidden="1" w:unhideWhenUsed="1"/>
-    <w:lsdException w:name="List" w:semiHidden="1" w:unhideWhenUsed="1"/>
-    <w:lsdException w:name="List Bullet" w:semiHidden="1" w:unhideWhenUsed="1"/>
-    <w:lsdException w:name="List Number" w:semiHidden="1" w:unhideWhenUsed="1"/>
-    <w:lsdException w:name="List 2" w:semiHidden="1" w:unhideWhenUsed="1"/>
-    <w:lsdException w:name="List 3" w:semiHidden="1" w:unhideWhenUsed="1"/>
-    <w:lsdException w:name="List 4" w:semiHidden="1" w:unhideWhenUsed="1"/>
-    <w:lsdException w:name="List 5" w:semiHidden="1" w:unhideWhenUsed="1"/>
-    <w:lsdException w:name="List Bullet 2" w:semiHidden="1" w:unhideWhenUsed="1"/>
-    <w:lsdException w:name="List Bullet 3" w:semiHidden="1" w:unhideWhenUsed="1"/>
-    <w:lsdException w:name="List Bullet 4" w:semiHidden="1" w:unhideWhenUsed="1"/>
-    <w:lsdException w:name="List Bullet 5" w:semiHidden="1" w:unhideWhenUsed="1"/>
-    <w:lsdException w:name="List Number 2" w:semiHidden="1" w:unhideWhenUsed="1"/>
-    <w:lsdException w:name="List Number 3" w:semiHidden="1" w:unhideWhenUsed="1"/>
-    <w:lsdException w:name="List Number 4" w:semiHidden="1" w:unhideWhenUsed="1"/>
-    <w:lsdException w:name="List Number 5" w:semiHidden="1" w:unhideWhenUsed="1"/>
-    <w:lsdException w:name="Title" w:uiPriority="10" w:qFormat="1"/>
-    <w:lsdException w:name="Closing" w:semiHidden="1" w:unhideWhenUsed="1"/>
-    <w:lsdException w:name="Signature" w:semiHidden="1" w:unhideWhenUsed="1"/>
-    <w:lsdException w:name="Default Paragraph Font" w:semiHidden="1" w:uiPriority="1" w:unhideWhenUsed="1"/>
-    <w:lsdException w:name="Body Text" w:semiHidden="1" w:uiPriority="0" w:unhideWhenUsed="1"/>
-    <w:lsdException w:name="Body Text Indent" w:semiHidden="1" w:unhideWhenUsed="1"/>
-    <w:lsdException w:name="List Continue" w:semiHidden="1" w:unhideWhenUsed="1"/>
-    <w:lsdException w:name="List Continue 2" w:semiHidden="1" w:unhideWhenUsed="1"/>
-    <w:lsdException w:name="List Continue 3" w:semiHidden="1" w:unhideWhenUsed="1"/>
-    <w:lsdException w:name="List Continue 4" w:semiHidden="1" w:unhideWhenUsed="1"/>
-    <w:lsdException w:name="List Continue 5" w:semiHidden="1" w:unhideWhenUsed="1"/>
-    <w:lsdException w:name="Message Header" w:semiHidden="1" w:unhideWhenUsed="1"/>
-    <w:lsdException w:name="Subtitle" w:uiPriority="11" w:qFormat="1"/>
-    <w:lsdException w:name="Salutation" w:semiHidden="1" w:unhideWhenUsed="1"/>
-    <w:lsdException w:name="Date" w:semiHidden="1" w:unhideWhenUsed="1"/>
-    <w:lsdException w:name="Body Text First Indent" w:semiHidden="1" w:unhideWhenUsed="1"/>
-    <w:lsdException w:name="Body Text First Indent 2" w:semiHidden="1" w:unhideWhenUsed="1"/>
-    <w:lsdException w:name="Note Heading" w:semiHidden="1" w:unhideWhenUsed="1"/>
-    <w:lsdException w:name="Body Text 2" w:semiHidden="1" w:unhideWhenUsed="1"/>
-    <w:lsdException w:name="Body Text 3" w:semiHidden="1" w:unhideWhenUsed="1"/>
-    <w:lsdException w:name="Body Text Indent 2" w:semiHidden="1" w:unhideWhenUsed="1"/>
-    <w:lsdException w:name="Body Text Indent 3" w:semiHidden="1" w:unhideWhenUsed="1"/>
-    <w:lsdException w:name="Block Text" w:semiHidden="1" w:unhideWhenUsed="1"/>
-    <w:lsdException w:name="Hyperlink" w:semiHidden="1" w:unhideWhenUsed="1"/>
-    <w:lsdException w:name="FollowedHyperlink" w:semiHidden="1" w:unhideWhenUsed="1"/>
-    <w:lsdException w:name="Strong" w:uiPriority="22" w:qFormat="1"/>
-    <w:lsdException w:name="Emphasis" w:uiPriority="20" w:qFormat="1"/>
-    <w:lsdException w:name="Document Map" w:semiHidden="1" w:unhideWhenUsed="1"/>
-    <w:lsdException w:name="Plain Text" w:semiHidden="1" w:unhideWhenUsed="1"/>
-    <w:lsdException w:name="E-mail Signature" w:semiHidden="1" w:unhideWhenUsed="1"/>
-    <w:lsdException w:name="HTML Top of Form" w:semiHidden="1" w:unhideWhenUsed="1"/>
-    <w:lsdException w:name="HTML Bottom of Form" w:semiHidden="1" w:unhideWhenUsed="1"/>
-    <w:lsdException w:name="Normal (Web)" w:semiHidden="1" w:unhideWhenUsed="1"/>
-    <w:lsdException w:name="HTML Acronym" w:semiHidden="1" w:unhideWhenUsed="1"/>
-    <w:lsdException w:name="HTML Address" w:semiHidden="1" w:unhideWhenUsed="1"/>
-    <w:lsdException w:name="HTML Cite" w:semiHidden="1" w:unhideWhenUsed="1"/>
-    <w:lsdException w:name="HTML Code" w:semiHidden="1" w:unhideWhenUsed="1"/>
-    <w:lsdException w:name="HTML Definition" w:semiHidden="1" w:unhideWhenUsed="1"/>
-    <w:lsdException w:name="HTML Keyboard" w:semiHidden="1" w:unhideWhenUsed="1"/>
-    <w:lsdException w:name="HTML Preformatted" w:semiHidden="1" w:unhideWhenUsed="1"/>
-    <w:lsdException w:name="HTML Sample" w:semiHidden="1" w:unhideWhenUsed="1"/>
-    <w:lsdException w:name="HTML Typewriter" w:semiHidden="1" w:unhideWhenUsed="1"/>
-    <w:lsdException w:name="HTML Variable" w:semiHidden="1" w:unhideWhenUsed="1"/>
-    <w:lsdException w:name="Normal Table" w:semiHidden="1" w:unhideWhenUsed="1"/>
-    <w:lsdException w:name="annotation subject" w:semiHidden="1" w:unhideWhenUsed="1"/>
-    <w:lsdException w:name="No List" w:semiHidden="1" w:unhideWhenUsed="1"/>
-    <w:lsdException w:name="Outline List 1" w:semiHidden="1" w:unhideWhenUsed="1"/>
-    <w:lsdException w:name="Outline List 2" w:semiHidden="1" w:unhideWhenUsed="1"/>
-    <w:lsdException w:name="Outline List 3" w:semiHidden="1" w:unhideWhenUsed="1"/>
-    <w:lsdException w:name="Table Simple 1" w:semiHidden="1" w:unhideWhenUsed="1"/>
-    <w:lsdException w:name="Table Simple 2" w:semiHidden="1" w:unhideWhenUsed="1"/>
-    <w:lsdException w:name="Table Simple 3" w:semiHidden="1" w:unhideWhenUsed="1"/>
-    <w:lsdException w:name="Table Classic 1" w:semiHidden="1" w:unhideWhenUsed="1"/>
-    <w:lsdException w:name="Table Classic 2" w:semiHidden="1" w:unhideWhenUsed="1"/>
-    <w:lsdException w:name="Table Classic 3" w:semiHidden="1" w:unhideWhenUsed="1"/>
-    <w:lsdException w:name="Table Classic 4" w:semiHidden="1" w:unhideWhenUsed="1"/>
-    <w:lsdException w:name="Table Colorful 1" w:semiHidden="1" w:unhideWhenUsed="1"/>
-    <w:lsdException w:name="Table Colorful 2" w:semiHidden="1" w:unhideWhenUsed="1"/>
-    <w:lsdException w:name="Table Colorful 3" w:semiHidden="1" w:unhideWhenUsed="1"/>
-    <w:lsdException w:name="Table Columns 1" w:semiHidden="1" w:unhideWhenUsed="1"/>
-    <w:lsdException w:name="Table Columns 2" w:semiHidden="1" w:unhideWhenUsed="1"/>
-    <w:lsdException w:name="Table Columns 3" w:semiHidden="1" w:unhideWhenUsed="1"/>
-    <w:lsdException w:name="Table Columns 4" w:semiHidden="1" w:unhideWhenUsed="1"/>
-    <w:lsdException w:name="Table Columns 5" w:semiHidden="1" w:unhideWhenUsed="1"/>
-    <w:lsdException w:name="Table Grid 1" w:semiHidden="1" w:unhideWhenUsed="1"/>
-    <w:lsdException w:name="Table Grid 2" w:semiHidden="1" w:unhideWhenUsed="1"/>
-    <w:lsdException w:name="Table Grid 3" w:semiHidden="1" w:unhideWhenUsed="1"/>
-    <w:lsdException w:name="Table Grid 4" w:semiHidden="1" w:unhideWhenUsed="1"/>
-    <w:lsdException w:name="Table Grid 5" w:semiHidden="1" w:unhideWhenUsed="1"/>
-    <w:lsdException w:name="Table Grid 6" w:semiHidden="1" w:unhideWhenUsed="1"/>
-    <w:lsdException w:name="Table Grid 7" w:semiHidden="1" w:unhideWhenUsed="1"/>
-    <w:lsdException w:name="Table Grid 8" w:semiHidden="1" w:unhideWhenUsed="1"/>
-    <w:lsdException w:name="Table List 1" w:semiHidden="1" w:unhideWhenUsed="1"/>
-    <w:lsdException w:name="Table List 2" w:semiHidden="1" w:unhideWhenUsed="1"/>
-    <w:lsdException w:name="Table List 3" w:semiHidden="1" w:unhideWhenUsed="1"/>
-    <w:lsdException w:name="Table List 4" w:semiHidden="1" w:unhideWhenUsed="1"/>
-    <w:lsdException w:name="Table List 5" w:semiHidden="1" w:unhideWhenUsed="1"/>
-    <w:lsdException w:name="Table List 6" w:semiHidden="1" w:unhideWhenUsed="1"/>
-    <w:lsdException w:name="Table List 7" w:semiHidden="1" w:unhideWhenUsed="1"/>
-    <w:lsdException w:name="Table List 8" w:semiHidden="1" w:unhideWhenUsed="1"/>
-    <w:lsdException w:name="Table 3D effects 1" w:semiHidden="1" w:unhideWhenUsed="1"/>
-    <w:lsdException w:name="Table 3D effects 2" w:semiHidden="1" w:unhideWhenUsed="1"/>
-    <w:lsdException w:name="Table 3D effects 3" w:semiHidden="1" w:unhideWhenUsed="1"/>
-    <w:lsdException w:name="Table Contemporary" w:semiHidden="1" w:unhideWhenUsed="1"/>
-    <w:lsdException w:name="Table Elegant" w:semiHidden="1" w:unhideWhenUsed="1"/>
-    <w:lsdException w:name="Table Professional" w:semiHidden="1" w:unhideWhenUsed="1"/>
-    <w:lsdException w:name="Table Subtle 1" w:semiHidden="1" w:unhideWhenUsed="1"/>
-    <w:lsdException w:name="Table Subtle 2" w:semiHidden="1" w:unhideWhenUsed="1"/>
-    <w:lsdException w:name="Table Web 1" w:semiHidden="1" w:unhideWhenUsed="1"/>
-    <w:lsdException w:name="Table Web 2" w:semiHidden="1" w:unhideWhenUsed="1"/>
-    <w:lsdException w:name="Table Web 3" w:semiHidden="1" w:unhideWhenUsed="1"/>
-    <w:lsdException w:name="Balloon Text" w:semiHidden="1" w:unhideWhenUsed="1"/>
-    <w:lsdException w:name="Table Grid" w:uiPriority="59"/>
-    <w:lsdException w:name="Table Theme" w:semiHidden="1" w:unhideWhenUsed="1"/>
-    <w:lsdException w:name="Placeholder Text" w:semiHidden="1"/>
-    <w:lsdException w:name="No Spacing" w:uiPriority="1" w:qFormat="1"/>
-    <w:lsdException w:name="Light Shading" w:uiPriority="60"/>
-    <w:lsdException w:name="Light List" w:uiPriority="61"/>
-    <w:lsdException w:name="Light Grid" w:uiPriority="62"/>
-    <w:lsdException w:name="Medium Shading 1" w:uiPriority="63"/>
-    <w:lsdException w:name="Medium Shading 2" w:uiPriority="64"/>
-    <w:lsdException w:name="Medium List 1" w:uiPriority="65"/>
-    <w:lsdException w:name="Medium List 2" w:uiPriority="66"/>
-    <w:lsdException w:name="Medium Grid 1" w:uiPriority="67"/>
-    <w:lsdException w:name="Medium Grid 2" w:uiPriority="68"/>
-    <w:lsdException w:name="Medium Grid 3" w:uiPriority="69"/>
-    <w:lsdException w:name="Dark List" w:uiPriority="70"/>
-    <w:lsdException w:name="Colorful Shading" w:uiPriority="71"/>
-    <w:lsdException w:name="Colorful List" w:uiPriority="72"/>
-    <w:lsdException w:name="Colorful Grid" w:uiPriority="73"/>
-    <w:lsdException w:name="Light Shading Accent 1" w:uiPriority="60"/>
-    <w:lsdException w:name="Light List Accent 1" w:uiPriority="61"/>
-    <w:lsdException w:name="Light Grid Accent 1" w:uiPriority="62"/>
-    <w:lsdException w:name="Medium Shading 1 Accent 1" w:uiPriority="63"/>
-    <w:lsdException w:name="Medium Shading 2 Accent 1" w:uiPriority="64"/>
-    <w:lsdException w:name="Medium List 1 Accent 1" w:uiPriority="65"/>
-    <w:lsdException w:name="Revision" w:semiHidden="1"/>
-    <w:lsdException w:name="List Paragraph" w:uiPriority="34" w:qFormat="1"/>
-    <w:lsdException w:name="Quote" w:uiPriority="29" w:qFormat="1"/>
-    <w:lsdException w:name="Intense Quote" w:uiPriority="30" w:qFormat="1"/>
-    <w:lsdException w:name="Medium List 2 Accent 1" w:uiPriority="66"/>
-    <w:lsdException w:name="Medium Grid 1 Accent 1" w:uiPriority="67"/>
-    <w:lsdException w:name="Medium Grid 2 Accent 1" w:uiPriority="68"/>
-    <w:lsdException w:name="Medium Grid 3 Accent 1" w:uiPriority="69"/>
-    <w:lsdException w:name="Dark List Accent 1" w:uiPriority="70"/>
-    <w:lsdException w:name="Colorful Shading Accent 1" w:uiPriority="71"/>
-    <w:lsdException w:name="Colorful List Accent 1" w:uiPriority="72"/>
-    <w:lsdException w:name="Colorful Grid Accent 1" w:uiPriority="73"/>
-    <w:lsdException w:name="Light Shading Accent 2" w:uiPriority="60"/>
-    <w:lsdException w:name="Light List Accent 2" w:uiPriority="61"/>
-    <w:lsdException w:name="Light Grid Accent 2" w:uiPriority="62"/>
-    <w:lsdException w:name="Medium Shading 1 Accent 2" w:uiPriority="63"/>
-    <w:lsdException w:name="Medium Shading 2 Accent 2" w:uiPriority="64"/>
-    <w:lsdException w:name="Medium List 1 Accent 2" w:uiPriority="65"/>
-    <w:lsdException w:name="Medium List 2 Accent 2" w:uiPriority="66"/>
-    <w:lsdException w:name="Medium Grid 1 Accent 2" w:uiPriority="67"/>
-    <w:lsdException w:name="Medium Grid 2 Accent 2" w:uiPriority="68"/>
-    <w:lsdException w:name="Medium Grid 3 Accent 2" w:uiPriority="69"/>
-    <w:lsdException w:name="Dark List Accent 2" w:uiPriority="70"/>
-    <w:lsdException w:name="Colorful Shading Accent 2" w:uiPriority="71"/>
-    <w:lsdException w:name="Colorful List Accent 2" w:uiPriority="72"/>
-    <w:lsdException w:name="Colorful Grid Accent 2" w:uiPriority="73"/>
-    <w:lsdException w:name="Light Shading Accent 3" w:uiPriority="60"/>
-    <w:lsdException w:name="Light List Accent 3" w:uiPriority="61"/>
-    <w:lsdException w:name="Light Grid Accent 3" w:uiPriority="62"/>
-    <w:lsdException w:name="Medium Shading 1 Accent 3" w:uiPriority="63"/>
-    <w:lsdException w:name="Medium Shading 2 Accent 3" w:uiPriority="64"/>
-    <w:lsdException w:name="Medium List 1 Accent 3" w:uiPriority="65"/>
-    <w:lsdException w:name="Medium List 2 Accent 3" w:uiPriority="66"/>
-    <w:lsdException w:name="Medium Grid 1 Accent 3" w:uiPriority="67"/>
-    <w:lsdException w:name="Medium Grid 2 Accent 3" w:uiPriority="68"/>
-    <w:lsdException w:name="Medium Grid 3 Accent 3" w:uiPriority="69"/>
-    <w:lsdException w:name="Dark List Accent 3" w:uiPriority="70"/>
-    <w:lsdException w:name="Colorful Shading Accent 3" w:uiPriority="71"/>
-    <w:lsdException w:name="Colorful List Accent 3" w:uiPriority="72"/>
-    <w:lsdException w:name="Colorful Grid Accent 3" w:uiPriority="73"/>
-    <w:lsdException w:name="Light Shading Accent 4" w:uiPriority="60"/>
-    <w:lsdException w:name="Light List Accent 4" w:uiPriority="61"/>
-    <w:lsdException w:name="Light Grid Accent 4" w:uiPriority="62"/>
-    <w:lsdException w:name="Medium Shading 1 Accent 4" w:uiPriority="63"/>
-    <w:lsdException w:name="Medium Shading 2 Accent 4" w:uiPriority="64"/>
-    <w:lsdException w:name="Medium List 1 Accent 4" w:uiPriority="65"/>
-    <w:lsdException w:name="Medium List 2 Accent 4" w:uiPriority="66"/>
-    <w:lsdException w:name="Medium Grid 1 Accent 4" w:uiPriority="67"/>
-    <w:lsdException w:name="Medium Grid 2 Accent 4" w:uiPriority="68"/>
-    <w:lsdException w:name="Medium Grid 3 Accent 4" w:uiPriority="69"/>
-    <w:lsdException w:name="Dark List Accent 4" w:uiPriority="70"/>
-    <w:lsdException w:name="Colorful Shading Accent 4" w:uiPriority="71"/>
-    <w:lsdException w:name="Colorful List Accent 4" w:uiPriority="72"/>
-    <w:lsdException w:name="Colorful Grid Accent 4" w:uiPriority="73"/>
-    <w:lsdException w:name="Light Shading Accent 5" w:uiPriority="60"/>
-    <w:lsdException w:name="Light List Accent 5" w:uiPriority="61"/>
-    <w:lsdException w:name="Light Grid Accent 5" w:uiPriority="62"/>
-    <w:lsdException w:name="Medium Shading 1 Accent 5" w:uiPriority="63"/>
-    <w:lsdException w:name="Medium Shading 2 Accent 5" w:uiPriority="64"/>
-    <w:lsdException w:name="Medium List 1 Accent 5" w:uiPriority="65"/>
-    <w:lsdException w:name="Medium List 2 Accent 5" w:uiPriority="66"/>
-    <w:lsdException w:name="Medium Grid 1 Accent 5" w:uiPriority="67"/>
-    <w:lsdException w:name="Medium Grid 2 Accent 5" w:uiPriority="68"/>
-    <w:lsdException w:name="Medium Grid 3 Accent 5" w:uiPriority="69"/>
-    <w:lsdException w:name="Dark List Accent 5" w:uiPriority="70"/>
-    <w:lsdException w:name="Colorful Shading Accent 5" w:uiPriority="71"/>
-    <w:lsdException w:name="Colorful List Accent 5" w:uiPriority="72"/>
-    <w:lsdException w:name="Colorful Grid Accent 5" w:uiPriority="73"/>
-    <w:lsdException w:name="Light Shading Accent 6" w:uiPriority="60"/>
-    <w:lsdException w:name="Light List Accent 6" w:uiPriority="61"/>
-    <w:lsdException w:name="Light Grid Accent 6" w:uiPriority="62"/>
-    <w:lsdException w:name="Medium Shading 1 Accent 6" w:uiPriority="63"/>
-    <w:lsdException w:name="Medium Shading 2 Accent 6" w:uiPriority="64"/>
-    <w:lsdException w:name="Medium List 1 Accent 6" w:uiPriority="65"/>
-    <w:lsdException w:name="Medium List 2 Accent 6" w:uiPriority="66"/>
-    <w:lsdException w:name="Medium Grid 1 Accent 6" w:uiPriority="67"/>
-    <w:lsdException w:name="Medium Grid 2 Accent 6" w:uiPriority="68"/>
-    <w:lsdException w:name="Medium Grid 3 Accent 6" w:uiPriority="69"/>
-    <w:lsdException w:name="Dark List Accent 6" w:uiPriority="70"/>
-    <w:lsdException w:name="Colorful Shading Accent 6" w:uiPriority="71"/>
-    <w:lsdException w:name="Colorful List Accent 6" w:uiPriority="72"/>
-    <w:lsdException w:name="Colorful Grid Accent 6" w:uiPriority="73"/>
-    <w:lsdException w:name="Subtle Emphasis" w:uiPriority="19" w:qFormat="1"/>
-    <w:lsdException w:name="Intense Emphasis" w:uiPriority="21" w:qFormat="1"/>
-    <w:lsdException w:name="Subtle Reference" w:uiPriority="31" w:qFormat="1"/>
-    <w:lsdException w:name="Intense Reference" w:uiPriority="32" w:qFormat="1"/>
-    <w:lsdException w:name="Book Title" w:uiPriority="33" w:qFormat="1"/>
-    <w:lsdException w:name="Bibliography" w:semiHidden="1" w:uiPriority="37" w:unhideWhenUsed="1"/>
-    <w:lsdException w:name="TOC Heading" w:semiHidden="1" w:uiPriority="39" w:unhideWhenUsed="1" w:qFormat="1"/>
-    <w:lsdException w:name="Plain Table 1" w:uiPriority="41"/>
-    <w:lsdException w:name="Plain Table 2" w:uiPriority="42"/>
-    <w:lsdException w:name="Plain Table 3" w:uiPriority="43"/>
-    <w:lsdException w:name="Plain Table 4" w:uiPriority="44"/>
-    <w:lsdException w:name="Plain Table 5" w:uiPriority="45"/>
-    <w:lsdException w:name="Grid Table Light" w:uiPriority="40"/>
-    <w:lsdException w:name="Grid Table 1 Light" w:uiPriority="46"/>
-    <w:lsdException w:name="Grid Table 2" w:uiPriority="47"/>
-    <w:lsdException w:name="Grid Table 3" w:uiPriority="48"/>
-    <w:lsdException w:name="Grid Table 4" w:uiPriority="49"/>
-    <w:lsdException w:name="Grid Table 5 Dark" w:uiPriority="50"/>
-    <w:lsdException w:name="Grid Table 6 Colorful" w:uiPriority="51"/>
-    <w:lsdException w:name="Grid Table 7 Colorful" w:uiPriority="52"/>
-    <w:lsdException w:name="Grid Table 1 Light Accent 1" w:uiPriority="46"/>
-    <w:lsdException w:name="Grid Table 2 Accent 1" w:uiPriority="47"/>
-    <w:lsdException w:name="Grid Table 3 Accent 1" w:uiPriority="48"/>
-    <w:lsdException w:name="Grid Table 4 Accent 1" w:uiPriority="49"/>
-    <w:lsdException w:name="Grid Table 5 Dark Accent 1" w:uiPriority="50"/>
-    <w:lsdException w:name="Grid Table 6 Colorful Accent 1" w:uiPriority="51"/>
-    <w:lsdException w:name="Grid Table 7 Colorful Accent 1" w:uiPriority="52"/>
-    <w:lsdException w:name="Grid Table 1 Light Accent 2" w:uiPriority="46"/>
-    <w:lsdException w:name="Grid Table 2 Accent 2" w:uiPriority="47"/>
-    <w:lsdException w:name="Grid Table 3 Accent 2" w:uiPriority="48"/>
-    <w:lsdException w:name="Grid Table 4 Accent 2" w:uiPriority="49"/>
-    <w:lsdException w:name="Grid Table 5 Dark Accent 2" w:uiPriority="50"/>
-    <w:lsdException w:name="Grid Table 6 Colorful Accent 2" w:uiPriority="51"/>
-    <w:lsdException w:name="Grid Table 7 Colorful Accent 2" w:uiPriority="52"/>
-    <w:lsdException w:name="Grid Table 1 Light Accent 3" w:uiPriority="46"/>
-    <w:lsdException w:name="Grid Table 2 Accent 3" w:uiPriority="47"/>
-    <w:lsdException w:name="Grid Table 3 Accent 3" w:uiPriority="48"/>
-    <w:lsdException w:name="Grid Table 4 Accent 3" w:uiPriority="49"/>
-    <w:lsdException w:name="Grid Table 5 Dark Accent 3" w:uiPriority="50"/>
-    <w:lsdException w:name="Grid Table 6 Colorful Accent 3" w:uiPriority="51"/>
-    <w:lsdException w:name="Grid Table 7 Colorful Accent 3" w:uiPriority="52"/>
-    <w:lsdException w:name="Grid Table 1 Light Accent 4" w:uiPriority="46"/>
-    <w:lsdException w:name="Grid Table 2 Accent 4" w:uiPriority="47"/>
-    <w:lsdException w:name="Grid Table 3 Accent 4" w:uiPriority="48"/>
-    <w:lsdException w:name="Grid Table 4 Accent 4" w:uiPriority="49"/>
-    <w:lsdException w:name="Grid Table 5 Dark Accent 4" w:uiPriority="50"/>
-    <w:lsdException w:name="Grid Table 6 Colorful Accent 4" w:uiPriority="51"/>
-    <w:lsdException w:name="Grid Table 7 Colorful Accent 4" w:uiPriority="52"/>
-    <w:lsdException w:name="Grid Table 1 Light Accent 5" w:uiPriority="46"/>
-    <w:lsdException w:name="Grid Table 2 Accent 5" w:uiPriority="47"/>
-    <w:lsdException w:name="Grid Table 3 Accent 5" w:uiPriority="48"/>
-    <w:lsdException w:name="Grid Table 4 Accent 5" w:uiPriority="49"/>
-    <w:lsdException w:name="Grid Table 5 Dark Accent 5" w:uiPriority="50"/>
-    <w:lsdException w:name="Grid Table 6 Colorful Accent 5" w:uiPriority="51"/>
-    <w:lsdException w:name="Grid Table 7 Colorful Accent 5" w:uiPriority="52"/>
-    <w:lsdException w:name="Grid Table 1 Light Accent 6" w:uiPriority="46"/>
-    <w:lsdException w:name="Grid Table 2 Accent 6" w:uiPriority="47"/>
-    <w:lsdException w:name="Grid Table 3 Accent 6" w:uiPriority="48"/>
-    <w:lsdException w:name="Grid Table 4 Accent 6" w:uiPriority="49"/>
-    <w:lsdException w:name="Grid Table 5 Dark Accent 6" w:uiPriority="50"/>
-    <w:lsdException w:name="Grid Table 6 Colorful Accent 6" w:uiPriority="51"/>
-    <w:lsdException w:name="Grid Table 7 Colorful Accent 6" w:uiPriority="52"/>
-    <w:lsdException w:name="List Table 1 Light" w:uiPriority="46"/>
-    <w:lsdException w:name="List Table 2" w:uiPriority="47"/>
-    <w:lsdException w:name="List Table 3" w:uiPriority="48"/>
-    <w:lsdException w:name="List Table 4" w:uiPriority="49"/>
-    <w:lsdException w:name="List Table 5 Dark" w:uiPriority="50"/>
-    <w:lsdException w:name="List Table 6 Colorful" w:uiPriority="51"/>
-    <w:lsdException w:name="List Table 7 Colorful" w:uiPriority="52"/>
-    <w:lsdException w:name="List Table 1 Light Accent 1" w:uiPriority="46"/>
-    <w:lsdException w:name="List Table 2 Accent 1" w:uiPriority="47"/>
-    <w:lsdException w:name="List Table 3 Accent 1" w:uiPriority="48"/>
-    <w:lsdException w:name="List Table 4 Accent 1" w:uiPriority="49"/>
-    <w:lsdException w:name="List Table 5 Dark Accent 1" w:uiPriority="50"/>
-    <w:lsdException w:name="List Table 6 Colorful Accent 1" w:uiPriority="51"/>
-    <w:lsdException w:name="List Table 7 Colorful Accent 1" w:uiPriority="52"/>
-    <w:lsdException w:name="List Table 1 Light Accent 2" w:uiPriority="46"/>
-    <w:lsdException w:name="List Table 2 Accent 2" w:uiPriority="47"/>
-    <w:lsdException w:name="List Table 3 Accent 2" w:uiPriority="48"/>
-    <w:lsdException w:name="List Table 4 Accent 2" w:uiPriority="49"/>
-    <w:lsdException w:name="List Table 5 Dark Accent 2" w:uiPriority="50"/>
-    <w:lsdException w:name="List Table 6 Colorful Accent 2" w:uiPriority="51"/>
-    <w:lsdException w:name="List Table 7 Colorful Accent 2" w:uiPriority="52"/>
-    <w:lsdException w:name="List Table 1 Light Accent 3" w:uiPriority="46"/>
-    <w:lsdException w:name="List Table 2 Accent 3" w:uiPriority="47"/>
-    <w:lsdException w:name="List Table 3 Accent 3" w:uiPriority="48"/>
-    <w:lsdException w:name="List Table 4 Accent 3" w:uiPriority="49"/>
-    <w:lsdException w:name="List Table 5 Dark Accent 3" w:uiPriority="50"/>
-    <w:lsdException w:name="List Table 6 Colorful Accent 3" w:uiPriority="51"/>
-    <w:lsdException w:name="List Table 7 Colorful Accent 3" w:uiPriority="52"/>
-    <w:lsdException w:name="List Table 1 Light Accent 4" w:uiPriority="46"/>
-    <w:lsdException w:name="List Table 2 Accent 4" w:uiPriority="47"/>
-    <w:lsdException w:name="List Table 3 Accent 4" w:uiPriority="48"/>
-    <w:lsdException w:name="List Table 4 Accent 4" w:uiPriority="49"/>
-    <w:lsdException w:name="List Table 5 Dark Accent 4" w:uiPriority="50"/>
-    <w:lsdException w:name="List Table 6 Colorful Accent 4" w:uiPriority="51"/>
-    <w:lsdException w:name="List Table 7 Colorful Accent 4" w:uiPriority="52"/>
-    <w:lsdException w:name="List Table 1 Light Accent 5" w:uiPriority="46"/>
-    <w:lsdException w:name="List Table 2 Accent 5" w:uiPriority="47"/>
-    <w:lsdException w:name="List Table 3 Accent 5" w:uiPriority="48"/>
-    <w:lsdException w:name="List Table 4 Accent 5" w:uiPriority="49"/>
-    <w:lsdException w:name="List Table 5 Dark Accent 5" w:uiPriority="50"/>
-    <w:lsdException w:name="List Table 6 Colorful Accent 5" w:uiPriority="51"/>
-    <w:lsdException w:name="List Table 7 Colorful Accent 5" w:uiPriority="52"/>
-    <w:lsdException w:name="List Table 1 Light Accent 6" w:uiPriority="46"/>
-    <w:lsdException w:name="List Table 2 Accent 6" w:uiPriority="47"/>
-    <w:lsdException w:name="List Table 3 Accent 6" w:uiPriority="48"/>
-    <w:lsdException w:name="List Table 4 Accent 6" w:uiPriority="49"/>
-    <w:lsdException w:name="List Table 5 Dark Accent 6" w:uiPriority="50"/>
-    <w:lsdException w:name="List Table 6 Colorful Accent 6" w:uiPriority="51"/>
-    <w:lsdException w:name="List Table 7 Colorful Accent 6" w:uiPriority="52"/>
+  <w:latentStyles w:defLockedState="0" w:defUIPriority="99" w:defSemiHidden="1" w:defUnhideWhenUsed="1" w:defQFormat="0" w:count="267">
+    <w:lsdException w:name="Normal" w:semiHidden="0" w:uiPriority="0" w:unhideWhenUsed="0" w:qFormat="1"/>
+    <w:lsdException w:name="heading 1" w:semiHidden="0" w:uiPriority="0" w:unhideWhenUsed="0" w:qFormat="1"/>
+    <w:lsdException w:name="heading 2" w:uiPriority="0" w:qFormat="1"/>
+    <w:lsdException w:name="heading 3" w:uiPriority="9" w:qFormat="1"/>
+    <w:lsdException w:name="heading 4" w:uiPriority="9" w:qFormat="1"/>
+    <w:lsdException w:name="heading 5" w:uiPriority="9" w:qFormat="1"/>
+    <w:lsdException w:name="heading 6" w:uiPriority="9" w:qFormat="1"/>
+    <w:lsdException w:name="heading 7" w:uiPriority="9" w:qFormat="1"/>
+    <w:lsdException w:name="heading 8" w:uiPriority="9" w:qFormat="1"/>
+    <w:lsdException w:name="heading 9" w:uiPriority="9" w:qFormat="1"/>
+    <w:lsdException w:name="toc 1" w:uiPriority="39" w:qFormat="1"/>
+    <w:lsdException w:name="toc 2" w:uiPriority="39" w:qFormat="1"/>
+    <w:lsdException w:name="toc 3" w:uiPriority="39" w:qFormat="1"/>
+    <w:lsdException w:name="toc 4" w:uiPriority="39"/>
+    <w:lsdException w:name="toc 5" w:uiPriority="39"/>
+    <w:lsdException w:name="toc 6" w:uiPriority="39"/>
+    <w:lsdException w:name="toc 7" w:uiPriority="39"/>
+    <w:lsdException w:name="toc 8" w:uiPriority="39"/>
+    <w:lsdException w:name="toc 9" w:uiPriority="39"/>
+    <w:lsdException w:name="caption" w:uiPriority="35" w:qFormat="1"/>
+    <w:lsdException w:name="Title" w:semiHidden="0" w:uiPriority="10" w:unhideWhenUsed="0" w:qFormat="1"/>
+    <w:lsdException w:name="Default Paragraph Font" w:uiPriority="1"/>
+    <w:lsdException w:name="Body Text" w:uiPriority="0"/>
+    <w:lsdException w:name="Subtitle" w:semiHidden="0" w:uiPriority="11" w:unhideWhenUsed="0" w:qFormat="1"/>
+    <w:lsdException w:name="Strong" w:semiHidden="0" w:uiPriority="22" w:unhideWhenUsed="0" w:qFormat="1"/>
+    <w:lsdException w:name="Emphasis" w:semiHidden="0" w:uiPriority="20" w:unhideWhenUsed="0" w:qFormat="1"/>
+    <w:lsdException w:name="Table Grid" w:semiHidden="0" w:uiPriority="59" w:unhideWhenUsed="0"/>
+    <w:lsdException w:name="Placeholder Text" w:unhideWhenUsed="0"/>
+    <w:lsdException w:name="No Spacing" w:semiHidden="0" w:uiPriority="1" w:unhideWhenUsed="0" w:qFormat="1"/>
+    <w:lsdException w:name="Light Shading" w:semiHidden="0" w:uiPriority="60" w:unhideWhenUsed="0"/>
+    <w:lsdException w:name="Light List" w:semiHidden="0" w:uiPriority="61" w:unhideWhenUsed="0"/>
+    <w:lsdException w:name="Light Grid" w:semiHidden="0" w:uiPriority="62" w:unhideWhenUsed="0"/>
+    <w:lsdException w:name="Medium Shading 1" w:semiHidden="0" w:uiPriority="63" w:unhideWhenUsed="0"/>
+    <w:lsdException w:name="Medium Shading 2" w:semiHidden="0" w:uiPriority="64" w:unhideWhenUsed="0"/>
+    <w:lsdException w:name="Medium List 1" w:semiHidden="0" w:uiPriority="65" w:unhideWhenUsed="0"/>
+    <w:lsdException w:name="Medium List 2" w:semiHidden="0" w:uiPriority="66" w:unhideWhenUsed="0"/>
+    <w:lsdException w:name="Medium Grid 1" w:semiHidden="0" w:uiPriority="67" w:unhideWhenUsed="0"/>
+    <w:lsdException w:name="Medium Grid 2" w:semiHidden="0" w:uiPriority="68" w:unhideWhenUsed="0"/>
+    <w:lsdException w:name="Medium Grid 3" w:semiHidden="0" w:uiPriority="69" w:unhideWhenUsed="0"/>
+    <w:lsdException w:name="Dark List" w:semiHidden="0" w:uiPriority="70" w:unhideWhenUsed="0"/>
+    <w:lsdException w:name="Colorful Shading" w:semiHidden="0" w:uiPriority="71" w:unhideWhenUsed="0"/>
+    <w:lsdException w:name="Colorful List" w:semiHidden="0" w:uiPriority="72" w:unhideWhenUsed="0"/>
+    <w:lsdException w:name="Colorful Grid" w:semiHidden="0" w:uiPriority="73" w:unhideWhenUsed="0"/>
+    <w:lsdException w:name="Light Shading Accent 1" w:semiHidden="0" w:uiPriority="60" w:unhideWhenUsed="0"/>
+    <w:lsdException w:name="Light List Accent 1" w:semiHidden="0" w:uiPriority="61" w:unhideWhenUsed="0"/>
+    <w:lsdException w:name="Light Grid Accent 1" w:semiHidden="0" w:uiPriority="62" w:unhideWhenUsed="0"/>
+    <w:lsdException w:name="Medium Shading 1 Accent 1" w:semiHidden="0" w:uiPriority="63" w:unhideWhenUsed="0"/>
+    <w:lsdException w:name="Medium Shading 2 Accent 1" w:semiHidden="0" w:uiPriority="64" w:unhideWhenUsed="0"/>
+    <w:lsdException w:name="Medium List 1 Accent 1" w:semiHidden="0" w:uiPriority="65" w:unhideWhenUsed="0"/>
+    <w:lsdException w:name="Revision" w:unhideWhenUsed="0"/>
+    <w:lsdException w:name="List Paragraph" w:semiHidden="0" w:uiPriority="34" w:unhideWhenUsed="0" w:qFormat="1"/>
+    <w:lsdException w:name="Quote" w:semiHidden="0" w:uiPriority="29" w:unhideWhenUsed="0" w:qFormat="1"/>
+    <w:lsdException w:name="Intense Quote" w:semiHidden="0" w:uiPriority="30" w:unhideWhenUsed="0" w:qFormat="1"/>
+    <w:lsdException w:name="Medium List 2 Accent 1" w:semiHidden="0" w:uiPriority="66" w:unhideWhenUsed="0"/>
+    <w:lsdException w:name="Medium Grid 1 Accent 1" w:semiHidden="0" w:uiPriority="67" w:unhideWhenUsed="0"/>
+    <w:lsdException w:name="Medium Grid 2 Accent 1" w:semiHidden="0" w:uiPriority="68" w:unhideWhenUsed="0"/>
+    <w:lsdException w:name="Medium Grid 3 Accent 1" w:semiHidden="0" w:uiPriority="69" w:unhideWhenUsed="0"/>
+    <w:lsdException w:name="Dark List Accent 1" w:semiHidden="0" w:uiPriority="70" w:unhideWhenUsed="0"/>
+    <w:lsdException w:name="Colorful Shading Accent 1" w:semiHidden="0" w:uiPriority="71" w:unhideWhenUsed="0"/>
+    <w:lsdException w:name="Colorful List Accent 1" w:semiHidden="0" w:uiPriority="72" w:unhideWhenUsed="0"/>
+    <w:lsdException w:name="Colorful Grid Accent 1" w:semiHidden="0" w:uiPriority="73" w:unhideWhenUsed="0"/>
+    <w:lsdException w:name="Light Shading Accent 2" w:semiHidden="0" w:uiPriority="60" w:unhideWhenUsed="0"/>
+    <w:lsdException w:name="Light List Accent 2" w:semiHidden="0" w:uiPriority="61" w:unhideWhenUsed="0"/>
+    <w:lsdException w:name="Light Grid Accent 2" w:semiHidden="0" w:uiPriority="62" w:unhideWhenUsed="0"/>
+    <w:lsdException w:name="Medium Shading 1 Accent 2" w:semiHidden="0" w:uiPriority="63" w:unhideWhenUsed="0"/>
+    <w:lsdException w:name="Medium Shading 2 Accent 2" w:semiHidden="0" w:uiPriority="64" w:unhideWhenUsed="0"/>
+    <w:lsdException w:name="Medium List 1 Accent 2" w:semiHidden="0" w:uiPriority="65" w:unhideWhenUsed="0"/>
+    <w:lsdException w:name="Medium List 2 Accent 2" w:semiHidden="0" w:uiPriority="66" w:unhideWhenUsed="0"/>
+    <w:lsdException w:name="Medium Grid 1 Accent 2" w:semiHidden="0" w:uiPriority="67" w:unhideWhenUsed="0"/>
+    <w:lsdException w:name="Medium Grid 2 Accent 2" w:semiHidden="0" w:uiPriority="68" w:unhideWhenUsed="0"/>
+    <w:lsdException w:name="Medium Grid 3 Accent 2" w:semiHidden="0" w:uiPriority="69" w:unhideWhenUsed="0"/>
+    <w:lsdException w:name="Dark List Accent 2" w:semiHidden="0" w:uiPriority="70" w:unhideWhenUsed="0"/>
+    <w:lsdException w:name="Colorful Shading Accent 2" w:semiHidden="0" w:uiPriority="71" w:unhideWhenUsed="0"/>
+    <w:lsdException w:name="Colorful List Accent 2" w:semiHidden="0" w:uiPriority="72" w:unhideWhenUsed="0"/>
+    <w:lsdException w:name="Colorful Grid Accent 2" w:semiHidden="0" w:uiPriority="73" w:unhideWhenUsed="0"/>
+    <w:lsdException w:name="Light Shading Accent 3" w:semiHidden="0" w:uiPriority="60" w:unhideWhenUsed="0"/>
+    <w:lsdException w:name="Light List Accent 3" w:semiHidden="0" w:uiPriority="61" w:unhideWhenUsed="0"/>
+    <w:lsdException w:name="Light Grid Accent 3" w:semiHidden="0" w:uiPriority="62" w:unhideWhenUsed="0"/>
+    <w:lsdException w:name="Medium Shading 1 Accent 3" w:semiHidden="0" w:uiPriority="63" w:unhideWhenUsed="0"/>
+    <w:lsdException w:name="Medium Shading 2 Accent 3" w:semiHidden="0" w:uiPriority="64" w:unhideWhenUsed="0"/>
+    <w:lsdException w:name="Medium List 1 Accent 3" w:semiHidden="0" w:uiPriority="65" w:unhideWhenUsed="0"/>
+    <w:lsdException w:name="Medium List 2 Accent 3" w:semiHidden="0" w:uiPriority="66" w:unhideWhenUsed="0"/>
+    <w:lsdException w:name="Medium Grid 1 Accent 3" w:semiHidden="0" w:uiPriority="67" w:unhideWhenUsed="0"/>
+    <w:lsdException w:name="Medium Grid 2 Accent 3" w:semiHidden="0" w:uiPriority="68" w:unhideWhenUsed="0"/>
+    <w:lsdException w:name="Medium Grid 3 Accent 3" w:semiHidden="0" w:uiPriority="69" w:unhideWhenUsed="0"/>
+    <w:lsdException w:name="Dark List Accent 3" w:semiHidden="0" w:uiPriority="70" w:unhideWhenUsed="0"/>
+    <w:lsdException w:name="Colorful Shading Accent 3" w:semiHidden="0" w:uiPriority="71" w:unhideWhenUsed="0"/>
+    <w:lsdException w:name="Colorful List Accent 3" w:semiHidden="0" w:uiPriority="72" w:unhideWhenUsed="0"/>
+    <w:lsdException w:name="Colorful Grid Accent 3" w:semiHidden="0" w:uiPriority="73" w:unhideWhenUsed="0"/>
+    <w:lsdException w:name="Light Shading Accent 4" w:semiHidden="0" w:uiPriority="60" w:unhideWhenUsed="0"/>
+    <w:lsdException w:name="Light List Accent 4" w:semiHidden="0" w:uiPriority="61" w:unhideWhenUsed="0"/>
+    <w:lsdException w:name="Light Grid Accent 4" w:semiHidden="0" w:uiPriority="62" w:unhideWhenUsed="0"/>
+    <w:lsdException w:name="Medium Shading 1 Accent 4" w:semiHidden="0" w:uiPriority="63" w:unhideWhenUsed="0"/>
+    <w:lsdException w:name="Medium Shading 2 Accent 4" w:semiHidden="0" w:uiPriority="64" w:unhideWhenUsed="0"/>
+    <w:lsdException w:name="Medium List 1 Accent 4" w:semiHidden="0" w:uiPriority="65" w:unhideWhenUsed="0"/>
+    <w:lsdException w:name="Medium List 2 Accent 4" w:semiHidden="0" w:uiPriority="66" w:unhideWhenUsed="0"/>
+    <w:lsdException w:name="Medium Grid 1 Accent 4" w:semiHidden="0" w:uiPriority="67" w:unhideWhenUsed="0"/>
+    <w:lsdException w:name="Medium Grid 2 Accent 4" w:semiHidden="0" w:uiPriority="68" w:unhideWhenUsed="0"/>
+    <w:lsdException w:name="Medium Grid 3 Accent 4" w:semiHidden="0" w:uiPriority="69" w:unhideWhenUsed="0"/>
+    <w:lsdException w:name="Dark List Accent 4" w:semiHidden="0" w:uiPriority="70" w:unhideWhenUsed="0"/>
+    <w:lsdException w:name="Colorful Shading Accent 4" w:semiHidden="0" w:uiPriority="71" w:unhideWhenUsed="0"/>
+    <w:lsdException w:name="Colorful List Accent 4" w:semiHidden="0" w:uiPriority="72" w:unhideWhenUsed="0"/>
+    <w:lsdException w:name="Colorful Grid Accent 4" w:semiHidden="0" w:uiPriority="73" w:unhideWhenUsed="0"/>
+    <w:lsdException w:name="Light Shading Accent 5" w:semiHidden="0" w:uiPriority="60" w:unhideWhenUsed="0"/>
+    <w:lsdException w:name="Light List Accent 5" w:semiHidden="0" w:uiPriority="61" w:unhideWhenUsed="0"/>
+    <w:lsdException w:name="Light Grid Accent 5" w:semiHidden="0" w:uiPriority="62" w:unhideWhenUsed="0"/>
+    <w:lsdException w:name="Medium Shading 1 Accent 5" w:semiHidden="0" w:uiPriority="63" w:unhideWhenUsed="0"/>
+    <w:lsdException w:name="Medium Shading 2 Accent 5" w:semiHidden="0" w:uiPriority="64" w:unhideWhenUsed="0"/>
+    <w:lsdException w:name="Medium List 1 Accent 5" w:semiHidden="0" w:uiPriority="65" w:unhideWhenUsed="0"/>
+    <w:lsdException w:name="Medium List 2 Accent 5" w:semiHidden="0" w:uiPriority="66" w:unhideWhenUsed="0"/>
+    <w:lsdException w:name="Medium Grid 1 Accent 5" w:semiHidden="0" w:uiPriority="67" w:unhideWhenUsed="0"/>
+    <w:lsdException w:name="Medium Grid 2 Accent 5" w:semiHidden="0" w:uiPriority="68" w:unhideWhenUsed="0"/>
+    <w:lsdException w:name="Medium Grid 3 Accent 5" w:semiHidden="0" w:uiPriority="69" w:unhideWhenUsed="0"/>
+    <w:lsdException w:name="Dark List Accent 5" w:semiHidden="0" w:uiPriority="70" w:unhideWhenUsed="0"/>
+    <w:lsdException w:name="Colorful Shading Accent 5" w:semiHidden="0" w:uiPriority="71" w:unhideWhenUsed="0"/>
+    <w:lsdException w:name="Colorful List Accent 5" w:semiHidden="0" w:uiPriority="72" w:unhideWhenUsed="0"/>
+    <w:lsdException w:name="Colorful Grid Accent 5" w:semiHidden="0" w:uiPriority="73" w:unhideWhenUsed="0"/>
+    <w:lsdException w:name="Light Shading Accent 6" w:semiHidden="0" w:uiPriority="60" w:unhideWhenUsed="0"/>
+    <w:lsdException w:name="Light List Accent 6" w:semiHidden="0" w:uiPriority="61" w:unhideWhenUsed="0"/>
+    <w:lsdException w:name="Light Grid Accent 6" w:semiHidden="0" w:uiPriority="62" w:unhideWhenUsed="0"/>
+    <w:lsdException w:name="Medium Shading 1 Accent 6" w:semiHidden="0" w:uiPriority="63" w:unhideWhenUsed="0"/>
+    <w:lsdException w:name="Medium Shading 2 Accent 6" w:semiHidden="0" w:uiPriority="64" w:unhideWhenUsed="0"/>
+    <w:lsdException w:name="Medium List 1 Accent 6" w:semiHidden="0" w:uiPriority="65" w:unhideWhenUsed="0"/>
+    <w:lsdException w:name="Medium List 2 Accent 6" w:semiHidden="0" w:uiPriority="66" w:unhideWhenUsed="0"/>
+    <w:lsdException w:name="Medium Grid 1 Accent 6" w:semiHidden="0" w:uiPriority="67" w:unhideWhenUsed="0"/>
+    <w:lsdException w:name="Medium Grid 2 Accent 6" w:semiHidden="0" w:uiPriority="68" w:unhideWhenUsed="0"/>
+    <w:lsdException w:name="Medium Grid 3 Accent 6" w:semiHidden="0" w:uiPriority="69" w:unhideWhenUsed="0"/>
+    <w:lsdException w:name="Dark List Accent 6" w:semiHidden="0" w:uiPriority="70" w:unhideWhenUsed="0"/>
+    <w:lsdException w:name="Colorful Shading Accent 6" w:semiHidden="0" w:uiPriority="71" w:unhideWhenUsed="0"/>
+    <w:lsdException w:name="Colorful List Accent 6" w:semiHidden="0" w:uiPriority="72" w:unhideWhenUsed="0"/>
+    <w:lsdException w:name="Colorful Grid Accent 6" w:semiHidden="0" w:uiPriority="73" w:unhideWhenUsed="0"/>
+    <w:lsdException w:name="Subtle Emphasis" w:semiHidden="0" w:uiPriority="19" w:unhideWhenUsed="0" w:qFormat="1"/>
+    <w:lsdException w:name="Intense Emphasis" w:semiHidden="0" w:uiPriority="21" w:unhideWhenUsed="0" w:qFormat="1"/>
+    <w:lsdException w:name="Subtle Reference" w:semiHidden="0" w:uiPriority="31" w:unhideWhenUsed="0" w:qFormat="1"/>
+    <w:lsdException w:name="Intense Reference" w:semiHidden="0" w:uiPriority="32" w:unhideWhenUsed="0" w:qFormat="1"/>
+    <w:lsdException w:name="Book Title" w:semiHidden="0" w:uiPriority="33" w:unhideWhenUsed="0" w:qFormat="1"/>
+    <w:lsdException w:name="Bibliography" w:uiPriority="37"/>
+    <w:lsdException w:name="TOC Heading" w:uiPriority="39" w:qFormat="1"/>
   </w:latentStyles>
   <w:style w:type="paragraph" w:default="1" w:styleId="Normal">
     <w:name w:val="Normal"/>
@@ -7242,6 +7208,7 @@
     <w:uiPriority w:val="99"/>
     <w:semiHidden/>
     <w:unhideWhenUsed/>
+    <w:qFormat/>
     <w:tblPr>
       <w:tblInd w:w="0" w:type="dxa"/>
       <w:tblCellMar>
@@ -7795,11 +7762,11 @@
     <w:qFormat/>
     <w:rsid w:val="005F60BA"/>
   </w:style>
-  <w:style w:type="paragraph" w:styleId="Puesto">
+  <w:style w:type="paragraph" w:styleId="Ttulo">
     <w:name w:val="Title"/>
     <w:basedOn w:val="Normal"/>
     <w:next w:val="Normal"/>
-    <w:link w:val="PuestoCar"/>
+    <w:link w:val="TtuloCar"/>
     <w:uiPriority w:val="10"/>
     <w:qFormat/>
     <w:rsid w:val="009A3173"/>
@@ -7819,10 +7786,10 @@
       <w:szCs w:val="52"/>
     </w:rPr>
   </w:style>
-  <w:style w:type="character" w:customStyle="1" w:styleId="PuestoCar">
-    <w:name w:val="Puesto Car"/>
+  <w:style w:type="character" w:customStyle="1" w:styleId="TtuloCar">
+    <w:name w:val="Título Car"/>
     <w:basedOn w:val="Fuentedeprrafopredeter"/>
-    <w:link w:val="Puesto"/>
+    <w:link w:val="Ttulo"/>
     <w:uiPriority w:val="10"/>
     <w:rsid w:val="009A3173"/>
     <w:rPr>
@@ -7836,7 +7803,7 @@
   </w:style>
   <w:style w:type="paragraph" w:customStyle="1" w:styleId="PSI-Ttulo">
     <w:name w:val="PSI - Título"/>
-    <w:basedOn w:val="Puesto"/>
+    <w:basedOn w:val="Ttulo"/>
     <w:autoRedefine/>
     <w:qFormat/>
     <w:rsid w:val="009A3173"/>
@@ -8188,7 +8155,7 @@
 </file>
 
 <file path=customXml/itemProps2.xml><?xml version="1.0" encoding="utf-8"?>
-<ds:datastoreItem xmlns:ds="http://schemas.openxmlformats.org/officeDocument/2006/customXml" ds:itemID="{02482899-9820-4771-B8E1-4495D21BEF6F}">
+<ds:datastoreItem xmlns:ds="http://schemas.openxmlformats.org/officeDocument/2006/customXml" ds:itemID="{7A09F9C8-4FDA-4026-A8C3-1B5243F0A8CC}">
   <ds:schemaRefs>
     <ds:schemaRef ds:uri="http://schemas.openxmlformats.org/officeDocument/2006/bibliography"/>
   </ds:schemaRefs>

</xml_diff>